<commit_message>
Part 3 trusteeship and consent
</commit_message>
<xml_diff>
--- a/_book/Achieving-True-Liberation.docx
+++ b/_book/Achieving-True-Liberation.docx
@@ -44,7 +44,7 @@
           <w:sz w:val="22"/>
           <w:szCs w:val="22"/>
         </w:rPr>
-        <w:id w:val="-978450292"/>
+        <w:id w:val="749309224"/>
         <w:docPartObj>
           <w:docPartGallery w:val="Table of Contents"/>
           <w:docPartUnique/>
@@ -78,7 +78,7 @@
           <w:r>
             <w:fldChar w:fldCharType="separate"/>
           </w:r>
-          <w:hyperlink w:anchor="_Toc222583113" w:history="1">
+          <w:hyperlink w:anchor="_Toc222665137" w:history="1">
             <w:r>
               <w:rPr>
                 <w:rStyle w:val="Hyperlink"/>
@@ -105,7 +105,7 @@
                 <w:noProof/>
                 <w:webHidden/>
               </w:rPr>
-              <w:instrText xml:space="preserve"> PAGEREF _Toc222583113 \h </w:instrText>
+              <w:instrText xml:space="preserve"> PAGEREF _Toc222665137 \h </w:instrText>
             </w:r>
             <w:r>
               <w:rPr>
@@ -146,7 +146,7 @@
               <w:noProof/>
             </w:rPr>
           </w:pPr>
-          <w:hyperlink w:anchor="_Toc222583114" w:history="1">
+          <w:hyperlink w:anchor="_Toc222665138" w:history="1">
             <w:r>
               <w:rPr>
                 <w:rStyle w:val="Hyperlink"/>
@@ -173,7 +173,7 @@
                 <w:noProof/>
                 <w:webHidden/>
               </w:rPr>
-              <w:instrText xml:space="preserve"> PAGEREF _Toc222583114 \h </w:instrText>
+              <w:instrText xml:space="preserve"> PAGEREF _Toc222665138 \h </w:instrText>
             </w:r>
             <w:r>
               <w:rPr>
@@ -214,7 +214,7 @@
               <w:noProof/>
             </w:rPr>
           </w:pPr>
-          <w:hyperlink w:anchor="_Toc222583115" w:history="1">
+          <w:hyperlink w:anchor="_Toc222665139" w:history="1">
             <w:r>
               <w:rPr>
                 <w:rStyle w:val="Hyperlink"/>
@@ -241,7 +241,7 @@
                 <w:noProof/>
                 <w:webHidden/>
               </w:rPr>
-              <w:instrText xml:space="preserve"> PAGEREF _Toc222583115 \h </w:instrText>
+              <w:instrText xml:space="preserve"> PAGEREF _Toc222665139 \h </w:instrText>
             </w:r>
             <w:r>
               <w:rPr>
@@ -282,7 +282,7 @@
               <w:noProof/>
             </w:rPr>
           </w:pPr>
-          <w:hyperlink w:anchor="_Toc222583116" w:history="1">
+          <w:hyperlink w:anchor="_Toc222665140" w:history="1">
             <w:r>
               <w:rPr>
                 <w:rStyle w:val="Hyperlink"/>
@@ -309,7 +309,7 @@
                 <w:noProof/>
                 <w:webHidden/>
               </w:rPr>
-              <w:instrText xml:space="preserve"> PAGEREF _Toc222583116 \h </w:instrText>
+              <w:instrText xml:space="preserve"> PAGEREF _Toc222665140 \h </w:instrText>
             </w:r>
             <w:r>
               <w:rPr>
@@ -350,7 +350,7 @@
               <w:noProof/>
             </w:rPr>
           </w:pPr>
-          <w:hyperlink w:anchor="_Toc222583117" w:history="1">
+          <w:hyperlink w:anchor="_Toc222665141" w:history="1">
             <w:r>
               <w:rPr>
                 <w:rStyle w:val="Hyperlink"/>
@@ -377,7 +377,7 @@
                 <w:noProof/>
                 <w:webHidden/>
               </w:rPr>
-              <w:instrText xml:space="preserve"> PAGEREF _Toc222583117 \h </w:instrText>
+              <w:instrText xml:space="preserve"> PAGEREF _Toc222665141 \h </w:instrText>
             </w:r>
             <w:r>
               <w:rPr>
@@ -418,7 +418,7 @@
               <w:noProof/>
             </w:rPr>
           </w:pPr>
-          <w:hyperlink w:anchor="_Toc222583118" w:history="1">
+          <w:hyperlink w:anchor="_Toc222665142" w:history="1">
             <w:r>
               <w:rPr>
                 <w:rStyle w:val="Hyperlink"/>
@@ -445,7 +445,7 @@
                 <w:noProof/>
                 <w:webHidden/>
               </w:rPr>
-              <w:instrText xml:space="preserve"> PAGEREF _Toc222583118 \h </w:instrText>
+              <w:instrText xml:space="preserve"> PAGEREF _Toc222665142 \h </w:instrText>
             </w:r>
             <w:r>
               <w:rPr>
@@ -486,7 +486,7 @@
               <w:noProof/>
             </w:rPr>
           </w:pPr>
-          <w:hyperlink w:anchor="_Toc222583119" w:history="1">
+          <w:hyperlink w:anchor="_Toc222665143" w:history="1">
             <w:r>
               <w:rPr>
                 <w:rStyle w:val="Hyperlink"/>
@@ -513,7 +513,7 @@
                 <w:noProof/>
                 <w:webHidden/>
               </w:rPr>
-              <w:instrText xml:space="preserve"> PAGEREF _Toc222583119 \h </w:instrText>
+              <w:instrText xml:space="preserve"> PAGEREF _Toc222665143 \h </w:instrText>
             </w:r>
             <w:r>
               <w:rPr>
@@ -554,7 +554,7 @@
               <w:noProof/>
             </w:rPr>
           </w:pPr>
-          <w:hyperlink w:anchor="_Toc222583120" w:history="1">
+          <w:hyperlink w:anchor="_Toc222665144" w:history="1">
             <w:r>
               <w:rPr>
                 <w:rStyle w:val="Hyperlink"/>
@@ -581,7 +581,7 @@
                 <w:noProof/>
                 <w:webHidden/>
               </w:rPr>
-              <w:instrText xml:space="preserve"> PAGEREF _Toc222583120 \h </w:instrText>
+              <w:instrText xml:space="preserve"> PAGEREF _Toc222665144 \h </w:instrText>
             </w:r>
             <w:r>
               <w:rPr>
@@ -622,7 +622,7 @@
               <w:noProof/>
             </w:rPr>
           </w:pPr>
-          <w:hyperlink w:anchor="_Toc222583121" w:history="1">
+          <w:hyperlink w:anchor="_Toc222665145" w:history="1">
             <w:r>
               <w:rPr>
                 <w:rStyle w:val="Hyperlink"/>
@@ -649,7 +649,7 @@
                 <w:noProof/>
                 <w:webHidden/>
               </w:rPr>
-              <w:instrText xml:space="preserve"> PAGEREF _Toc222583121 \h </w:instrText>
+              <w:instrText xml:space="preserve"> PAGEREF _Toc222665145 \h </w:instrText>
             </w:r>
             <w:r>
               <w:rPr>
@@ -690,7 +690,7 @@
               <w:noProof/>
             </w:rPr>
           </w:pPr>
-          <w:hyperlink w:anchor="_Toc222583122" w:history="1">
+          <w:hyperlink w:anchor="_Toc222665146" w:history="1">
             <w:r>
               <w:rPr>
                 <w:rStyle w:val="Hyperlink"/>
@@ -717,7 +717,7 @@
                 <w:noProof/>
                 <w:webHidden/>
               </w:rPr>
-              <w:instrText xml:space="preserve"> PAGEREF _Toc222583122 \h </w:instrText>
+              <w:instrText xml:space="preserve"> PAGEREF _Toc222665146 \h </w:instrText>
             </w:r>
             <w:r>
               <w:rPr>
@@ -758,7 +758,7 @@
               <w:noProof/>
             </w:rPr>
           </w:pPr>
-          <w:hyperlink w:anchor="_Toc222583123" w:history="1">
+          <w:hyperlink w:anchor="_Toc222665147" w:history="1">
             <w:r>
               <w:rPr>
                 <w:rStyle w:val="Hyperlink"/>
@@ -785,7 +785,7 @@
                 <w:noProof/>
                 <w:webHidden/>
               </w:rPr>
-              <w:instrText xml:space="preserve"> PAGEREF _Toc222583123 \h </w:instrText>
+              <w:instrText xml:space="preserve"> PAGEREF _Toc222665147 \h </w:instrText>
             </w:r>
             <w:r>
               <w:rPr>
@@ -826,7 +826,7 @@
               <w:noProof/>
             </w:rPr>
           </w:pPr>
-          <w:hyperlink w:anchor="_Toc222583124" w:history="1">
+          <w:hyperlink w:anchor="_Toc222665148" w:history="1">
             <w:r>
               <w:rPr>
                 <w:rStyle w:val="Hyperlink"/>
@@ -853,7 +853,7 @@
                 <w:noProof/>
                 <w:webHidden/>
               </w:rPr>
-              <w:instrText xml:space="preserve"> PAGEREF _Toc222583124 \h </w:instrText>
+              <w:instrText xml:space="preserve"> PAGEREF _Toc222665148 \h </w:instrText>
             </w:r>
             <w:r>
               <w:rPr>
@@ -894,7 +894,7 @@
               <w:noProof/>
             </w:rPr>
           </w:pPr>
-          <w:hyperlink w:anchor="_Toc222583125" w:history="1">
+          <w:hyperlink w:anchor="_Toc222665149" w:history="1">
             <w:r>
               <w:rPr>
                 <w:rStyle w:val="Hyperlink"/>
@@ -921,7 +921,7 @@
                 <w:noProof/>
                 <w:webHidden/>
               </w:rPr>
-              <w:instrText xml:space="preserve"> PAGEREF _Toc222583125 \h </w:instrText>
+              <w:instrText xml:space="preserve"> PAGEREF _Toc222665149 \h </w:instrText>
             </w:r>
             <w:r>
               <w:rPr>
@@ -962,7 +962,7 @@
               <w:noProof/>
             </w:rPr>
           </w:pPr>
-          <w:hyperlink w:anchor="_Toc222583126" w:history="1">
+          <w:hyperlink w:anchor="_Toc222665150" w:history="1">
             <w:r>
               <w:rPr>
                 <w:rStyle w:val="Hyperlink"/>
@@ -989,7 +989,7 @@
                 <w:noProof/>
                 <w:webHidden/>
               </w:rPr>
-              <w:instrText xml:space="preserve"> PAGEREF _Toc222583126 \h </w:instrText>
+              <w:instrText xml:space="preserve"> PAGEREF _Toc222665150 \h </w:instrText>
             </w:r>
             <w:r>
               <w:rPr>
@@ -1030,7 +1030,7 @@
               <w:noProof/>
             </w:rPr>
           </w:pPr>
-          <w:hyperlink w:anchor="_Toc222583127" w:history="1">
+          <w:hyperlink w:anchor="_Toc222665151" w:history="1">
             <w:r>
               <w:rPr>
                 <w:rStyle w:val="Hyperlink"/>
@@ -1057,7 +1057,7 @@
                 <w:noProof/>
                 <w:webHidden/>
               </w:rPr>
-              <w:instrText xml:space="preserve"> PAGEREF _Toc222583127 \h </w:instrText>
+              <w:instrText xml:space="preserve"> PAGEREF _Toc222665151 \h </w:instrText>
             </w:r>
             <w:r>
               <w:rPr>
@@ -1098,7 +1098,7 @@
               <w:noProof/>
             </w:rPr>
           </w:pPr>
-          <w:hyperlink w:anchor="_Toc222583128" w:history="1">
+          <w:hyperlink w:anchor="_Toc222665152" w:history="1">
             <w:r>
               <w:rPr>
                 <w:rStyle w:val="Hyperlink"/>
@@ -1125,7 +1125,7 @@
                 <w:noProof/>
                 <w:webHidden/>
               </w:rPr>
-              <w:instrText xml:space="preserve"> PAGEREF _Toc222583128 \h </w:instrText>
+              <w:instrText xml:space="preserve"> PAGEREF _Toc222665152 \h </w:instrText>
             </w:r>
             <w:r>
               <w:rPr>
@@ -1166,7 +1166,7 @@
               <w:noProof/>
             </w:rPr>
           </w:pPr>
-          <w:hyperlink w:anchor="_Toc222583129" w:history="1">
+          <w:hyperlink w:anchor="_Toc222665153" w:history="1">
             <w:r>
               <w:rPr>
                 <w:rStyle w:val="Hyperlink"/>
@@ -1193,7 +1193,7 @@
                 <w:noProof/>
                 <w:webHidden/>
               </w:rPr>
-              <w:instrText xml:space="preserve"> PAGEREF _Toc222583129 \h </w:instrText>
+              <w:instrText xml:space="preserve"> PAGEREF _Toc222665153 \h </w:instrText>
             </w:r>
             <w:r>
               <w:rPr>
@@ -1234,7 +1234,7 @@
               <w:noProof/>
             </w:rPr>
           </w:pPr>
-          <w:hyperlink w:anchor="_Toc222583130" w:history="1">
+          <w:hyperlink w:anchor="_Toc222665154" w:history="1">
             <w:r>
               <w:rPr>
                 <w:rStyle w:val="Hyperlink"/>
@@ -1261,7 +1261,7 @@
                 <w:noProof/>
                 <w:webHidden/>
               </w:rPr>
-              <w:instrText xml:space="preserve"> PAGEREF _Toc222583130 \h </w:instrText>
+              <w:instrText xml:space="preserve"> PAGEREF _Toc222665154 \h </w:instrText>
             </w:r>
             <w:r>
               <w:rPr>
@@ -1302,7 +1302,7 @@
               <w:noProof/>
             </w:rPr>
           </w:pPr>
-          <w:hyperlink w:anchor="_Toc222583131" w:history="1">
+          <w:hyperlink w:anchor="_Toc222665155" w:history="1">
             <w:r>
               <w:rPr>
                 <w:rStyle w:val="Hyperlink"/>
@@ -1329,7 +1329,7 @@
                 <w:noProof/>
                 <w:webHidden/>
               </w:rPr>
-              <w:instrText xml:space="preserve"> PAGEREF _Toc222583131 \h </w:instrText>
+              <w:instrText xml:space="preserve"> PAGEREF _Toc222665155 \h </w:instrText>
             </w:r>
             <w:r>
               <w:rPr>
@@ -1370,7 +1370,7 @@
               <w:noProof/>
             </w:rPr>
           </w:pPr>
-          <w:hyperlink w:anchor="_Toc222583132" w:history="1">
+          <w:hyperlink w:anchor="_Toc222665156" w:history="1">
             <w:r>
               <w:rPr>
                 <w:rStyle w:val="Hyperlink"/>
@@ -1397,7 +1397,7 @@
                 <w:noProof/>
                 <w:webHidden/>
               </w:rPr>
-              <w:instrText xml:space="preserve"> PAGEREF _Toc222583132 \h </w:instrText>
+              <w:instrText xml:space="preserve"> PAGEREF _Toc222665156 \h </w:instrText>
             </w:r>
             <w:r>
               <w:rPr>
@@ -1438,7 +1438,7 @@
               <w:noProof/>
             </w:rPr>
           </w:pPr>
-          <w:hyperlink w:anchor="_Toc222583133" w:history="1">
+          <w:hyperlink w:anchor="_Toc222665157" w:history="1">
             <w:r>
               <w:rPr>
                 <w:rStyle w:val="Hyperlink"/>
@@ -1465,7 +1465,7 @@
                 <w:noProof/>
                 <w:webHidden/>
               </w:rPr>
-              <w:instrText xml:space="preserve"> PAGEREF _Toc222583133 \h </w:instrText>
+              <w:instrText xml:space="preserve"> PAGEREF _Toc222665157 \h </w:instrText>
             </w:r>
             <w:r>
               <w:rPr>
@@ -1506,7 +1506,7 @@
               <w:noProof/>
             </w:rPr>
           </w:pPr>
-          <w:hyperlink w:anchor="_Toc222583134" w:history="1">
+          <w:hyperlink w:anchor="_Toc222665158" w:history="1">
             <w:r>
               <w:rPr>
                 <w:rStyle w:val="Hyperlink"/>
@@ -1533,7 +1533,7 @@
                 <w:noProof/>
                 <w:webHidden/>
               </w:rPr>
-              <w:instrText xml:space="preserve"> PAGEREF _Toc222583134 \h </w:instrText>
+              <w:instrText xml:space="preserve"> PAGEREF _Toc222665158 \h </w:instrText>
             </w:r>
             <w:r>
               <w:rPr>
@@ -1574,7 +1574,7 @@
               <w:noProof/>
             </w:rPr>
           </w:pPr>
-          <w:hyperlink w:anchor="_Toc222583135" w:history="1">
+          <w:hyperlink w:anchor="_Toc222665159" w:history="1">
             <w:r>
               <w:rPr>
                 <w:rStyle w:val="Hyperlink"/>
@@ -1601,7 +1601,7 @@
                 <w:noProof/>
                 <w:webHidden/>
               </w:rPr>
-              <w:instrText xml:space="preserve"> PAGEREF _Toc222583135 \h </w:instrText>
+              <w:instrText xml:space="preserve"> PAGEREF _Toc222665159 \h </w:instrText>
             </w:r>
             <w:r>
               <w:rPr>
@@ -1642,7 +1642,7 @@
               <w:noProof/>
             </w:rPr>
           </w:pPr>
-          <w:hyperlink w:anchor="_Toc222583136" w:history="1">
+          <w:hyperlink w:anchor="_Toc222665160" w:history="1">
             <w:r>
               <w:rPr>
                 <w:rStyle w:val="Hyperlink"/>
@@ -1669,7 +1669,7 @@
                 <w:noProof/>
                 <w:webHidden/>
               </w:rPr>
-              <w:instrText xml:space="preserve"> PAGEREF _Toc222583136 \h </w:instrText>
+              <w:instrText xml:space="preserve"> PAGEREF _Toc222665160 \h </w:instrText>
             </w:r>
             <w:r>
               <w:rPr>
@@ -1689,7 +1689,7 @@
                 <w:noProof/>
                 <w:webHidden/>
               </w:rPr>
-              <w:t>196</w:t>
+              <w:t>197</w:t>
             </w:r>
             <w:r>
               <w:rPr>
@@ -1710,7 +1710,7 @@
               <w:noProof/>
             </w:rPr>
           </w:pPr>
-          <w:hyperlink w:anchor="_Toc222583137" w:history="1">
+          <w:hyperlink w:anchor="_Toc222665161" w:history="1">
             <w:r>
               <w:rPr>
                 <w:rStyle w:val="Hyperlink"/>
@@ -1737,7 +1737,7 @@
                 <w:noProof/>
                 <w:webHidden/>
               </w:rPr>
-              <w:instrText xml:space="preserve"> PAGEREF _Toc222583137 \h </w:instrText>
+              <w:instrText xml:space="preserve"> PAGEREF _Toc222665161 \h </w:instrText>
             </w:r>
             <w:r>
               <w:rPr>
@@ -1757,7 +1757,7 @@
                 <w:noProof/>
                 <w:webHidden/>
               </w:rPr>
-              <w:t>207</w:t>
+              <w:t>208</w:t>
             </w:r>
             <w:r>
               <w:rPr>
@@ -1778,7 +1778,7 @@
               <w:noProof/>
             </w:rPr>
           </w:pPr>
-          <w:hyperlink w:anchor="_Toc222583138" w:history="1">
+          <w:hyperlink w:anchor="_Toc222665162" w:history="1">
             <w:r>
               <w:rPr>
                 <w:rStyle w:val="Hyperlink"/>
@@ -1805,7 +1805,7 @@
                 <w:noProof/>
                 <w:webHidden/>
               </w:rPr>
-              <w:instrText xml:space="preserve"> PAGEREF _Toc222583138 \h </w:instrText>
+              <w:instrText xml:space="preserve"> PAGEREF _Toc222665162 \h </w:instrText>
             </w:r>
             <w:r>
               <w:rPr>
@@ -1825,7 +1825,7 @@
                 <w:noProof/>
                 <w:webHidden/>
               </w:rPr>
-              <w:t>218</w:t>
+              <w:t>219</w:t>
             </w:r>
             <w:r>
               <w:rPr>
@@ -1846,7 +1846,7 @@
               <w:noProof/>
             </w:rPr>
           </w:pPr>
-          <w:hyperlink w:anchor="_Toc222583139" w:history="1">
+          <w:hyperlink w:anchor="_Toc222665163" w:history="1">
             <w:r>
               <w:rPr>
                 <w:rStyle w:val="Hyperlink"/>
@@ -1873,7 +1873,7 @@
                 <w:noProof/>
                 <w:webHidden/>
               </w:rPr>
-              <w:instrText xml:space="preserve"> PAGEREF _Toc222583139 \h </w:instrText>
+              <w:instrText xml:space="preserve"> PAGEREF _Toc222665163 \h </w:instrText>
             </w:r>
             <w:r>
               <w:rPr>
@@ -1893,7 +1893,7 @@
                 <w:noProof/>
                 <w:webHidden/>
               </w:rPr>
-              <w:t>226</w:t>
+              <w:t>227</w:t>
             </w:r>
             <w:r>
               <w:rPr>
@@ -1914,7 +1914,7 @@
               <w:noProof/>
             </w:rPr>
           </w:pPr>
-          <w:hyperlink w:anchor="_Toc222583140" w:history="1">
+          <w:hyperlink w:anchor="_Toc222665164" w:history="1">
             <w:r>
               <w:rPr>
                 <w:rStyle w:val="Hyperlink"/>
@@ -1941,7 +1941,7 @@
                 <w:noProof/>
                 <w:webHidden/>
               </w:rPr>
-              <w:instrText xml:space="preserve"> PAGEREF _Toc222583140 \h </w:instrText>
+              <w:instrText xml:space="preserve"> PAGEREF _Toc222665164 \h </w:instrText>
             </w:r>
             <w:r>
               <w:rPr>
@@ -1961,7 +1961,7 @@
                 <w:noProof/>
                 <w:webHidden/>
               </w:rPr>
-              <w:t>234</w:t>
+              <w:t>235</w:t>
             </w:r>
             <w:r>
               <w:rPr>
@@ -1982,7 +1982,7 @@
               <w:noProof/>
             </w:rPr>
           </w:pPr>
-          <w:hyperlink w:anchor="_Toc222583141" w:history="1">
+          <w:hyperlink w:anchor="_Toc222665165" w:history="1">
             <w:r>
               <w:rPr>
                 <w:rStyle w:val="Hyperlink"/>
@@ -2009,7 +2009,7 @@
                 <w:noProof/>
                 <w:webHidden/>
               </w:rPr>
-              <w:instrText xml:space="preserve"> PAGEREF _Toc222583141 \h </w:instrText>
+              <w:instrText xml:space="preserve"> PAGEREF _Toc222665165 \h </w:instrText>
             </w:r>
             <w:r>
               <w:rPr>
@@ -2029,7 +2029,7 @@
                 <w:noProof/>
                 <w:webHidden/>
               </w:rPr>
-              <w:t>239</w:t>
+              <w:t>240</w:t>
             </w:r>
             <w:r>
               <w:rPr>
@@ -2050,7 +2050,7 @@
               <w:noProof/>
             </w:rPr>
           </w:pPr>
-          <w:hyperlink w:anchor="_Toc222583142" w:history="1">
+          <w:hyperlink w:anchor="_Toc222665166" w:history="1">
             <w:r>
               <w:rPr>
                 <w:rStyle w:val="Hyperlink"/>
@@ -2077,7 +2077,7 @@
                 <w:noProof/>
                 <w:webHidden/>
               </w:rPr>
-              <w:instrText xml:space="preserve"> PAGEREF _Toc222583142 \h </w:instrText>
+              <w:instrText xml:space="preserve"> PAGEREF _Toc222665166 \h </w:instrText>
             </w:r>
             <w:r>
               <w:rPr>
@@ -2097,7 +2097,7 @@
                 <w:noProof/>
                 <w:webHidden/>
               </w:rPr>
-              <w:t>244</w:t>
+              <w:t>245</w:t>
             </w:r>
             <w:r>
               <w:rPr>
@@ -2118,7 +2118,7 @@
               <w:noProof/>
             </w:rPr>
           </w:pPr>
-          <w:hyperlink w:anchor="_Toc222583143" w:history="1">
+          <w:hyperlink w:anchor="_Toc222665167" w:history="1">
             <w:r>
               <w:rPr>
                 <w:rStyle w:val="Hyperlink"/>
@@ -2145,7 +2145,7 @@
                 <w:noProof/>
                 <w:webHidden/>
               </w:rPr>
-              <w:instrText xml:space="preserve"> PAGEREF _Toc222583143 \h </w:instrText>
+              <w:instrText xml:space="preserve"> PAGEREF _Toc222665167 \h </w:instrText>
             </w:r>
             <w:r>
               <w:rPr>
@@ -2165,7 +2165,7 @@
                 <w:noProof/>
                 <w:webHidden/>
               </w:rPr>
-              <w:t>245</w:t>
+              <w:t>246</w:t>
             </w:r>
             <w:r>
               <w:rPr>
@@ -2186,7 +2186,7 @@
               <w:noProof/>
             </w:rPr>
           </w:pPr>
-          <w:hyperlink w:anchor="_Toc222583144" w:history="1">
+          <w:hyperlink w:anchor="_Toc222665168" w:history="1">
             <w:r>
               <w:rPr>
                 <w:rStyle w:val="Hyperlink"/>
@@ -2213,7 +2213,7 @@
                 <w:noProof/>
                 <w:webHidden/>
               </w:rPr>
-              <w:instrText xml:space="preserve"> PAGEREF _Toc222583144 \h </w:instrText>
+              <w:instrText xml:space="preserve"> PAGEREF _Toc222665168 \h </w:instrText>
             </w:r>
             <w:r>
               <w:rPr>
@@ -2233,7 +2233,7 @@
                 <w:noProof/>
                 <w:webHidden/>
               </w:rPr>
-              <w:t>246</w:t>
+              <w:t>247</w:t>
             </w:r>
             <w:r>
               <w:rPr>
@@ -2254,7 +2254,7 @@
               <w:noProof/>
             </w:rPr>
           </w:pPr>
-          <w:hyperlink w:anchor="_Toc222583145" w:history="1">
+          <w:hyperlink w:anchor="_Toc222665169" w:history="1">
             <w:r>
               <w:rPr>
                 <w:rStyle w:val="Hyperlink"/>
@@ -2281,7 +2281,7 @@
                 <w:noProof/>
                 <w:webHidden/>
               </w:rPr>
-              <w:instrText xml:space="preserve"> PAGEREF _Toc222583145 \h </w:instrText>
+              <w:instrText xml:space="preserve"> PAGEREF _Toc222665169 \h </w:instrText>
             </w:r>
             <w:r>
               <w:rPr>
@@ -2301,7 +2301,7 @@
                 <w:noProof/>
                 <w:webHidden/>
               </w:rPr>
-              <w:t>249</w:t>
+              <w:t>250</w:t>
             </w:r>
             <w:r>
               <w:rPr>
@@ -2322,7 +2322,7 @@
               <w:noProof/>
             </w:rPr>
           </w:pPr>
-          <w:hyperlink w:anchor="_Toc222583146" w:history="1">
+          <w:hyperlink w:anchor="_Toc222665170" w:history="1">
             <w:r>
               <w:rPr>
                 <w:rStyle w:val="Hyperlink"/>
@@ -2349,7 +2349,7 @@
                 <w:noProof/>
                 <w:webHidden/>
               </w:rPr>
-              <w:instrText xml:space="preserve"> PAGEREF _Toc222583146 \h </w:instrText>
+              <w:instrText xml:space="preserve"> PAGEREF _Toc222665170 \h </w:instrText>
             </w:r>
             <w:r>
               <w:rPr>
@@ -2369,7 +2369,7 @@
                 <w:noProof/>
                 <w:webHidden/>
               </w:rPr>
-              <w:t>251</w:t>
+              <w:t>252</w:t>
             </w:r>
             <w:r>
               <w:rPr>
@@ -2390,7 +2390,7 @@
               <w:noProof/>
             </w:rPr>
           </w:pPr>
-          <w:hyperlink w:anchor="_Toc222583147" w:history="1">
+          <w:hyperlink w:anchor="_Toc222665171" w:history="1">
             <w:r>
               <w:rPr>
                 <w:rStyle w:val="Hyperlink"/>
@@ -2417,7 +2417,7 @@
                 <w:noProof/>
                 <w:webHidden/>
               </w:rPr>
-              <w:instrText xml:space="preserve"> PAGEREF _Toc222583147 \h </w:instrText>
+              <w:instrText xml:space="preserve"> PAGEREF _Toc222665171 \h </w:instrText>
             </w:r>
             <w:r>
               <w:rPr>
@@ -2437,7 +2437,7 @@
                 <w:noProof/>
                 <w:webHidden/>
               </w:rPr>
-              <w:t>253</w:t>
+              <w:t>254</w:t>
             </w:r>
             <w:r>
               <w:rPr>
@@ -2458,7 +2458,7 @@
               <w:noProof/>
             </w:rPr>
           </w:pPr>
-          <w:hyperlink w:anchor="_Toc222583148" w:history="1">
+          <w:hyperlink w:anchor="_Toc222665172" w:history="1">
             <w:r>
               <w:rPr>
                 <w:rStyle w:val="Hyperlink"/>
@@ -2485,7 +2485,7 @@
                 <w:noProof/>
                 <w:webHidden/>
               </w:rPr>
-              <w:instrText xml:space="preserve"> PAGEREF _Toc222583148 \h </w:instrText>
+              <w:instrText xml:space="preserve"> PAGEREF _Toc222665172 \h </w:instrText>
             </w:r>
             <w:r>
               <w:rPr>
@@ -2505,7 +2505,7 @@
                 <w:noProof/>
                 <w:webHidden/>
               </w:rPr>
-              <w:t>254</w:t>
+              <w:t>255</w:t>
             </w:r>
             <w:r>
               <w:rPr>
@@ -2526,7 +2526,7 @@
               <w:noProof/>
             </w:rPr>
           </w:pPr>
-          <w:hyperlink w:anchor="_Toc222583149" w:history="1">
+          <w:hyperlink w:anchor="_Toc222665173" w:history="1">
             <w:r>
               <w:rPr>
                 <w:rStyle w:val="Hyperlink"/>
@@ -2553,7 +2553,7 @@
                 <w:noProof/>
                 <w:webHidden/>
               </w:rPr>
-              <w:instrText xml:space="preserve"> PAGEREF _Toc222583149 \h </w:instrText>
+              <w:instrText xml:space="preserve"> PAGEREF _Toc222665173 \h </w:instrText>
             </w:r>
             <w:r>
               <w:rPr>
@@ -2573,7 +2573,7 @@
                 <w:noProof/>
                 <w:webHidden/>
               </w:rPr>
-              <w:t>258</w:t>
+              <w:t>259</w:t>
             </w:r>
             <w:r>
               <w:rPr>
@@ -2594,7 +2594,7 @@
               <w:noProof/>
             </w:rPr>
           </w:pPr>
-          <w:hyperlink w:anchor="_Toc222583150" w:history="1">
+          <w:hyperlink w:anchor="_Toc222665174" w:history="1">
             <w:r>
               <w:rPr>
                 <w:rStyle w:val="Hyperlink"/>
@@ -2621,7 +2621,7 @@
                 <w:noProof/>
                 <w:webHidden/>
               </w:rPr>
-              <w:instrText xml:space="preserve"> PAGEREF _Toc222583150 \h </w:instrText>
+              <w:instrText xml:space="preserve"> PAGEREF _Toc222665174 \h </w:instrText>
             </w:r>
             <w:r>
               <w:rPr>
@@ -2641,7 +2641,7 @@
                 <w:noProof/>
                 <w:webHidden/>
               </w:rPr>
-              <w:t>261</w:t>
+              <w:t>262</w:t>
             </w:r>
             <w:r>
               <w:rPr>
@@ -2662,7 +2662,7 @@
               <w:noProof/>
             </w:rPr>
           </w:pPr>
-          <w:hyperlink w:anchor="_Toc222583151" w:history="1">
+          <w:hyperlink w:anchor="_Toc222665175" w:history="1">
             <w:r>
               <w:rPr>
                 <w:rStyle w:val="Hyperlink"/>
@@ -2689,7 +2689,7 @@
                 <w:noProof/>
                 <w:webHidden/>
               </w:rPr>
-              <w:instrText xml:space="preserve"> PAGEREF _Toc222583151 \h </w:instrText>
+              <w:instrText xml:space="preserve"> PAGEREF _Toc222665175 \h </w:instrText>
             </w:r>
             <w:r>
               <w:rPr>
@@ -2709,7 +2709,7 @@
                 <w:noProof/>
                 <w:webHidden/>
               </w:rPr>
-              <w:t>264</w:t>
+              <w:t>265</w:t>
             </w:r>
             <w:r>
               <w:rPr>
@@ -2732,7 +2732,7 @@
         <w:pStyle w:val="Heading1"/>
       </w:pPr>
       <w:bookmarkStart w:id="0" w:name="sec-cover"/>
-      <w:bookmarkStart w:id="1" w:name="_Toc222583113"/>
+      <w:bookmarkStart w:id="1" w:name="_Toc222665137"/>
       <w:r>
         <w:lastRenderedPageBreak/>
         <w:t>Cover</w:t>
@@ -2749,7 +2749,7 @@
         </w:rPr>
         <w:lastRenderedPageBreak/>
         <w:drawing>
-          <wp:inline distT="0" distB="0" distL="0" distR="0" wp14:anchorId="23F46A37" wp14:editId="729B92D9">
+          <wp:inline distT="0" distB="0" distL="0" distR="0" wp14:anchorId="37229B24" wp14:editId="45A67C3C">
             <wp:extent cx="5943600" cy="8915400"/>
             <wp:effectExtent l="0" t="0" r="0" b="0"/>
             <wp:docPr id="21" name="Picture" descr="Generated using ChatGPT 5.2"/>
@@ -2810,7 +2810,7 @@
         <w:pStyle w:val="Heading1"/>
       </w:pPr>
       <w:bookmarkStart w:id="2" w:name="sec-introduction"/>
-      <w:bookmarkStart w:id="3" w:name="_Toc222583114"/>
+      <w:bookmarkStart w:id="3" w:name="_Toc222665138"/>
       <w:bookmarkEnd w:id="0"/>
       <w:r>
         <w:lastRenderedPageBreak/>
@@ -2917,7 +2917,7 @@
         <w:pStyle w:val="Heading1"/>
       </w:pPr>
       <w:bookmarkStart w:id="4" w:name="belief-in-god"/>
-      <w:bookmarkStart w:id="5" w:name="_Toc222583115"/>
+      <w:bookmarkStart w:id="5" w:name="_Toc222665139"/>
       <w:bookmarkEnd w:id="2"/>
       <w:r>
         <w:lastRenderedPageBreak/>
@@ -4280,7 +4280,7 @@
         <w:pStyle w:val="Heading1"/>
       </w:pPr>
       <w:bookmarkStart w:id="31" w:name="belief-in-the-human-soul"/>
-      <w:bookmarkStart w:id="32" w:name="_Toc222583116"/>
+      <w:bookmarkStart w:id="32" w:name="_Toc222665140"/>
       <w:bookmarkEnd w:id="4"/>
       <w:bookmarkEnd w:id="30"/>
       <w:r>
@@ -4860,7 +4860,7 @@
         <w:pStyle w:val="Heading1"/>
       </w:pPr>
       <w:bookmarkStart w:id="38" w:name="belief-in-the-worlds-of-god"/>
-      <w:bookmarkStart w:id="39" w:name="_Toc222583117"/>
+      <w:bookmarkStart w:id="39" w:name="_Toc222665141"/>
       <w:bookmarkEnd w:id="31"/>
       <w:bookmarkEnd w:id="37"/>
       <w:r>
@@ -5608,7 +5608,7 @@
         <w:pStyle w:val="Heading1"/>
       </w:pPr>
       <w:bookmarkStart w:id="48" w:name="belief-in-the-day-of-resurrection"/>
-      <w:bookmarkStart w:id="49" w:name="_Toc222583118"/>
+      <w:bookmarkStart w:id="49" w:name="_Toc222665142"/>
       <w:bookmarkEnd w:id="38"/>
       <w:bookmarkEnd w:id="47"/>
       <w:r>
@@ -6414,7 +6414,7 @@
         <w:pStyle w:val="Heading1"/>
       </w:pPr>
       <w:bookmarkStart w:id="61" w:name="belief-in-the-commands-of-god"/>
-      <w:bookmarkStart w:id="62" w:name="_Toc222583119"/>
+      <w:bookmarkStart w:id="62" w:name="_Toc222665143"/>
       <w:bookmarkEnd w:id="48"/>
       <w:bookmarkEnd w:id="60"/>
       <w:r>
@@ -7361,7 +7361,7 @@
         <w:pStyle w:val="Heading1"/>
       </w:pPr>
       <w:bookmarkStart w:id="74" w:name="belief-in-the-manifestation-of-god"/>
-      <w:bookmarkStart w:id="75" w:name="_Toc222583120"/>
+      <w:bookmarkStart w:id="75" w:name="_Toc222665144"/>
       <w:bookmarkEnd w:id="61"/>
       <w:bookmarkEnd w:id="73"/>
       <w:r>
@@ -7981,7 +7981,7 @@
         <w:pStyle w:val="Heading1"/>
       </w:pPr>
       <w:bookmarkStart w:id="83" w:name="foundational-virtues"/>
-      <w:bookmarkStart w:id="84" w:name="_Toc222583121"/>
+      <w:bookmarkStart w:id="84" w:name="_Toc222665145"/>
       <w:bookmarkEnd w:id="74"/>
       <w:bookmarkEnd w:id="82"/>
       <w:r>
@@ -9059,7 +9059,7 @@
         <w:pStyle w:val="Heading1"/>
       </w:pPr>
       <w:bookmarkStart w:id="102" w:name="prayer"/>
-      <w:bookmarkStart w:id="103" w:name="_Toc222583122"/>
+      <w:bookmarkStart w:id="103" w:name="_Toc222665146"/>
       <w:bookmarkEnd w:id="83"/>
       <w:bookmarkEnd w:id="101"/>
       <w:r>
@@ -10018,7 +10018,7 @@
         <w:pStyle w:val="Heading1"/>
       </w:pPr>
       <w:bookmarkStart w:id="125" w:name="recitation"/>
-      <w:bookmarkStart w:id="126" w:name="_Toc222583123"/>
+      <w:bookmarkStart w:id="126" w:name="_Toc222665147"/>
       <w:bookmarkEnd w:id="102"/>
       <w:bookmarkEnd w:id="124"/>
       <w:r>
@@ -10496,7 +10496,7 @@
         <w:pStyle w:val="Heading1"/>
       </w:pPr>
       <w:bookmarkStart w:id="141" w:name="remembrance"/>
-      <w:bookmarkStart w:id="142" w:name="_Toc222583124"/>
+      <w:bookmarkStart w:id="142" w:name="_Toc222665148"/>
       <w:bookmarkEnd w:id="125"/>
       <w:bookmarkEnd w:id="140"/>
       <w:r>
@@ -11293,7 +11293,7 @@
         <w:pStyle w:val="Heading1"/>
       </w:pPr>
       <w:bookmarkStart w:id="160" w:name="reflection"/>
-      <w:bookmarkStart w:id="161" w:name="_Toc222583125"/>
+      <w:bookmarkStart w:id="161" w:name="_Toc222665149"/>
       <w:bookmarkEnd w:id="141"/>
       <w:bookmarkEnd w:id="159"/>
       <w:r>
@@ -12015,7 +12015,7 @@
         <w:pStyle w:val="Heading1"/>
       </w:pPr>
       <w:bookmarkStart w:id="182" w:name="honoring-god"/>
-      <w:bookmarkStart w:id="183" w:name="_Toc222583126"/>
+      <w:bookmarkStart w:id="183" w:name="_Toc222665150"/>
       <w:bookmarkEnd w:id="160"/>
       <w:bookmarkEnd w:id="181"/>
       <w:r>
@@ -13206,7 +13206,7 @@
         <w:pStyle w:val="Heading1"/>
       </w:pPr>
       <w:bookmarkStart w:id="208" w:name="unity"/>
-      <w:bookmarkStart w:id="209" w:name="_Toc222583127"/>
+      <w:bookmarkStart w:id="209" w:name="_Toc222665151"/>
       <w:bookmarkEnd w:id="182"/>
       <w:bookmarkEnd w:id="207"/>
       <w:r>
@@ -13684,7 +13684,7 @@
         <w:pStyle w:val="Heading1"/>
       </w:pPr>
       <w:bookmarkStart w:id="225" w:name="from-birth-to-maturity"/>
-      <w:bookmarkStart w:id="226" w:name="_Toc222583128"/>
+      <w:bookmarkStart w:id="226" w:name="_Toc222665152"/>
       <w:bookmarkEnd w:id="208"/>
       <w:bookmarkEnd w:id="224"/>
       <w:r>
@@ -13749,7 +13749,7 @@
         <w:pStyle w:val="BodyText"/>
       </w:pPr>
       <w:r>
-        <w:t>The entirety of Part 3 will discuss all the rights and responsibilities afforded to all people as expressed within the Kitáb-i-Aqdas. As you proceed, imagine how each right and responsibility interacts with the Unity Constellation. Imagine what a nation of Bahá’u’lláh could look like, living your life where the citizens live within the boundaries you share, even if they do not all believe the same.</w:t>
+        <w:t>The entirety of Part 3 will discuss all the rights and responsibilities afforded to all people as expressed within the Kitáb-i-Aqdas. As you proceed, imagine how each right and responsibility interacts with the Unity Constellation. Imagine what a nation of Bahá’u’lláh could look like, living your life where the citizens live within the boundaries you share, even if they do not all believe the same. We will establish the internal foundations for our outward affectionate relationships, and describing how we consult as trustees over that which we have responsibility for.</w:t>
       </w:r>
     </w:p>
     <w:p>
@@ -13767,6 +13767,7 @@
       <w:bookmarkStart w:id="228" w:name="the-right-to-life"/>
       <w:bookmarkEnd w:id="227"/>
       <w:r>
+        <w:lastRenderedPageBreak/>
         <w:t>14.2 The Right to Life</w:t>
       </w:r>
     </w:p>
@@ -13775,11 +13776,7 @@
         <w:pStyle w:val="FirstParagraph"/>
       </w:pPr>
       <w:r>
-        <w:t xml:space="preserve">In Chapter 2 Belief in the Human Soul, we discussed how all life is animated by the spirit of God, with the human soul being created once the developing body has reached a certain stage. Bahá’u’lláh prohibits </w:t>
-      </w:r>
-      <w:r>
-        <w:lastRenderedPageBreak/>
-        <w:t>taking a life twice in the Kitáb-i-Aqdas in verses 29 and 73. With the prohibition against taking a life, comes the right to life for all. This would include from the very moment of conception, even if the soul has yet to be expressed. At no stage of a human life can this right be deprived.</w:t>
+        <w:t>In Chapter 2 Belief in the Human Soul, we discussed how all life is animated by the spirit of God, with the human soul being created once the developing body has reached a certain stage. Bahá’u’lláh prohibits taking a life twice in the Kitáb-i-Aqdas in verses 29 and 73. With the prohibition against taking a life, comes the right to life for all. This would include from the very moment of conception, even if the soul has yet to be expressed. At no stage of a human life can this right be deprived.</w:t>
       </w:r>
     </w:p>
     <w:p>
@@ -13909,11 +13906,8 @@
         <w:pStyle w:val="BodyText"/>
       </w:pPr>
       <w:r>
-        <w:t xml:space="preserve">In addition, Verse 106 requires at least weekly baths or pouring water over yourself using fresh water, and Verse 152 requires the feet be cleaned each day in the summer and every three days in the winter. Every person has a right to being physically clean. Verse 76 expresses the use of rosewater and pure perfume so one’s fragrance is pleasing. These types of perfumes could have floral extracts, resins, </w:t>
-      </w:r>
-      <w:r>
         <w:lastRenderedPageBreak/>
-        <w:t>essential oils, citrus, and natural spices. Synthetic chemicals or artificial musk may not be as pure. Every person has a right to be fragrant as a manifestation of paradise on earth. The purpose is to gladden those nearby, not to distract, distort, or intoxicate.</w:t>
+        <w:t>In addition, Verse 106 requires at least weekly baths or pouring water over yourself using fresh water, and Verse 152 requires the feet be cleaned each day in the summer and every three days in the winter. Every person has a right to being physically clean. Verse 76 expresses the use of rosewater and pure perfume so one’s fragrance is pleasing. These types of perfumes could have floral extracts, resins, essential oils, citrus, and natural spices. Synthetic chemicals or artificial musk may not be as pure. Every person has a right to be fragrant as a manifestation of paradise on earth. The purpose is to gladden those nearby, not to distract, distort, or intoxicate.</w:t>
       </w:r>
     </w:p>
     <w:p>
@@ -14042,6 +14036,7 @@
       </w:pPr>
       <w:bookmarkStart w:id="234" w:name="maturity"/>
       <w:r>
+        <w:lastRenderedPageBreak/>
         <w:t>14.7.1 Maturity</w:t>
       </w:r>
     </w:p>
@@ -14059,11 +14054,7 @@
         <w:footnoteReference w:id="283"/>
       </w:r>
       <w:r>
-        <w:t xml:space="preserve"> Every person has a right to mature and also a right to be free from being forced to be mature before they are mature. Preventing </w:t>
-      </w:r>
-      <w:r>
-        <w:lastRenderedPageBreak/>
-        <w:t>maturity is an act of oppression. This can be done by withholding education, preventing skill development, or by shielding from small responsibilities. Forcing a person to be mature before they are mature is also oppression. This can be done by forcing responsibility they are not yet able to handle spiritually, physically, and emotionally. A child should be a child. A person with a developmental handicap should be treated compassionately within the context of their handicap.</w:t>
+        <w:t xml:space="preserve"> Every person has a right to mature and also a right to be free from being forced to be mature before they are mature. Preventing maturity is an act of oppression. This can be done by withholding education, preventing skill development, or by shielding from small responsibilities. Forcing a person to be mature before they are mature is also oppression. This can be done by forcing responsibility they are not yet able to handle spiritually, physically, and emotionally. A child should be a child. A person with a developmental handicap should be treated compassionately within the context of their handicap.</w:t>
       </w:r>
     </w:p>
     <w:p>
@@ -14154,6 +14145,7 @@
       <w:bookmarkStart w:id="238" w:name="physical-and-emotional-harm"/>
       <w:bookmarkEnd w:id="237"/>
       <w:r>
+        <w:lastRenderedPageBreak/>
         <w:t>14.7.5 Physical and Emotional Harm</w:t>
       </w:r>
     </w:p>
@@ -14171,11 +14163,7 @@
         <w:footnoteReference w:id="287"/>
       </w:r>
       <w:r>
-        <w:t xml:space="preserve"> The threat of physical harm to coerce consent would also be prohibited. Emotional harm can include contention, disputes, backbiting, </w:t>
-      </w:r>
-      <w:r>
-        <w:lastRenderedPageBreak/>
-        <w:t>and slander.</w:t>
+        <w:t xml:space="preserve"> The threat of physical harm to coerce consent would also be prohibited. Emotional harm can include contention, disputes, backbiting, and slander.</w:t>
       </w:r>
       <w:r>
         <w:rPr>
@@ -14280,6 +14268,7 @@
         <w:pStyle w:val="BodyText"/>
       </w:pPr>
       <w:r>
+        <w:lastRenderedPageBreak/>
         <w:t>There is a right to be free from consuming that which robs a person of reason.</w:t>
       </w:r>
       <w:r>
@@ -14308,7 +14297,6 @@
       <w:bookmarkStart w:id="243" w:name="tyranny"/>
       <w:bookmarkEnd w:id="242"/>
       <w:r>
-        <w:lastRenderedPageBreak/>
         <w:t>14.7.10 Tyranny</w:t>
       </w:r>
     </w:p>
@@ -14427,6 +14415,7 @@
       <w:bookmarkStart w:id="246" w:name="the-right-to-inheritance"/>
       <w:bookmarkEnd w:id="245"/>
       <w:r>
+        <w:lastRenderedPageBreak/>
         <w:t>14.9 The Right to Inheritance</w:t>
       </w:r>
     </w:p>
@@ -14444,11 +14433,7 @@
         <w:footnoteReference w:id="293"/>
       </w:r>
       <w:r>
-        <w:t xml:space="preserve"> This right can not be deprived under any circumstance. If a person has not reached </w:t>
-      </w:r>
-      <w:r>
-        <w:lastRenderedPageBreak/>
-        <w:t>maturity, their inheritance must be protected through a trust. This trust is managed professionally and responsibly until the youth reaches maturity.</w:t>
+        <w:t xml:space="preserve"> This right can not be deprived under any circumstance. If a person has not reached maturity, their inheritance must be protected through a trust. This trust is managed professionally and responsibly until the youth reaches maturity.</w:t>
       </w:r>
     </w:p>
     <w:p>
@@ -14577,7 +14562,11 @@
         <w:footnoteReference w:id="298"/>
       </w:r>
       <w:r>
-        <w:t xml:space="preserve"> This education involves the skills required to learn these subjects, such as reading, writing, arithmetic, and critical thinking. Education involves the virtues and rights enjoined by Bahá’u’lláh as well as the gradual introduction of responsibilities to ensure maturity. Education also includes a variety of methodologies, and in particular, children should have a right to play. All people have a right to education.</w:t>
+        <w:t xml:space="preserve"> This education involves the skills required to learn these subjects, such as reading, writing, arithmetic, and critical thinking. Education involves the virtues and rights enjoined by Bahá’u’lláh as well as the gradual </w:t>
+      </w:r>
+      <w:r>
+        <w:lastRenderedPageBreak/>
+        <w:t>introduction of responsibilities to ensure maturity. Education also includes a variety of methodologies, and in particular, children should have a right to play. All people have a right to education.</w:t>
       </w:r>
     </w:p>
     <w:p>
@@ -14597,7 +14586,6 @@
           <w:i/>
           <w:iCs/>
         </w:rPr>
-        <w:lastRenderedPageBreak/>
         <w:t>Reflection: If rights come first, what does that imply about religious authority?</w:t>
       </w:r>
     </w:p>
@@ -14644,7 +14632,7 @@
         <w:pStyle w:val="BodyText"/>
       </w:pPr>
       <w:r>
-        <w:t>The thread is trusteeship, where law names what must never be taken from a person, so that freedom can become dignity rather than license.</w:t>
+        <w:t>The thread is trusteeship, where law names what must never be taken from a person, so that freedom can become dignity rather than license. From birth until the completion of maturity, every person exists in a state of trust; no contract, relationship, or institution may diminish their bodily autonomy, developmental freedom, or right to withdraw. I call this the Minor Trust, and will refer to this throughout Part 3.</w:t>
       </w:r>
     </w:p>
     <w:p>
@@ -14675,7 +14663,7 @@
         <w:pStyle w:val="Heading1"/>
       </w:pPr>
       <w:bookmarkStart w:id="251" w:name="from-maturity-to-devotion"/>
-      <w:bookmarkStart w:id="252" w:name="_Toc222583129"/>
+      <w:bookmarkStart w:id="252" w:name="_Toc222665153"/>
       <w:bookmarkEnd w:id="225"/>
       <w:bookmarkEnd w:id="250"/>
       <w:r>
@@ -15323,7 +15311,7 @@
         <w:pStyle w:val="Heading1"/>
       </w:pPr>
       <w:bookmarkStart w:id="270" w:name="the-private-self"/>
-      <w:bookmarkStart w:id="271" w:name="_Toc222583130"/>
+      <w:bookmarkStart w:id="271" w:name="_Toc222665154"/>
       <w:bookmarkEnd w:id="251"/>
       <w:bookmarkEnd w:id="269"/>
       <w:r>
@@ -15455,6 +15443,17 @@
     </w:p>
     <w:p>
       <w:pPr>
+        <w:numPr>
+          <w:ilvl w:val="0"/>
+          <w:numId w:val="3"/>
+        </w:numPr>
+      </w:pPr>
+      <w:r>
+        <w:t>The responsibility of the Minor Trust</w:t>
+      </w:r>
+    </w:p>
+    <w:p>
+      <w:pPr>
         <w:pStyle w:val="Heading2"/>
       </w:pPr>
       <w:bookmarkStart w:id="273" w:name="X1f45706ca40fd8f85c7b1a73cb099d601f0b270"/>
@@ -15468,11 +15467,11 @@
         <w:pStyle w:val="FirstParagraph"/>
       </w:pPr>
       <w:r>
-        <w:t xml:space="preserve">Baha’u’llah discusses the need to be free from illusions. This is one of the most repeated commandments throughout His writings. In the Kitab-i-Aqdas, the warning exists in verses 17, 35, 37, 41, and 167. Illusions are deceptions. They alter our sense of reality and can erroneously shape our beliefs, feelings, thoughts, and actions. Illusions can also interfere with our faith. If God is the source of all creation, anything else we </w:t>
+        <w:t xml:space="preserve">Baha’u’llah discusses the need to be free from illusions. This is one of the most repeated commandments throughout His writings. In the Kitab-i-Aqdas, the warning exists in verses 17, 35, 37, 41, and 167. Illusions are deceptions. They alter our sense of reality and can erroneously shape our beliefs, feelings, thoughts, </w:t>
       </w:r>
       <w:r>
         <w:lastRenderedPageBreak/>
-        <w:t>find more important or influential than God might end up shaping our illusions. There are illusions which are unintentional, some which are intentional, some created for us by others, and some created by ourselves.</w:t>
+        <w:t>and actions. Illusions can also interfere with our faith. If God is the source of all creation, anything else we find more important or influential than God might end up shaping our illusions. There are illusions which are unintentional, some which are intentional, some created for us by others, and some created by ourselves.</w:t>
       </w:r>
     </w:p>
     <w:p>
@@ -15533,11 +15532,11 @@
         <w:footnoteReference w:id="320"/>
       </w:r>
       <w:r>
-        <w:t xml:space="preserve"> A wretched person is miserable, has a poor character, or maybe is regularly claiming distress or misfortune. When we are discerning what is true or real, we should also try to discern if we are allowing a wretched person create illusions, such as the ones </w:t>
+        <w:t xml:space="preserve"> A wretched person is miserable, has a poor character, or maybe is regularly claiming distress or misfortune. When we are discerning what is true or </w:t>
       </w:r>
       <w:r>
         <w:lastRenderedPageBreak/>
-        <w:t>described in the earlier section. We have a right and responsibility to never follow a wretched person, even if this person claims to be an authority in the subject they discuss. Is the talk show host miserable? Is this friend focused on all the things which are wrong in their life, without showing gratitude? When we are alone or having private thoughts, what type of person has influenced this precious time and mental resources?</w:t>
+        <w:t>real, we should also try to discern if we are allowing a wretched person create illusions, such as the ones described in the earlier section. We have a right and responsibility to never follow a wretched person, even if this person claims to be an authority in the subject they discuss. Is the talk show host miserable? Is this friend focused on all the things which are wrong in their life, without showing gratitude? When we are alone or having private thoughts, what type of person has influenced this precious time and mental resources?</w:t>
       </w:r>
     </w:p>
     <w:p>
@@ -16261,6 +16260,14 @@
         <w:pStyle w:val="BodyText"/>
       </w:pPr>
       <w:r>
+        <w:t>Likewise, a desire for a relationship status can be an illusion. Wanting to be married solely for the purpose of having the status of wife or husband can harm the other spouse by replacing their humanity with the title of husband or wife. Having your identity fixed through relational expectation might force affectionate relationships into spaces neither are ready for.</w:t>
+      </w:r>
+    </w:p>
+    <w:p>
+      <w:pPr>
+        <w:pStyle w:val="BodyText"/>
+      </w:pPr>
+      <w:r>
         <w:t>Many consider sexuality to be a core part of their identity, which could be the biggest illusion for a soul to face. Sex is a phenomena which exists only with the body. When the body perishes, so to does the ability and desire for sex. If we allow sexual identity of any kind to shape our sense of self, consume our private thoughts and emotions, we end up trapping our soul in a prison which is difficult to escape from. When all the desires mentioned in this chapter exist to serve the sexual identity, the soul and associated psychology will suffer. Remembering the nature of the soul and its purpose is vital to being free from the illusions of the body and the self.</w:t>
       </w:r>
     </w:p>
@@ -16280,14 +16287,15 @@
         <w:pStyle w:val="FirstParagraph"/>
       </w:pPr>
       <w:r>
-        <w:t>This chapter might seem as though all desire is harmful. It is not. Remember the foundational virtues of Chapter 7. We have the innate virtues of piety, pure truthfulness, courtesy, loyalty, and trustworthiness. These can inform how we navigate our desires. For example with our sexual desires, can they be rooted in the innate virtues? They can be if we are immersed within them. These innate virtues can govern every single desire we feel so they can be desired in a healthy way.</w:t>
-      </w:r>
-    </w:p>
-    <w:p>
-      <w:pPr>
-        <w:pStyle w:val="BodyText"/>
-      </w:pPr>
-      <w:r>
+        <w:t>This chapter might seem as though all desire is harmful. It is not. Remember the foundational virtues of Chapter 7. We have the innate virtues of piety, pure truthfulness, courtesy, loyalty, and trustworthiness. These can inform how we navigate our desires. For example with our sexual desires, can they be rooted in the innate virtues? They can be if we are immersed within them. These innate virtues can govern every single desire we feel so they can be desired in a healthy way. Instead of one biological aspect be our identity, this aspect can be a small portion of our soulful identity. When we declare our “I am” statement, we have a wide variety of names and attributes to pull from instead of just one limiting aspect.</w:t>
+      </w:r>
+    </w:p>
+    <w:p>
+      <w:pPr>
+        <w:pStyle w:val="BodyText"/>
+      </w:pPr>
+      <w:r>
+        <w:lastRenderedPageBreak/>
         <w:t>Chapter 7 also described moderation, with the fear and love of God being the ultimate guiding principles of moderation. Moderation can take many forms when it comes to understanding the self. For example, where there is a desire for affirmation might also come with a fear of rejection. Every desire has an opposing fear. When our spiritual perspective is to fear God, we may learn not to fear these other illusions such as rejection. Without the fear of rejection, our desire for affirmation might moderate and take a healthier perspective. When our spiritual perspective is to love God, we may express the desire in a way which loves creation or even those we desire.</w:t>
       </w:r>
     </w:p>
@@ -16296,7 +16304,6 @@
         <w:pStyle w:val="BodyText"/>
       </w:pPr>
       <w:r>
-        <w:lastRenderedPageBreak/>
         <w:t>Moderation is the ultimate guide to ensuring our desires conform to the desires of God. Moderation is the fire which burns away the veils of illusions. Moderation is the pathway to guiding our self to be aligned with the divine Self.</w:t>
       </w:r>
     </w:p>
@@ -16345,7 +16352,7 @@
         <w:pStyle w:val="Heading1"/>
       </w:pPr>
       <w:bookmarkStart w:id="285" w:name="the-constructive-social-life"/>
-      <w:bookmarkStart w:id="286" w:name="_Toc222583131"/>
+      <w:bookmarkStart w:id="286" w:name="_Toc222665155"/>
       <w:bookmarkEnd w:id="270"/>
       <w:bookmarkEnd w:id="284"/>
       <w:r>
@@ -16920,7 +16927,7 @@
         <w:pStyle w:val="Heading1"/>
       </w:pPr>
       <w:bookmarkStart w:id="290" w:name="the-protective-social-life"/>
-      <w:bookmarkStart w:id="291" w:name="_Toc222583132"/>
+      <w:bookmarkStart w:id="291" w:name="_Toc222665156"/>
       <w:bookmarkEnd w:id="285"/>
       <w:bookmarkEnd w:id="287"/>
       <w:bookmarkEnd w:id="289"/>
@@ -17523,7 +17530,23 @@
         <w:pStyle w:val="BodyText"/>
       </w:pPr>
       <w:r>
-        <w:t>We have a right to be free from dehumanization and a responsibility to view every soul as capable of nobility, even if it feels they are falling short of that standard. The right hand always has the choice of helping the left hand, and our prayers and deeds can help restore temples which have fallen in a state of disrepair.</w:t>
+        <w:t>Another aspect in how dehumanization can occur is through institutionalization. Institutions alone are not inherently bad, but institutions are composed of individuals. If the people within an institution dehumanize anyone, the institution will reflect this. Political ideologies, nationality, religion, and even more personal ones such as marriage have all been tools to express the ways a person is less than human.</w:t>
+      </w:r>
+    </w:p>
+    <w:p>
+      <w:pPr>
+        <w:pStyle w:val="BodyText"/>
+      </w:pPr>
+      <w:r>
+        <w:t>We have a right to be free from dehumanization and a responsibility to view every soul as capable of nobility, even if it feels they are falling short of that standard. We have a responsibility to ensure no institution dehumanizes anyone, nor deprive them of their rights. For example, any attempt to use marriage to bypass protections of immaturity is oppression and could dehumanize a child as merely an object to fulfill adult wants and desires. We also have a responsibility to change the hearts of people and institutions to restore the sacred trusts authorized to us.</w:t>
+      </w:r>
+    </w:p>
+    <w:p>
+      <w:pPr>
+        <w:pStyle w:val="BodyText"/>
+      </w:pPr>
+      <w:r>
+        <w:t>The right hand always has the choice of helping the left hand, and our prayers and deeds can help restore temples which have fallen in a state of disrepair. Our hands must always be active to retain or restore every person’s inherent and rightful nobility, from birth and beyond death.</w:t>
       </w:r>
     </w:p>
     <w:p>
@@ -17533,6 +17556,7 @@
       <w:bookmarkStart w:id="307" w:name="violent-and-oppressive-acts"/>
       <w:bookmarkEnd w:id="306"/>
       <w:r>
+        <w:lastRenderedPageBreak/>
         <w:t>18.4 Violent and Oppressive Acts</w:t>
       </w:r>
     </w:p>
@@ -17557,126 +17581,129 @@
         <w:pStyle w:val="BodyText"/>
       </w:pPr>
       <w:r>
+        <w:t>Law #1: Carrying weapons.</w:t>
+      </w:r>
+      <w:r>
+        <w:rPr>
+          <w:rStyle w:val="FootnoteReference"/>
+        </w:rPr>
+        <w:footnoteReference w:id="398"/>
+      </w:r>
+      <w:r>
+        <w:t xml:space="preserve"> The only exception is during a time of necessity. Ownership is not prohibited. No punishment is specified. I would consider expanding this to include objects not typically used as weapons but carried with the intention of being used as a weapon.</w:t>
+      </w:r>
+    </w:p>
+    <w:p>
+      <w:pPr>
+        <w:pStyle w:val="BodyText"/>
+      </w:pPr>
+      <w:r>
+        <w:t>Law #2: Striking another (assault &amp; batter)</w:t>
+      </w:r>
+      <w:r>
+        <w:rPr>
+          <w:rStyle w:val="FootnoteReference"/>
+        </w:rPr>
+        <w:footnoteReference w:id="399"/>
+      </w:r>
+      <w:r>
+        <w:t xml:space="preserve"> For injuries to the head and body</w:t>
+      </w:r>
+      <w:r>
+        <w:rPr>
+          <w:rStyle w:val="FootnoteReference"/>
+        </w:rPr>
+        <w:footnoteReference w:id="400"/>
+      </w:r>
+      <w:r>
+        <w:t xml:space="preserve"> there are unspecified fines for each level of severity. The fines are called diyah, which means blood money. 33% of all diyah is paid to the Houses of Justice</w:t>
+      </w:r>
+      <w:r>
+        <w:rPr>
+          <w:rStyle w:val="FootnoteReference"/>
+        </w:rPr>
+        <w:footnoteReference w:id="401"/>
+      </w:r>
+      <w:r>
+        <w:t xml:space="preserve"> and the other 66% is offered as compensation to the injured person.</w:t>
+      </w:r>
+    </w:p>
+    <w:p>
+      <w:pPr>
+        <w:pStyle w:val="BodyText"/>
+      </w:pPr>
+      <w:r>
+        <w:t>Law #3: There is a fine for manslaughter and other accidental killing.</w:t>
+      </w:r>
+      <w:r>
+        <w:rPr>
+          <w:rStyle w:val="FootnoteReference"/>
+        </w:rPr>
+        <w:footnoteReference w:id="402"/>
+      </w:r>
+      <w:r>
+        <w:t xml:space="preserve"> There are no exceptions. The diyah payment is 100 Bayánic Mithqáls of gold (See Appendix 4) for the family of the deceased.</w:t>
+      </w:r>
+    </w:p>
+    <w:p>
+      <w:pPr>
+        <w:pStyle w:val="BodyText"/>
+      </w:pPr>
+      <w:r>
+        <w:t>Law #4: Murder (Homicide).</w:t>
+      </w:r>
+      <w:r>
+        <w:rPr>
+          <w:rStyle w:val="FootnoteReference"/>
+        </w:rPr>
+        <w:footnoteReference w:id="403"/>
+      </w:r>
+      <w:r>
+        <w:t xml:space="preserve"> The punishment is execution or life imprisonment.</w:t>
+      </w:r>
+      <w:r>
+        <w:rPr>
+          <w:rStyle w:val="FootnoteReference"/>
+        </w:rPr>
+        <w:footnoteReference w:id="404"/>
+      </w:r>
+    </w:p>
+    <w:p>
+      <w:pPr>
+        <w:pStyle w:val="BodyText"/>
+      </w:pPr>
+      <w:r>
+        <w:t>Law #5: Trespassing.</w:t>
+      </w:r>
+      <w:r>
+        <w:rPr>
+          <w:rStyle w:val="FootnoteReference"/>
+        </w:rPr>
+        <w:footnoteReference w:id="405"/>
+      </w:r>
+      <w:r>
+        <w:t xml:space="preserve"> There is no punishment specified.</w:t>
+      </w:r>
+    </w:p>
+    <w:p>
+      <w:pPr>
+        <w:pStyle w:val="BodyText"/>
+      </w:pPr>
+      <w:r>
+        <w:t>Law #6: Theft (stealing).</w:t>
+      </w:r>
+      <w:r>
+        <w:rPr>
+          <w:rStyle w:val="FootnoteReference"/>
+        </w:rPr>
+        <w:footnoteReference w:id="406"/>
+      </w:r>
+      <w:r>
+        <w:t xml:space="preserve"> The 1st and 2nd offenses includes banishment and imprisonment. Banishment means they are not allowed to live in their home and will be banished to the prison. After the 3rd offense, </w:t>
+      </w:r>
+      <w:r>
         <w:lastRenderedPageBreak/>
-        <w:t>Law #1: Carrying weapons.</w:t>
-      </w:r>
-      <w:r>
-        <w:rPr>
-          <w:rStyle w:val="FootnoteReference"/>
-        </w:rPr>
-        <w:footnoteReference w:id="398"/>
-      </w:r>
-      <w:r>
-        <w:t xml:space="preserve"> The only exception is during a time of necessity. Ownership is not prohibited. No punishment is specified. I would consider expanding this to include objects not typically used as weapons but carried with the intention of being used as a weapon.</w:t>
-      </w:r>
-    </w:p>
-    <w:p>
-      <w:pPr>
-        <w:pStyle w:val="BodyText"/>
-      </w:pPr>
-      <w:r>
-        <w:t>Law #2: Striking another (assault &amp; batter)</w:t>
-      </w:r>
-      <w:r>
-        <w:rPr>
-          <w:rStyle w:val="FootnoteReference"/>
-        </w:rPr>
-        <w:footnoteReference w:id="399"/>
-      </w:r>
-      <w:r>
-        <w:t xml:space="preserve"> For injuries to the head and body</w:t>
-      </w:r>
-      <w:r>
-        <w:rPr>
-          <w:rStyle w:val="FootnoteReference"/>
-        </w:rPr>
-        <w:footnoteReference w:id="400"/>
-      </w:r>
-      <w:r>
-        <w:t xml:space="preserve"> there are unspecified fines for each level of severity. The fines are called diyah, which means blood money. 33% of all diyah is paid to the Houses of Justice</w:t>
-      </w:r>
-      <w:r>
-        <w:rPr>
-          <w:rStyle w:val="FootnoteReference"/>
-        </w:rPr>
-        <w:footnoteReference w:id="401"/>
-      </w:r>
-      <w:r>
-        <w:t xml:space="preserve"> and the other 66% is offered as compensation to the injured person.</w:t>
-      </w:r>
-    </w:p>
-    <w:p>
-      <w:pPr>
-        <w:pStyle w:val="BodyText"/>
-      </w:pPr>
-      <w:r>
-        <w:t>Law #3: There is a fine for manslaughter and other accidental killing.</w:t>
-      </w:r>
-      <w:r>
-        <w:rPr>
-          <w:rStyle w:val="FootnoteReference"/>
-        </w:rPr>
-        <w:footnoteReference w:id="402"/>
-      </w:r>
-      <w:r>
-        <w:t xml:space="preserve"> There are no exceptions. The diyah payment is 100 Bayánic Mithqáls of gold (See Appendix 4) for the family of the deceased.</w:t>
-      </w:r>
-    </w:p>
-    <w:p>
-      <w:pPr>
-        <w:pStyle w:val="BodyText"/>
-      </w:pPr>
-      <w:r>
-        <w:t>Law #4: Murder (Homicide).</w:t>
-      </w:r>
-      <w:r>
-        <w:rPr>
-          <w:rStyle w:val="FootnoteReference"/>
-        </w:rPr>
-        <w:footnoteReference w:id="403"/>
-      </w:r>
-      <w:r>
-        <w:t xml:space="preserve"> The punishment is execution or life imprisonment.</w:t>
-      </w:r>
-      <w:r>
-        <w:rPr>
-          <w:rStyle w:val="FootnoteReference"/>
-        </w:rPr>
-        <w:footnoteReference w:id="404"/>
-      </w:r>
-    </w:p>
-    <w:p>
-      <w:pPr>
-        <w:pStyle w:val="BodyText"/>
-      </w:pPr>
-      <w:r>
-        <w:t>Law #5: Trespassing.</w:t>
-      </w:r>
-      <w:r>
-        <w:rPr>
-          <w:rStyle w:val="FootnoteReference"/>
-        </w:rPr>
-        <w:footnoteReference w:id="405"/>
-      </w:r>
-      <w:r>
-        <w:t xml:space="preserve"> There is no punishment specified.</w:t>
-      </w:r>
-    </w:p>
-    <w:p>
-      <w:pPr>
-        <w:pStyle w:val="BodyText"/>
-      </w:pPr>
-      <w:r>
-        <w:t>Law #6: Theft (stealing).</w:t>
-      </w:r>
-      <w:r>
-        <w:rPr>
-          <w:rStyle w:val="FootnoteReference"/>
-        </w:rPr>
-        <w:footnoteReference w:id="406"/>
-      </w:r>
-      <w:r>
-        <w:t xml:space="preserve"> The 1st and 2nd offenses includes banishment and imprisonment. Banishment means they are not allowed to live in their home and will be banished to the prison. After the 3rd offense, the thief loses their anonymity and will be permanantly marked on the forehead along with the banishment and imprisonment.</w:t>
+        <w:t>the thief loses their anonymity and will be permanantly marked on the forehead along with the banishment and imprisonment.</w:t>
       </w:r>
     </w:p>
     <w:p>
@@ -17701,7 +17728,6 @@
         <w:pStyle w:val="BodyText"/>
       </w:pPr>
       <w:r>
-        <w:lastRenderedPageBreak/>
         <w:t>Law #8: Selling and buying people</w:t>
       </w:r>
       <w:r>
@@ -17757,7 +17783,7 @@
         <w:pStyle w:val="Heading1"/>
       </w:pPr>
       <w:bookmarkStart w:id="309" w:name="affectionate-relationships"/>
-      <w:bookmarkStart w:id="310" w:name="_Toc222583133"/>
+      <w:bookmarkStart w:id="310" w:name="_Toc222665157"/>
       <w:bookmarkEnd w:id="290"/>
       <w:bookmarkEnd w:id="307"/>
       <w:bookmarkEnd w:id="308"/>
@@ -18089,6 +18115,14 @@
     </w:p>
     <w:p>
       <w:pPr>
+        <w:pStyle w:val="BodyText"/>
+      </w:pPr>
+      <w:r>
+        <w:t>As we can see, consent is multi-layered. The community nor parents who consent are greater than the individual, nor can they prevent or force consent. The spouse’s consent is primary, parental consent is protective, and the community’s guidance is at most supervisory. This remains true regardless of which stage of Maturity-Matching marriage is pursued.</w:t>
+      </w:r>
+    </w:p>
+    <w:p>
+      <w:pPr>
         <w:pStyle w:val="Heading3"/>
       </w:pPr>
       <w:bookmarkStart w:id="315" w:name="virginity"/>
@@ -18125,11 +18159,8 @@
         <w:pStyle w:val="BodyText"/>
       </w:pPr>
       <w:r>
-        <w:t xml:space="preserve">While there is a right to purity and a right to be free from corruption, purity cannot be forced upon anyone. There cannot be any forms of oppression such as virginity inspections imposed upon women. With all of the teachings of Baha’u’llah, especially within the constellation of virtues, premarital sex would be strongly discouraged. This discouragement is based solely on purity, but it is to ensure the bonds of </w:t>
-      </w:r>
-      <w:r>
         <w:lastRenderedPageBreak/>
-        <w:t>affection are not ruled by lust or other biological impulses of the body. The bonds of affection are to be ruled by spiritual considerations.</w:t>
+        <w:t>While there is a right to purity and a right to be free from corruption, purity cannot be forced upon anyone. There cannot be any forms of oppression such as virginity inspections imposed upon women. With all of the teachings of Baha’u’llah, especially within the constellation of virtues, premarital sex would be strongly discouraged. This discouragement is based solely on purity, but it is to ensure the bonds of affection are not ruled by lust or other biological impulses of the body. The bonds of affection are to be ruled by spiritual considerations.</w:t>
       </w:r>
     </w:p>
     <w:p>
@@ -18206,11 +18237,11 @@
         <w:pStyle w:val="BodyText"/>
       </w:pPr>
       <w:r>
-        <w:t xml:space="preserve">One addition could be to state if the marriage is monogamous or polygamous. If it is monogamous, there is no possibility of future spouses within that marriage. If it is polygamous, consent would be a vital foundation. Both spouses and the newest spouse would have to each consent to this new union, along with the parents. If any person does not consent, the second marriage cannot be created. It is acceptable if the fortress is open to another, but never in such a way the fortress imprisons one spouse. This ensures </w:t>
+        <w:t xml:space="preserve">One addition could be to state if the marriage is monogamous or polygamous. If it is monogamous, there is no possibility of future spouses within that marriage. If it is polygamous, consent would be a vital </w:t>
       </w:r>
       <w:r>
         <w:lastRenderedPageBreak/>
-        <w:t>each spouse retains the right to be free from coercion, with each bearing responsibility to honor the terms agreed upon.</w:t>
+        <w:t>foundation. Both spouses and the newest spouse would have to each consent to this new union, along with the parents. If any person does not consent, the second marriage cannot be created. It is acceptable if the fortress is open to another, but never in such a way the fortress imprisons one spouse. This ensures each spouse retains the right to be free from coercion, with each bearing responsibility to honor the terms agreed upon.</w:t>
       </w:r>
     </w:p>
     <w:p>
@@ -18308,15 +18339,18 @@
         <w:footnoteReference w:id="428"/>
       </w:r>
       <w:r>
-        <w:t xml:space="preserve"> For each offense, the fine is doubled from the prior offense. This goes from 9 to 18 to 36 to 72 and so on. Baha’u’llah also specifies a humiliating punishment for a third offense, which would be similar to the punishment for theft, where a mark is placed on the thief’s forehead. How the third punishment would take shape is up to the Houses of Justice. The purpose would be to let other people know someone is violating their marriage.</w:t>
-      </w:r>
-    </w:p>
-    <w:p>
-      <w:pPr>
-        <w:pStyle w:val="BodyText"/>
-      </w:pPr>
+        <w:t xml:space="preserve"> For each offense, the fine is doubled from the prior offense. This goes from 9 to 18 to 36 to 72 and so on. Baha’u’llah also specifies a humiliating punishment for a third offense, which would be similar to the punishment for </w:t>
+      </w:r>
       <w:r>
         <w:lastRenderedPageBreak/>
+        <w:t>theft, where a mark is placed on the thief’s forehead. How the third punishment would take shape is up to the Houses of Justice. The purpose would be to let other people know someone is violating their marriage.</w:t>
+      </w:r>
+    </w:p>
+    <w:p>
+      <w:pPr>
+        <w:pStyle w:val="BodyText"/>
+      </w:pPr>
+      <w:r>
         <w:t>Adultery has also traditionally been treated as including all forms of extra-marital sex, to include people who are not married. One way I have personally considered this is within the scope of the age of maturity. What would happen if two people who are not mature nor independent decide to have consensual sex? It would most likely be financially impossible for both of them to pay 9 Bayanic mithqals of gold. The reason I view adultery as being more about contract law is because of the seriousness when a contract is violated. The Bab and Baha’u’llah repeatedly commanded people to honor their commitments, in both their personal and business lives, reflecting the virtues trustworthiness and fidelity.</w:t>
       </w:r>
     </w:p>
@@ -18405,6 +18439,7 @@
         <w:pStyle w:val="BodyText"/>
       </w:pPr>
       <w:r>
+        <w:lastRenderedPageBreak/>
         <w:t>If a relationship only remains a friendship, this friendship is still a vital component in the Cause of God. This is the foundation of all other affectionate relationships</w:t>
       </w:r>
     </w:p>
@@ -18415,7 +18450,6 @@
       <w:bookmarkStart w:id="323" w:name="stage-2---fellowship"/>
       <w:bookmarkEnd w:id="322"/>
       <w:r>
-        <w:lastRenderedPageBreak/>
         <w:t>19.2.2 Stage 2 - Fellowship</w:t>
       </w:r>
     </w:p>
@@ -18563,15 +18597,26 @@
         <w:pStyle w:val="BodyText"/>
       </w:pPr>
       <w:r>
-        <w:t>Another way skipping stages is important is in the application of the Maturity-Matching Principle. It is important to note the fortress of well-being is most vulnerable when one partner is significantly more mature than the other, whether this is spiritually, emotionally, or developmentally. The Maturity-Matching Principle helps ensure there are outlets for healthy affectionate relationships at any stage of maturity. For example, throughout the world the incidence of teen pregnancies can be less than 1% and nearly 20% depending on the culture. Traditionally, this can be a difficult time as the social, religious, cultural, and legal structures bring additional pressures to both the teenaged mother and her child. If two peers end up feeling love through friendship, fellowship, and spiritual kindship, which is the best path? One path is telling them to stop feeling as they do, which betrays their rights to identity and expression. This risks secretive acts and if things go too far, guilt and shame from unplanned outcomes. The other path is to accept these feelings as real. With this acknowledgment comes the potentials to gain mutual consent, that of the parents, and ensure they have access to the fortress of well-being. Their relationship and marriage is supported by parents and the community until they are fully mature according to the Badi calendar.</w:t>
-      </w:r>
-    </w:p>
-    <w:p>
-      <w:pPr>
-        <w:pStyle w:val="BodyText"/>
-      </w:pPr>
+        <w:t>Another way skipping stages is important is in the application of the Maturity-Matching Principle. It is important to note the fortress of well-being is most vulnerable when one partner is significantly more mature than the other, whether this is spiritually, emotionally, or developmentally. The Maturity-Matching Principle helps ensure there are outlets for healthy affectionate relationships at any stage of maturity. For example, throughout the world the incidence of teen pregnancies can be less than 1% and nearly 20% depending on the culture. Traditionally, this can be a difficult time as the social, religious, cultural, and legal structures bring additional pressures to both the teenage mother and her child.</w:t>
+      </w:r>
+    </w:p>
+    <w:p>
+      <w:pPr>
+        <w:pStyle w:val="BodyText"/>
+      </w:pPr>
+      <w:r>
+        <w:t xml:space="preserve">A society that refuses to name adolescent desire is not protecting youth; it is abandoning them to secrecy. A society that names desire but refuses to restrain power is also abandoning them—this time to predation. For example, if two peers end up feeling love through friendship, fellowship, and spiritual kinship, which is the best path? One path is telling them to stop feeling as they do, which betrays their rights to identity and expression. This risks secretive acts and if things go too far, guilt and shame from unplanned outcomes. The other path is to accept these feelings as real. With this acknowledgment comes the potentials to gain mutual consent, that of the parents, and ensure they have access to the fortress of </w:t>
+      </w:r>
       <w:r>
         <w:lastRenderedPageBreak/>
+        <w:t>well-being. Their relationship and marriage is supported by parents and the community until they are fully mature according to the Badi calendar.</w:t>
+      </w:r>
+    </w:p>
+    <w:p>
+      <w:pPr>
+        <w:pStyle w:val="BodyText"/>
+      </w:pPr>
+      <w:r>
         <w:t>Spiritual kinship might be the most difficult stage to achieve, especially if the relationship is an interfaith relationship. While Baha’u’llah enjoins friendship and fellowship with those of other religions, it takes a special discernment to identify if you are kin to one of another faith. Can you share in each others spiritual practice? Can you view each other as sharing soul-building experiences even with having different outward labels? Navigating this carefully and intentionally should open the doors of unity without neither having to compromise who they are. God is the Lord of all religions, and is the God to liberate all souls.</w:t>
       </w:r>
     </w:p>
@@ -18633,7 +18678,7 @@
         <w:pStyle w:val="BodyText"/>
       </w:pPr>
       <w:r>
-        <w:t>I am of the belief the fortress of salvation and well-being should be accessible to all in an inclusive way. All of these affectionate relationships, friendship, fellowship, spiritual kinship, courtship, engagement, and marriage are rights for all mature people, with friendship, fellowship, and spiritual kinship a right of all people from birth. Every person has a responsibility not to deny these rights. God prefers unity and concord. While marriage is defined within man and woman labels, the right to identity governs which gender we express.</w:t>
+        <w:t>I am of the belief the fortress of salvation and well-being should be accessible to all in an inclusive way. All of these affectionate relationships, friendship, fellowship, spiritual kinship, courtship, engagement, and marriage are rights for all mature people, with friendship, fellowship, and spiritual kinship a right of all people from birth. Every person has a responsibility not to deny these rights. God prefers unity and concord. While marriage is defined within man and woman labels, the right to identity governs which gender we express. Who serves as the bride, the groom, the wife, and the husband is entirely up to the two people consenting to the marriage, and no one else. This can reflect in the marriage contract itself, defining who serves in each role for the duration of the contract, which if God wills it, stands the test of time.</w:t>
       </w:r>
     </w:p>
     <w:p>
@@ -18643,6 +18688,7 @@
       <w:bookmarkStart w:id="331" w:name="conclusion-4"/>
       <w:bookmarkEnd w:id="330"/>
       <w:r>
+        <w:lastRenderedPageBreak/>
         <w:t>19.4.3 Conclusion</w:t>
       </w:r>
     </w:p>
@@ -18651,11 +18697,7 @@
         <w:pStyle w:val="FirstParagraph"/>
       </w:pPr>
       <w:r>
-        <w:t xml:space="preserve">Our relationships are probably the very fabric upon which we can measure the health of a community. The closer we become to someone, the more vulnerable we are. Each new stage opens up our hearts in exciting and powerful ways. Due to this, we have a reason to view ourselves as trustees to those we love, </w:t>
-      </w:r>
-      <w:r>
-        <w:lastRenderedPageBreak/>
-        <w:t>as well as to those who are vulnerable. The next chapter will discuss trusteeship, the authority gifted to us under the authority of God.</w:t>
+        <w:t>Our relationships are probably the very fabric upon which we can measure the health of a community. The closer we become to someone, the more vulnerable we are. Each new stage opens up our hearts in exciting and powerful ways. Due to this, we have a reason to view ourselves as trustees to those we love, as well as to those who are vulnerable. The next chapter will discuss trusteeship, the authority gifted to us under the authority of God.</w:t>
       </w:r>
     </w:p>
     <w:p>
@@ -18668,7 +18710,7 @@
         <w:pStyle w:val="Heading1"/>
       </w:pPr>
       <w:bookmarkStart w:id="332" w:name="trusteeship"/>
-      <w:bookmarkStart w:id="333" w:name="_Toc222583134"/>
+      <w:bookmarkStart w:id="333" w:name="_Toc222665158"/>
       <w:bookmarkEnd w:id="309"/>
       <w:bookmarkEnd w:id="328"/>
       <w:bookmarkEnd w:id="331"/>
@@ -18857,7 +18899,7 @@
         <w:pStyle w:val="BodyText"/>
       </w:pPr>
       <w:r>
-        <w:t>In fulfilling this trust, how does acting as a witness and helper help the parents? To a young child, a parent already seems so powerful and capable. The parent has full dominion. They are a witness to their child, their welfare, their personality, their environment, and everything else which affects the child. While the parent seems so powerful and capable, they witness the weakness and vulnerability of their child. They use their power in trust to nurture within that framework of responsibilities and belief. The purpose is to help the child become strong, mature, and not only a noble soul at birth, but an adult who retained their nobility.</w:t>
+        <w:t>In fulfilling this trust, how does acting as a witness and helper help the parents? To a young child, a parent already seems so powerful and capable. The parent has full dominion. Nevertheless, a parent is never their owner. They are a witness to their child, their welfare, their personality, their environment, and everything else which affects the child. While the parent seems so powerful and capable, they witness the weakness and vulnerability of their child. They use their power in trust to nurture within that framework of responsibilities and belief. The purpose is to help the child become strong, mature, and not only a noble soul at birth, but an adult who retained their nobility.</w:t>
       </w:r>
     </w:p>
     <w:p>
@@ -18925,10 +18967,10 @@
       <w:pPr>
         <w:pStyle w:val="Heading2"/>
       </w:pPr>
-      <w:bookmarkStart w:id="338" w:name="X307a812a91894165a7a3cbbcdf21a61a1eb3c77"/>
+      <w:bookmarkStart w:id="338" w:name="spouse-as-trust---spouse-as-trustee"/>
       <w:bookmarkEnd w:id="337"/>
       <w:r>
-        <w:t>20.4 Aging Parents as Trust - Mature Children as Trustee</w:t>
+        <w:t>20.4 Spouse as Trust - Spouse as Trustee</w:t>
       </w:r>
     </w:p>
     <w:p>
@@ -18936,6 +18978,32 @@
         <w:pStyle w:val="FirstParagraph"/>
       </w:pPr>
       <w:r>
+        <w:t>In Chapter 19 we discussed marriage, where each spouse has certain responsibilities to each other. Some are shared, some belong go the husband, and some belong to the wife. Each spouse is the trustee of the other, not the possessor. For example, one does not marry solely to have a housemaid (indentured servant or slave). One does not marry solely to have a “legal” way to have sexual intercourse. One does not marry to gain financial independence or social status. Marriage is solely to establish that fortress of well-being.</w:t>
+      </w:r>
+    </w:p>
+    <w:p>
+      <w:pPr>
+        <w:pStyle w:val="BodyText"/>
+      </w:pPr>
+      <w:r>
+        <w:t>When we consider the Maturity-Matching principle. we can also imagine an elderly, but wealthy person marrying a recent graduate with considerable student debt. The Maturity-Matching principle naturally prevents such arrangements where each spouse merely sees the other for exploitation. When a marriage happens in early life using the Maturity-Matching principle, such as in the age 15 stage, the spouses will also need assistance in developing their trusteeship. The parents of both spouses operate as a trust within a trust. Yet, the parents never determine the path such marriages take, but support as necessary until the spouse’s themselves have gained full maturity. When done according to Baha’u’llah’s teachings, this is a double-layer of protection and support enhancing each young person’s liberation.</w:t>
+      </w:r>
+    </w:p>
+    <w:p>
+      <w:pPr>
+        <w:pStyle w:val="Heading2"/>
+      </w:pPr>
+      <w:bookmarkStart w:id="339" w:name="X307a812a91894165a7a3cbbcdf21a61a1eb3c77"/>
+      <w:bookmarkEnd w:id="338"/>
+      <w:r>
+        <w:t>20.5 Aging Parents as Trust - Mature Children as Trustee</w:t>
+      </w:r>
+    </w:p>
+    <w:p>
+      <w:pPr>
+        <w:pStyle w:val="FirstParagraph"/>
+      </w:pPr>
+      <w:r>
         <w:t>For parents who have not forfeited their rights as parents due to neglect of their children, Baha’u’llah says the second greatest fruit is regard for the rights of one’s parents.</w:t>
       </w:r>
       <w:r>
@@ -18970,6 +19038,7 @@
         <w:pStyle w:val="BodyText"/>
       </w:pPr>
       <w:r>
+        <w:lastRenderedPageBreak/>
         <w:t>Now, even as parents age, they must still be treated with the full dignity, respect, and rights of every person. Authority over their possessions cannot be denied unless a skilled physician has determined there is an onset of true mental incapacity.</w:t>
       </w:r>
       <w:r>
@@ -19010,18 +19079,55 @@
         <w:pStyle w:val="BodyText"/>
       </w:pPr>
       <w:r>
+        <w:t>Forcing a person to artificially be alive would be a violation of the trust. Medical care has to be focused on healing a condition. It would be vital for parents and children to understand their rights and responsibilities in a spirit of consultation, especially in stressful and painful times.</w:t>
+      </w:r>
+    </w:p>
+    <w:p>
+      <w:pPr>
+        <w:pStyle w:val="Heading2"/>
+      </w:pPr>
+      <w:bookmarkStart w:id="340" w:name="X73292c9f198f1d8b723fed098e0d25bb5e26fdc"/>
+      <w:bookmarkEnd w:id="339"/>
+      <w:r>
+        <w:t>20.6 Widows as Trust - Houses of Justice as Trustee</w:t>
+      </w:r>
+    </w:p>
+    <w:p>
+      <w:pPr>
+        <w:pStyle w:val="FirstParagraph"/>
+      </w:pPr>
+      <w:r>
+        <w:t>Sometimes a wife loses her husband. Like orphans, this has often caused undue hardship to the widow. While she has the ability to work and earn a living, she may have also been provided for by her deceased husband. She may still be nurturing a child. We do not know her circumstances. While she has full autonomy of her life without losing any rights she had before and during her marriage, her care is entrusted to the Houses of Justice.</w:t>
+      </w:r>
+    </w:p>
+    <w:p>
+      <w:pPr>
+        <w:pStyle w:val="BodyText"/>
+      </w:pPr>
+      <w:r>
+        <w:t>I want to explore the witness, trustee, and helper model with widows. How would witnessing manifest itself while respecting the rights and autonomy of the widow? Witnessing does not equal surveillance or invading privacy. That is contrary to our constellation of virtues such as courtesy. The House is not to serve as her master. Witnessing involves seeing their dominion clearly. This means ensuring she is safe from exploitation in a vulnerable time and she receives what is due to her from inheritance. If she is economically or socially vulnerable, it should be acknowledged without stripping her of her agency.</w:t>
+      </w:r>
+    </w:p>
+    <w:p>
+      <w:pPr>
+        <w:pStyle w:val="BodyText"/>
+      </w:pPr>
+      <w:r>
+        <w:t xml:space="preserve">As trustee, the Houses are stewards of fairness. They do not act as her decision maker. They ensure systems of support are fairly distributed when requested, and they are freely available to be requested. They do not manage her choices, relationships, or property. Instead they oversee any process of </w:t>
+      </w:r>
+      <w:r>
         <w:lastRenderedPageBreak/>
-        <w:t>Forcing a person to artificially be alive would be a violation of the trust. Medical care has to be focused on healing a condition. It would be vital for parents and children to understand their rights and responsibilities in a spirit of consultation, especially in stressful and painful times.</w:t>
+        <w:t>communal support without favoritism or corruption. The purpose of this trusteeship is to offer help and assistance when needed, without coercion. They provide resources, which does not need to be limited to money. These resources could be access to a grief counselor, support groups, protection from social pressures, and introductions to new opportunities. The process of witness, trustee, and helper is an extremely simple yet thorough model to exercise power as an act of service.</w:t>
       </w:r>
     </w:p>
     <w:p>
       <w:pPr>
         <w:pStyle w:val="Heading2"/>
       </w:pPr>
-      <w:bookmarkStart w:id="339" w:name="X73292c9f198f1d8b723fed098e0d25bb5e26fdc"/>
-      <w:bookmarkEnd w:id="338"/>
-      <w:r>
-        <w:t>20.5 Widows as Trust - Houses of Justice as Trustee</w:t>
+      <w:bookmarkStart w:id="341" w:name="Xdeb51514ee795bbefd504b498f11844d3c2e06c"/>
+      <w:bookmarkEnd w:id="340"/>
+      <w:r>
+        <w:t>20.7 The Destitute as Trust - The Wealthy as Trustee</w:t>
       </w:r>
     </w:p>
     <w:p>
@@ -19029,33 +19135,50 @@
         <w:pStyle w:val="FirstParagraph"/>
       </w:pPr>
       <w:r>
-        <w:t>Sometimes a wife loses her husband. Like orphans, this has often caused undue hardship to the widow. While she has the ability to work and earn a living, she may have also been provided for by her deceased husband. She may still be nurturing a child. We do not know her circumstances. While she has full autonomy of her life without losing any rights she had before and during her marriage, her care is entrusted to the Houses of Justice.</w:t>
-      </w:r>
-    </w:p>
-    <w:p>
-      <w:pPr>
-        <w:pStyle w:val="BodyText"/>
-      </w:pPr>
-      <w:r>
-        <w:t>I want to explore the witness, trustee, and helper model with widows. How would witnessing manifest itself while respecting the rights and autonomy of the widow? Witnessing does not equal surveillance or invading privacy. That is contrary to our constellation of virtues such as courtesy. The House is not to serve as her master. Witnessing involves seeing their dominion clearly. This means ensuring she is safe from exploitation in a vulnerable time and she receives what is due to her from inheritance. If she is economically or socially vulnerable, it should be acknowledged without stripping her of her agency.</w:t>
-      </w:r>
-    </w:p>
-    <w:p>
-      <w:pPr>
-        <w:pStyle w:val="BodyText"/>
-      </w:pPr>
-      <w:r>
-        <w:t>As trustee, the Houses are stewards of fairness. They do not act as her decision maker. They ensure systems of support are fairly distributed when requested, and they are freely available to be requested. They do not manage her choices, relationships, or property. Instead they oversee any process of communal support without favoritism or corruption. The purpose of this trusteeship is to offer help and assistance when needed, without coercion. They provide resources, which does not need to be limited to money. These resources could be access to a grief counselor, support groups, protection from social pressures, and introductions to new opportunities. The process of witness, trustee, and helper is an extremely simple yet thorough model to exercise power as an act of service.</w:t>
+        <w:t>In Chapter 18, we described the prohibition on begging. We also have a responsibility to never give to beggars, no matter what is desperately being asked of. This seems contrary to generosity, but we have outlined such responsibilities as Huquq’u’llah and Zakat. The goal is to create a community where no person would need to beg. No person deserves to be destitute nor desperate. Every person has a right to provision.</w:t>
+      </w:r>
+    </w:p>
+    <w:p>
+      <w:pPr>
+        <w:pStyle w:val="BodyText"/>
+      </w:pPr>
+      <w:r>
+        <w:t>There are two trustees of the destitute. The first are the Houses of Justice.</w:t>
+      </w:r>
+      <w:r>
+        <w:rPr>
+          <w:rStyle w:val="FootnoteReference"/>
+        </w:rPr>
+        <w:footnoteReference w:id="451"/>
+      </w:r>
+      <w:r>
+        <w:t xml:space="preserve"> The second are the wealthy. Each are to provide what is necessary. The Houses of Justice can consult on what is necessary, but with it could fall within the right of provision from Chapter 14 Section 7.7. A wealthy individual could also make this determination, according to how generous their spirit is.</w:t>
+      </w:r>
+    </w:p>
+    <w:p>
+      <w:pPr>
+        <w:pStyle w:val="BodyText"/>
+      </w:pPr>
+      <w:r>
+        <w:t>Who is wealthy? I would define wealthy as any person who has wealth. Wealth is an abundance of resources which can be used to invest or make transactions without worry of running out of resources. The wealthy have plenty. The destitute or impoverished have nothing or very little. They are a trust and the wealthy are meant to serve as their trustees.</w:t>
+      </w:r>
+    </w:p>
+    <w:p>
+      <w:pPr>
+        <w:pStyle w:val="BodyText"/>
+      </w:pPr>
+      <w:r>
+        <w:t>As a potential conflict of interest, a community might want to consider limiting how many wealthy people serve on Houses of Justice. Trusts struggle with ethical issues when there are conflicts of interest.</w:t>
       </w:r>
     </w:p>
     <w:p>
       <w:pPr>
         <w:pStyle w:val="Heading2"/>
       </w:pPr>
-      <w:bookmarkStart w:id="340" w:name="Xdeb51514ee795bbefd504b498f11844d3c2e06c"/>
-      <w:bookmarkEnd w:id="339"/>
-      <w:r>
-        <w:t>20.6 The Destitute as Trust - The Wealthy as Trustee</w:t>
+      <w:bookmarkStart w:id="342" w:name="X76df74494726c5ba3ad82df674a09d7479e02e2"/>
+      <w:bookmarkEnd w:id="341"/>
+      <w:r>
+        <w:t>20.8 Animals and the Earth as Trust - Believers as Trustee</w:t>
       </w:r>
     </w:p>
     <w:p>
@@ -19063,283 +19186,234 @@
         <w:pStyle w:val="FirstParagraph"/>
       </w:pPr>
       <w:r>
-        <w:t>In Chapter 18, we described the prohibition on begging. We also have a responsibility to never give to beggars, no matter what is desperately being asked of. This seems contrary to generosity, but we have outlined such responsibilities as Huquq’u’llah and Zakat. The goal is to create a community where no person would need to beg. No person deserves to be destitute nor desperate. Every person has a right to provision.</w:t>
-      </w:r>
-    </w:p>
-    <w:p>
-      <w:pPr>
-        <w:pStyle w:val="BodyText"/>
-      </w:pPr>
-      <w:r>
-        <w:t>There are two trustees of the destitute. The first are the Houses of Justice.</w:t>
-      </w:r>
-      <w:r>
-        <w:rPr>
-          <w:rStyle w:val="FootnoteReference"/>
-        </w:rPr>
-        <w:footnoteReference w:id="451"/>
-      </w:r>
-      <w:r>
-        <w:t xml:space="preserve"> The second are the wealthy. Each are to provide what is necessary. The Houses of Justice can consult on what is necessary, but with it could fall within the right of provision from Chapter 14 Section 7.7. A wealthy individual could also make this determination, according to how generous their spirit is.</w:t>
-      </w:r>
-    </w:p>
-    <w:p>
-      <w:pPr>
-        <w:pStyle w:val="BodyText"/>
-      </w:pPr>
+        <w:t>The Kitab-i-Aqdas does not explicitly tell us to take care of the Earth and all that is contained within the environment. There are allusions throughout. So far we have learned God has created everything, with the Earth made the vessel of our provision. While the parents have a responsibility to provide provision to their children, God has provided the provision for everyone. We also described how all people have a right to provision. I would say these provisions themselves have rights, and the living things of earth have a right to provision.</w:t>
+      </w:r>
+    </w:p>
+    <w:p>
+      <w:pPr>
+        <w:pStyle w:val="BodyText"/>
+      </w:pPr>
+      <w:r>
+        <w:t>One of these provisions is water, which we have described as a purifying agent. How can water purify if the water is polluted? Baha’u’llah says rivers of fresh water gush forth from the stones (a natural spring) due to the sweetness of our Lord.</w:t>
+      </w:r>
+      <w:r>
+        <w:rPr>
+          <w:rStyle w:val="FootnoteReference"/>
+        </w:rPr>
+        <w:footnoteReference w:id="452"/>
+      </w:r>
+      <w:r>
+        <w:t xml:space="preserve"> The water is created pure, just as we are. Yet, when God discusses </w:t>
+      </w:r>
       <w:r>
         <w:lastRenderedPageBreak/>
-        <w:t>Who is wealthy? I would define wealthy as any person who has wealth. Wealth is an abundance of resources which can be used to invest or make transactions without worry of running out of resources. The wealthy have plenty. The destitute or impoverished have nothing or very little. They are a trust and the wealthy are meant to serve as their trustees.</w:t>
-      </w:r>
-    </w:p>
-    <w:p>
-      <w:pPr>
-        <w:pStyle w:val="BodyText"/>
-      </w:pPr>
-      <w:r>
-        <w:t>As a potential conflict of interest, a community might want to consider limiting how many wealthy people serve on Houses of Justice. Trusts struggle with ethical issues when there are conflicts of interest.</w:t>
+        <w:t>our purity with lewdness and oppression, He says “beware that you do not corrupt the Earth after it has been reformed.”</w:t>
+      </w:r>
+      <w:r>
+        <w:rPr>
+          <w:rStyle w:val="FootnoteReference"/>
+        </w:rPr>
+        <w:footnoteReference w:id="453"/>
+      </w:r>
+      <w:r>
+        <w:t xml:space="preserve"> What if one can be lewd and oppressive to water, which causes it to become impure? If oppression defiles the heart, pollution defiles the spring. Both are violations of purity, and both begin with heedlessness. The Bab describes the four elements of fire, air, water, and earth as purifying agents</w:t>
+      </w:r>
+      <w:r>
+        <w:rPr>
+          <w:rStyle w:val="FootnoteReference"/>
+        </w:rPr>
+        <w:footnoteReference w:id="454"/>
+      </w:r>
+      <w:r>
+        <w:t xml:space="preserve"> and are integrated within the Bayanic Calendar.</w:t>
+      </w:r>
+      <w:r>
+        <w:rPr>
+          <w:rStyle w:val="FootnoteReference"/>
+        </w:rPr>
+        <w:footnoteReference w:id="455"/>
+      </w:r>
+      <w:r>
+        <w:t xml:space="preserve"> Chapter 12.7 includes these elements in the table describing the calendar.</w:t>
+      </w:r>
+    </w:p>
+    <w:p>
+      <w:pPr>
+        <w:pStyle w:val="BodyText"/>
+      </w:pPr>
+      <w:r>
+        <w:t>Creation is where we recognize the names of God and develop our virtues, a corrupted Earth would greatly increase the difficulty in achieving this spiritual progress. Thus, we have a moral ecology in which we operate.</w:t>
+      </w:r>
+    </w:p>
+    <w:p>
+      <w:pPr>
+        <w:pStyle w:val="Heading3"/>
+      </w:pPr>
+      <w:bookmarkStart w:id="343" w:name="moral-ecology"/>
+      <w:r>
+        <w:t>20.8.1 Moral Ecology</w:t>
+      </w:r>
+    </w:p>
+    <w:p>
+      <w:pPr>
+        <w:pStyle w:val="FirstParagraph"/>
+      </w:pPr>
+      <w:r>
+        <w:t>Moral ecology can refer to the pragmatic evolution of ethics over time as if it were an ecosystem. It can also refer to the study of human interactions with the natural environment and the ethics of these interactions. Much like the water example, both of these definitions seem to be rather integrated. The environment shapes our morals, and our morals help shape the environment. None can actually ever be divorced from the other.</w:t>
+      </w:r>
+    </w:p>
+    <w:p>
+      <w:pPr>
+        <w:pStyle w:val="BodyText"/>
+      </w:pPr>
+      <w:r>
+        <w:t>In numerous instances, Baha’u’llah describes Earth, or parts of the Earth, as having feelings, expressing feelings, and having spiritual experiences. Usually this is used as metaphor to describe feelings, expressions, and spiritual experiences people should be having. What if Earth does have feelings, expresses those feelings, and have spiritual experiences? “Every stone and tree has cried out with the loudest voice, Bethlehem has been moved by the breath of God, and the trembling of reunion has seized Mount Sinai.</w:t>
+      </w:r>
+      <w:r>
+        <w:rPr>
+          <w:rStyle w:val="FootnoteReference"/>
+        </w:rPr>
+        <w:footnoteReference w:id="456"/>
+      </w:r>
+      <w:r>
+        <w:t xml:space="preserve"> The Land of T (Tehran) is instructed not to grieve the injustice perpetuated upon it.</w:t>
+      </w:r>
+      <w:r>
+        <w:rPr>
+          <w:rStyle w:val="FootnoteReference"/>
+        </w:rPr>
+        <w:footnoteReference w:id="457"/>
+      </w:r>
+      <w:r>
+        <w:t xml:space="preserve"> The Land of Ba rejoiced when Baha’u’llah arrived after being released from the land of prison, which the land of prison became saddened.</w:t>
+      </w:r>
+      <w:r>
+        <w:rPr>
+          <w:rStyle w:val="FootnoteReference"/>
+        </w:rPr>
+        <w:footnoteReference w:id="458"/>
+      </w:r>
+      <w:r>
+        <w:t xml:space="preserve"> Flowers, fruits, trees, leaves, and rivers are pleasing examples of divine power and craftsmanship in honor of the passing of a believer.</w:t>
+      </w:r>
+      <w:r>
+        <w:rPr>
+          <w:rStyle w:val="FootnoteReference"/>
+        </w:rPr>
+        <w:footnoteReference w:id="459"/>
+      </w:r>
+      <w:r>
+        <w:t xml:space="preserve"> In the same tablet He says the trees, stones, clay, and pebbles serve as witnesses.</w:t>
+      </w:r>
+    </w:p>
+    <w:p>
+      <w:pPr>
+        <w:pStyle w:val="BodyText"/>
+      </w:pPr>
+      <w:r>
+        <w:lastRenderedPageBreak/>
+        <w:t>Every instance we observe Baha’u’llah’s metaphors and descriptions of the earthly creation, maybe we should also consider the idea Baha’u’llah is describing that which is real in metaphorical ways. When He says “plant nothing in the garden of the heart except the flower of love”</w:t>
+      </w:r>
+      <w:r>
+        <w:rPr>
+          <w:rStyle w:val="FootnoteReference"/>
+        </w:rPr>
+        <w:footnoteReference w:id="460"/>
+      </w:r>
+      <w:r>
+        <w:t xml:space="preserve"> maybe we have two things to consider. The obvious is the heart should have love inside of it, so that love is what courses through our body and is able to be freely expressed outwardly, seen and admired by those who are able to observe this flower of love in the garden of the heart. The less obvious might be we should sometimes plant flowers out of love for the garden itself. Why not both? The flower we plant may inspire love by a person who witnesses it, whether the garden is in our heart or made from the Earth we were created from, and the Earth we will return to.</w:t>
+      </w:r>
+    </w:p>
+    <w:p>
+      <w:pPr>
+        <w:pStyle w:val="BodyText"/>
+      </w:pPr>
+      <w:r>
+        <w:t>Trusteeship within moral ecology would be to view the ecology of the Earth, its minerals, its air, its water, its living things as an integral part of who we are. We witness it, we preside over it as trustees instead of as masters, and serve to help it thrive. When we are instructed to build up the lands and cities, this is definitely not an act of destruction. It is an act of construction, but in a way which is reverent to the idea the Earth is sacred, our provision for ourselves and future generations must be provided, and we are not the only things on Earth which has feelings and spiritual journeys. Imagine when the next future Manifestation of God appears hundreds of years from now. Will they witness an Earth and people who are more purified than when Baha’u’llah lived among us?</w:t>
+      </w:r>
+    </w:p>
+    <w:p>
+      <w:pPr>
+        <w:pStyle w:val="BodyText"/>
+      </w:pPr>
+      <w:r>
+        <w:t>The Bab even included a prohibition from buying or selling the four elements of fire, air, water, and earth.</w:t>
+      </w:r>
+      <w:r>
+        <w:rPr>
+          <w:rStyle w:val="FootnoteReference"/>
+        </w:rPr>
+        <w:footnoteReference w:id="461"/>
+      </w:r>
+      <w:r>
+        <w:t xml:space="preserve"> I do not see this prohibition continued by Baha’u’llah, nor do I see Baha’u’llah expressing a permission. In consideration of what the Bab intended, how might we adapt our economies to be mindful of how we use those four purifying elements in commerce? I personally witness how water is extracted from aquifers which cannot be replenished, bottled into plastic, and the plastic is thrown back into surface water. The profit margins of bottled water bring large, multinational corporations significant profits, yet it comes at potentially significant long-term externalized costs elsewhere. It may not reflect God’s vision of justice for a few to profit at the cost of many. A trusteeship of these four elements could develop methods to account for externalized costs, or find ways for markets which believers operate in to guide the Bab’s vision at various levels. Helping would find ways to ensure extraction does not exclude giving, that there are pathways to achieving a true accounting balance, tied to the virtue of moderation.</w:t>
+      </w:r>
+    </w:p>
+    <w:p>
+      <w:pPr>
+        <w:pStyle w:val="Heading3"/>
+      </w:pPr>
+      <w:bookmarkStart w:id="344" w:name="animals"/>
+      <w:bookmarkEnd w:id="343"/>
+      <w:r>
+        <w:t>20.8.2 Animals</w:t>
+      </w:r>
+    </w:p>
+    <w:p>
+      <w:pPr>
+        <w:pStyle w:val="FirstParagraph"/>
+      </w:pPr>
+      <w:r>
+        <w:t>Baha’u’llah does tell us not to load an animal with more than it can bear.</w:t>
+      </w:r>
+      <w:r>
+        <w:rPr>
+          <w:rStyle w:val="FootnoteReference"/>
+        </w:rPr>
+        <w:footnoteReference w:id="462"/>
+      </w:r>
+      <w:r>
+        <w:t xml:space="preserve"> He associates justice and fairness between the heavens and Earth. Loading an animal would explicitly mean examples such as ensuring a pack animal is not carrying excessive weight for an excessive duration. This also implies the burden is undue suffering, physical pain, and in this example, cruelty. When I consider other ways living </w:t>
+      </w:r>
+      <w:r>
+        <w:lastRenderedPageBreak/>
+        <w:t>creatures can suffer or face physical pain due to human activity, I also consider habitat loss where animals lose their shelter, food, and water. I consider pollution which makes a creature sick, disoriented, or in places like Chernobyl, mutated.</w:t>
+      </w:r>
+    </w:p>
+    <w:p>
+      <w:pPr>
+        <w:pStyle w:val="BodyText"/>
+      </w:pPr>
+      <w:r>
+        <w:t>Baha’u’llah also says we should not be excessive in hunting</w:t>
+      </w:r>
+      <w:r>
+        <w:rPr>
+          <w:rStyle w:val="FootnoteReference"/>
+        </w:rPr>
+        <w:footnoteReference w:id="463"/>
+      </w:r>
+      <w:r>
+        <w:t xml:space="preserve"> for prey. Again, this is an act of provision without excess. This again is associated with justice and fairness. If animals are used to hunt, the names of God should be mentioned. If we are taking the life for provision, it comes with a spiritual act of reverence towards that which is lost, that which was provided by God. Should we hunt for sport and entertainment? If so, how does this reflect the names of God? Should we kill anything which attempts to eat our food sources? Should we use pesticides to spray yards, gardens, and fields and killing every insect which ventures onto that land? If we are viewing Earth as our dominion, do we have the power to do anything we wish for entertainment and comfort, or do we have a role as trustees? These are all types of questions we should consult on as we build up these lands and cities for the Cause of God.</w:t>
+      </w:r>
+    </w:p>
+    <w:p>
+      <w:pPr>
+        <w:pStyle w:val="BodyText"/>
+      </w:pPr>
+      <w:r>
+        <w:t>In considering the witness, trustee, and helper model, we can be guided by the virtues of moderation, courtesy, and thankfulness. These can ensure that for anything we take, we are willing to give back something equal or more to that which we have taken from.</w:t>
       </w:r>
     </w:p>
     <w:p>
       <w:pPr>
         <w:pStyle w:val="Heading2"/>
       </w:pPr>
-      <w:bookmarkStart w:id="341" w:name="X76df74494726c5ba3ad82df674a09d7479e02e2"/>
-      <w:bookmarkEnd w:id="340"/>
-      <w:r>
-        <w:t>20.7 Animals and the Earth as Trust - Believers as Trustee</w:t>
-      </w:r>
-    </w:p>
-    <w:p>
-      <w:pPr>
-        <w:pStyle w:val="FirstParagraph"/>
-      </w:pPr>
-      <w:r>
-        <w:t>The Kitab-i-Aqdas does not explicitly tell us to take care of the Earth and all that is contained within the environment. There are allusions throughout. So far we have learned God has created everything, with the Earth made the vessel of our provision. While the parents have a responsibility to provide provision to their children, God has provided the provision for everyone. We also described how all people have a right to provision. I would say these provisions themselves have rights, and the living things of earth have a right to provision.</w:t>
-      </w:r>
-    </w:p>
-    <w:p>
-      <w:pPr>
-        <w:pStyle w:val="BodyText"/>
-      </w:pPr>
-      <w:r>
-        <w:t>One of these provisions is water, which we have described as a purifying agent. How can water purify if the water is polluted? Baha’u’llah says rivers of fresh water gush forth from the stones (a natural spring) due to the sweetness of our Lord.</w:t>
-      </w:r>
-      <w:r>
-        <w:rPr>
-          <w:rStyle w:val="FootnoteReference"/>
-        </w:rPr>
-        <w:footnoteReference w:id="452"/>
-      </w:r>
-      <w:r>
-        <w:t xml:space="preserve"> The water is created pure, just as we are. Yet, when God discusses our purity with lewdness and oppression, He says “beware that you do not corrupt the Earth after it has been reformed.”</w:t>
-      </w:r>
-      <w:r>
-        <w:rPr>
-          <w:rStyle w:val="FootnoteReference"/>
-        </w:rPr>
-        <w:footnoteReference w:id="453"/>
-      </w:r>
-      <w:r>
-        <w:t xml:space="preserve"> What if one can be lewd and oppressive to water, which causes it to become impure? If oppression defiles the heart, pollution defiles the spring. Both are violations of purity, and both begin with heedlessness. The Bab describes the four elements of fire, air, water, and earth as purifying agents</w:t>
-      </w:r>
-      <w:r>
-        <w:rPr>
-          <w:rStyle w:val="FootnoteReference"/>
-        </w:rPr>
-        <w:footnoteReference w:id="454"/>
-      </w:r>
-      <w:r>
-        <w:t xml:space="preserve"> and are integrated within the Bayanic Calendar.</w:t>
-      </w:r>
-      <w:r>
-        <w:rPr>
-          <w:rStyle w:val="FootnoteReference"/>
-        </w:rPr>
-        <w:footnoteReference w:id="455"/>
-      </w:r>
-      <w:r>
-        <w:t xml:space="preserve"> Chapter 12.7 includes these elements in the table describing the calendar.</w:t>
-      </w:r>
-    </w:p>
-    <w:p>
-      <w:pPr>
-        <w:pStyle w:val="BodyText"/>
-      </w:pPr>
-      <w:r>
-        <w:t>Creation is where we recognize the names of God and develop our virtues, a corrupted Earth would greatly increase the difficulty in achieving this spiritual progress. Thus, we have a moral ecology in which we operate.</w:t>
-      </w:r>
-    </w:p>
-    <w:p>
-      <w:pPr>
-        <w:pStyle w:val="Heading3"/>
-      </w:pPr>
-      <w:bookmarkStart w:id="342" w:name="moral-ecology"/>
-      <w:r>
-        <w:t>20.7.1 Moral Ecology</w:t>
-      </w:r>
-    </w:p>
-    <w:p>
-      <w:pPr>
-        <w:pStyle w:val="FirstParagraph"/>
-      </w:pPr>
-      <w:r>
-        <w:t xml:space="preserve">Moral ecology can refer to the pragmatic evolution of ethics over time as if it were an ecosystem. It can also refer to the study of human interactions with the natural environment and the ethics of these interactions. Much like the water example, both of these definitions seem to be rather integrated. The </w:t>
-      </w:r>
-      <w:r>
-        <w:lastRenderedPageBreak/>
-        <w:t>environment shapes our morals, and our morals help shape the environment. None can actually ever be divorced from the other.</w:t>
-      </w:r>
-    </w:p>
-    <w:p>
-      <w:pPr>
-        <w:pStyle w:val="BodyText"/>
-      </w:pPr>
-      <w:r>
-        <w:t>In numerous instances, Baha’u’llah describes Earth, or parts of the Earth, as having feelings, expressing feelings, and having spiritual experiences. Usually this is used as metaphor to describe feelings, expressions, and spiritual experiences people should be having. What if Earth does have feelings, expresses those feelings, and have spiritual experiences? “Every stone and tree has cried out with the loudest voice, Bethlehem has been moved by the breath of God, and the trembling of reunion has seized Mount Sinai.</w:t>
-      </w:r>
-      <w:r>
-        <w:rPr>
-          <w:rStyle w:val="FootnoteReference"/>
-        </w:rPr>
-        <w:footnoteReference w:id="456"/>
-      </w:r>
-      <w:r>
-        <w:t xml:space="preserve"> The Land of T (Tehran) is instructed not to grieve the injustice perpetuated upon it.</w:t>
-      </w:r>
-      <w:r>
-        <w:rPr>
-          <w:rStyle w:val="FootnoteReference"/>
-        </w:rPr>
-        <w:footnoteReference w:id="457"/>
-      </w:r>
-      <w:r>
-        <w:t xml:space="preserve"> The Land of Ba rejoiced when Baha’u’llah arrived after being released from the land of prison, which the land of prison became saddened.</w:t>
-      </w:r>
-      <w:r>
-        <w:rPr>
-          <w:rStyle w:val="FootnoteReference"/>
-        </w:rPr>
-        <w:footnoteReference w:id="458"/>
-      </w:r>
-      <w:r>
-        <w:t xml:space="preserve"> Flowers, fruits, trees, leaves, and rivers are pleasing examples of divine power and craftsmanship in honor of the passing of a believer.</w:t>
-      </w:r>
-      <w:r>
-        <w:rPr>
-          <w:rStyle w:val="FootnoteReference"/>
-        </w:rPr>
-        <w:footnoteReference w:id="459"/>
-      </w:r>
-      <w:r>
-        <w:t xml:space="preserve"> In the same tablet He says the trees, stones, clay, and pebbles serve as witnesses.</w:t>
-      </w:r>
-    </w:p>
-    <w:p>
-      <w:pPr>
-        <w:pStyle w:val="BodyText"/>
-      </w:pPr>
-      <w:r>
-        <w:t>Every instance we observe Baha’u’llah’s metaphors and descriptions of the earthly creation, maybe we should also consider the idea Baha’u’llah is describing that which is real in metaphorical ways. When He says “plant nothing in the garden of the heart except the flower of love”</w:t>
-      </w:r>
-      <w:r>
-        <w:rPr>
-          <w:rStyle w:val="FootnoteReference"/>
-        </w:rPr>
-        <w:footnoteReference w:id="460"/>
-      </w:r>
-      <w:r>
-        <w:t xml:space="preserve"> maybe we have two things to consider. The obvious is the heart should have love inside of it, so that love is what courses through our body and is able to be freely expressed outwardly, seen and admired by those who are able to observe this flower of love in the garden of the heart. The less obvious might be we should sometimes plant flowers out of love for the garden itself. Why not both? The flower we plant may inspire love by a person who witnesses it, whether the garden is in our heart or made from the Earth we were created from, and the Earth we will return to.</w:t>
-      </w:r>
-    </w:p>
-    <w:p>
-      <w:pPr>
-        <w:pStyle w:val="BodyText"/>
-      </w:pPr>
-      <w:r>
-        <w:t>Trusteeship within moral ecology would be to view the ecology of the Earth, its minerals, its air, its water, its living things as an integral part of who we are. We witness it, we preside over it as trustees instead of as masters, and serve to help it thrive. When we are instructed to build up the lands and cities, this is definitely not an act of destruction. It is an act of construction, but in a way which is reverent to the idea the Earth is sacred, our provision for ourselves and future generations must be provided, and we are not the only things on Earth which has feelings and spiritual journeys. Imagine when the next future Manifestation of God appears hundreds of years from now. Will they witness an Earth and people who are more purified than when Baha’u’llah lived among us?</w:t>
-      </w:r>
-    </w:p>
-    <w:p>
-      <w:pPr>
-        <w:pStyle w:val="BodyText"/>
-      </w:pPr>
-      <w:r>
-        <w:lastRenderedPageBreak/>
-        <w:t>The Bab even included a prohibition from buying or selling the four elements of fire, air, water, and earth.</w:t>
-      </w:r>
-      <w:r>
-        <w:rPr>
-          <w:rStyle w:val="FootnoteReference"/>
-        </w:rPr>
-        <w:footnoteReference w:id="461"/>
-      </w:r>
-      <w:r>
-        <w:t xml:space="preserve"> I do not see this prohibition continued by Baha’u’llah, nor do I see Baha’u’llah expressing a permission. In consideration of what the Bab intended, how might we adapt our economies to be mindful of how we use those four purifying elements in commerce? I personally witness how water is extracted from aquifers which cannot be replenished, bottled into plastic, and the plastic is thrown back into surface water. The profit margins of bottled water bring large, multinational corporations significant profits, yet it comes at potentially significant long-term externalized costs elsewhere. It may not reflect God’s vision of justice for a few to profit at the cost of many. A trusteeship of these four elements could develop methods to account for externalized costs, or find ways for markets which believers operate in to guide the Bab’s vision at various levels. Helping would find ways to ensure extraction does not exclude giving, that there are pathways to achieving a true accounting balance, tied to the virtue of moderation.</w:t>
-      </w:r>
-    </w:p>
-    <w:p>
-      <w:pPr>
-        <w:pStyle w:val="Heading3"/>
-      </w:pPr>
-      <w:bookmarkStart w:id="343" w:name="animals"/>
+      <w:bookmarkStart w:id="345" w:name="X1a7336c628a8647f1d10c6ddb4ffa2185c7dbc6"/>
       <w:bookmarkEnd w:id="342"/>
-      <w:r>
-        <w:t>20.7.2 Animals</w:t>
-      </w:r>
-    </w:p>
-    <w:p>
-      <w:pPr>
-        <w:pStyle w:val="FirstParagraph"/>
-      </w:pPr>
-      <w:r>
-        <w:t>Baha’u’llah does tell us not to load an animal with more than it can bear.</w:t>
-      </w:r>
-      <w:r>
-        <w:rPr>
-          <w:rStyle w:val="FootnoteReference"/>
-        </w:rPr>
-        <w:footnoteReference w:id="462"/>
-      </w:r>
-      <w:r>
-        <w:t xml:space="preserve"> He associates justice and fairness between the heavens and Earth. Loading an animal would explicitly mean examples such as ensuring a pack animal is not carrying excessive weight for an excessive duration. This also implies the burden is undue suffering, physical pain, and in this example, cruelty. When I consider other ways living creatures can suffer or face physical pain due to human activity, I also consider habitat loss where animals lose their shelter, food, and water. I consider pollution which makes a creature sick, disoriented, or in places like Chernobyl, mutated.</w:t>
-      </w:r>
-    </w:p>
-    <w:p>
-      <w:pPr>
-        <w:pStyle w:val="BodyText"/>
-      </w:pPr>
-      <w:r>
-        <w:t>Baha’u’llah also says we should not be excessive in hunting</w:t>
-      </w:r>
-      <w:r>
-        <w:rPr>
-          <w:rStyle w:val="FootnoteReference"/>
-        </w:rPr>
-        <w:footnoteReference w:id="463"/>
-      </w:r>
-      <w:r>
-        <w:t xml:space="preserve"> for prey. Again, this is an act of provision without excess. This again is associated with justice and fairness. If animals are used to hunt, the names of God should be mentioned. If we are taking the life for provision, it comes with a spiritual act of reverence towards that which is lost, that which was provided by God. Should we hunt for sport and entertainment? If so, how does this reflect the names of God? Should we kill anything which attempts to eat our food sources? Should we use pesticides to spray yards, gardens, and fields and killing every insect which ventures onto that land? If we are viewing Earth as our dominion, do we have the power to do anything we wish for entertainment and comfort, or do we have a role as trustees? These are all types of questions we should consult on as we build up these lands and cities for the Cause of God.</w:t>
-      </w:r>
-    </w:p>
-    <w:p>
-      <w:pPr>
-        <w:pStyle w:val="BodyText"/>
-      </w:pPr>
-      <w:r>
-        <w:t>In considering the witness, trustee, and helper model, we can be guided by the virtues of moderation, courtesy, and thankfulness. These can ensure that for anything we take, we are willing to give back something equal or more to that which we have taken from.</w:t>
-      </w:r>
-    </w:p>
-    <w:p>
-      <w:pPr>
-        <w:pStyle w:val="Heading2"/>
-      </w:pPr>
-      <w:bookmarkStart w:id="344" w:name="X1a7336c628a8647f1d10c6ddb4ffa2185c7dbc6"/>
-      <w:bookmarkEnd w:id="341"/>
-      <w:bookmarkEnd w:id="343"/>
-      <w:r>
-        <w:lastRenderedPageBreak/>
-        <w:t>20.8 Wills and Testaments - Houses of Justice as Trustees</w:t>
+      <w:bookmarkEnd w:id="344"/>
+      <w:r>
+        <w:t>20.9 Wills and Testaments - Houses of Justice as Trustees</w:t>
       </w:r>
     </w:p>
     <w:p>
@@ -19427,7 +19501,11 @@
         <w:pStyle w:val="BodyText"/>
       </w:pPr>
       <w:r>
-        <w:t>When distributing the estate, there is an order of priorities. The funeral expenses are to be paid first, then any outstanding debts. If any money remains, the payment of Huquq’u’llah for any portions of wealth Huquq’u’llah was not paid on. If there is any money after Huquq’u’llah, then the estate will be distributed as inheritance.</w:t>
+        <w:t xml:space="preserve">When distributing the estate, there is an order of priorities. The funeral expenses are to be paid first, then any outstanding debts. If any money remains, the payment of Huquq’u’llah for any portions of wealth </w:t>
+      </w:r>
+      <w:r>
+        <w:lastRenderedPageBreak/>
+        <w:t>Huquq’u’llah was not paid on. If there is any money after Huquq’u’llah, then the estate will be distributed as inheritance.</w:t>
       </w:r>
       <w:r>
         <w:rPr>
@@ -19440,9 +19518,9 @@
       <w:pPr>
         <w:pStyle w:val="Heading3"/>
       </w:pPr>
-      <w:bookmarkStart w:id="345" w:name="inheritance-without-a-will"/>
-      <w:r>
-        <w:t>20.8.1 Inheritance Without a Will</w:t>
+      <w:bookmarkStart w:id="346" w:name="inheritance-without-a-will"/>
+      <w:r>
+        <w:t>20.9.1 Inheritance Without a Will</w:t>
       </w:r>
     </w:p>
     <w:p>
@@ -19542,7 +19620,6 @@
         </w:numPr>
       </w:pPr>
       <w:r>
-        <w:lastRenderedPageBreak/>
         <w:t xml:space="preserve">Mothers - Book W (6) according to number R, F, Y, A – </w:t>
       </w:r>
       <w:r>
@@ -19622,10 +19699,10 @@
       <w:pPr>
         <w:pStyle w:val="Heading3"/>
       </w:pPr>
-      <w:bookmarkStart w:id="346" w:name="items-excluded-from-sale"/>
-      <w:bookmarkEnd w:id="345"/>
-      <w:r>
-        <w:t>20.8.2 Items Excluded From Sale</w:t>
+      <w:bookmarkStart w:id="347" w:name="items-excluded-from-sale"/>
+      <w:bookmarkEnd w:id="346"/>
+      <w:r>
+        <w:t>20.9.2 Items Excluded From Sale</w:t>
       </w:r>
     </w:p>
     <w:p>
@@ -19654,10 +19731,10 @@
       <w:pPr>
         <w:pStyle w:val="Heading3"/>
       </w:pPr>
-      <w:bookmarkStart w:id="347" w:name="when-an-inheritor-does-not-exist"/>
-      <w:bookmarkEnd w:id="346"/>
-      <w:r>
-        <w:t>20.8.3 When an Inheritor Does Not Exist</w:t>
+      <w:bookmarkStart w:id="348" w:name="when-an-inheritor-does-not-exist"/>
+      <w:bookmarkEnd w:id="347"/>
+      <w:r>
+        <w:t>20.9.3 When an Inheritor Does Not Exist</w:t>
       </w:r>
     </w:p>
     <w:p>
@@ -19690,6 +19767,7 @@
         <w:pStyle w:val="BodyText"/>
       </w:pPr>
       <w:r>
+        <w:lastRenderedPageBreak/>
         <w:t>If the deceased has descendants but no other specified heirs, 2/3rds will go to the descendants and 1/3rd will go to the House of Justice.</w:t>
       </w:r>
       <w:r>
@@ -19734,11 +19812,10 @@
       <w:pPr>
         <w:pStyle w:val="Heading3"/>
       </w:pPr>
-      <w:bookmarkStart w:id="348" w:name="the-funeral"/>
-      <w:bookmarkEnd w:id="347"/>
-      <w:r>
-        <w:lastRenderedPageBreak/>
-        <w:t>20.8.4 The Funeral</w:t>
+      <w:bookmarkStart w:id="349" w:name="the-funeral"/>
+      <w:bookmarkEnd w:id="348"/>
+      <w:r>
+        <w:t>20.9.4 The Funeral</w:t>
       </w:r>
     </w:p>
     <w:p>
@@ -19753,9 +19830,9 @@
       <w:pPr>
         <w:pStyle w:val="Heading4"/>
       </w:pPr>
-      <w:bookmarkStart w:id="349" w:name="preparation"/>
-      <w:r>
-        <w:t>20.8.4.1 Preparation</w:t>
+      <w:bookmarkStart w:id="350" w:name="preparation"/>
+      <w:r>
+        <w:t>20.9.4.1 Preparation</w:t>
       </w:r>
     </w:p>
     <w:p>
@@ -19810,10 +19887,10 @@
       <w:pPr>
         <w:pStyle w:val="Heading4"/>
       </w:pPr>
-      <w:bookmarkStart w:id="350" w:name="washing-of-the-body"/>
-      <w:bookmarkEnd w:id="349"/>
-      <w:r>
-        <w:t>20.8.4.2 Washing of the Body</w:t>
+      <w:bookmarkStart w:id="351" w:name="washing-of-the-body"/>
+      <w:bookmarkEnd w:id="350"/>
+      <w:r>
+        <w:t>20.9.4.2 Washing of the Body</w:t>
       </w:r>
     </w:p>
     <w:p>
@@ -19928,10 +20005,11 @@
       <w:pPr>
         <w:pStyle w:val="Heading4"/>
       </w:pPr>
-      <w:bookmarkStart w:id="351" w:name="shrouding"/>
-      <w:bookmarkEnd w:id="350"/>
-      <w:r>
-        <w:t>20.8.4.3 Shrouding</w:t>
+      <w:bookmarkStart w:id="352" w:name="shrouding"/>
+      <w:bookmarkEnd w:id="351"/>
+      <w:r>
+        <w:lastRenderedPageBreak/>
+        <w:t>20.9.4.3 Shrouding</w:t>
       </w:r>
     </w:p>
     <w:p>
@@ -19974,10 +20052,10 @@
       <w:pPr>
         <w:pStyle w:val="Heading4"/>
       </w:pPr>
-      <w:bookmarkStart w:id="352" w:name="the-ring"/>
-      <w:bookmarkEnd w:id="351"/>
-      <w:r>
-        <w:t>20.8.4.4 The Ring</w:t>
+      <w:bookmarkStart w:id="353" w:name="the-ring"/>
+      <w:bookmarkEnd w:id="352"/>
+      <w:r>
+        <w:t>20.9.4.4 The Ring</w:t>
       </w:r>
     </w:p>
     <w:p>
@@ -20004,10 +20082,10 @@
       <w:pPr>
         <w:pStyle w:val="Heading4"/>
       </w:pPr>
-      <w:bookmarkStart w:id="353" w:name="the-coffin"/>
-      <w:bookmarkEnd w:id="352"/>
-      <w:r>
-        <w:t>20.8.4.5 The Coffin</w:t>
+      <w:bookmarkStart w:id="354" w:name="the-coffin"/>
+      <w:bookmarkEnd w:id="353"/>
+      <w:r>
+        <w:t>20.9.4.5 The Coffin</w:t>
       </w:r>
     </w:p>
     <w:p>
@@ -20038,11 +20116,10 @@
       <w:pPr>
         <w:pStyle w:val="Heading4"/>
       </w:pPr>
-      <w:bookmarkStart w:id="354" w:name="the-funeral-prayer-ṣalát-al-janázah"/>
-      <w:bookmarkEnd w:id="353"/>
-      <w:r>
-        <w:lastRenderedPageBreak/>
-        <w:t>20.8.4.6 The Funeral Prayer (Ṣalát al-Janázah)</w:t>
+      <w:bookmarkStart w:id="355" w:name="the-funeral-prayer-ṣalát-al-janázah"/>
+      <w:bookmarkEnd w:id="354"/>
+      <w:r>
+        <w:t>20.9.4.6 The Funeral Prayer (Ṣalát al-Janázah)</w:t>
       </w:r>
     </w:p>
     <w:p>
@@ -20161,10 +20238,10 @@
       <w:pPr>
         <w:pStyle w:val="Heading4"/>
       </w:pPr>
-      <w:bookmarkStart w:id="355" w:name="burial"/>
-      <w:bookmarkEnd w:id="354"/>
-      <w:r>
-        <w:t>20.8.4.7 Burial</w:t>
+      <w:bookmarkStart w:id="356" w:name="burial"/>
+      <w:bookmarkEnd w:id="355"/>
+      <w:r>
+        <w:t>20.9.4.7 Burial</w:t>
       </w:r>
     </w:p>
     <w:p>
@@ -20232,6 +20309,7 @@
         </w:numPr>
       </w:pPr>
       <w:r>
+        <w:lastRenderedPageBreak/>
         <w:t>Maintain silence and remembrance until the burial is complete.</w:t>
       </w:r>
     </w:p>
@@ -20239,12 +20317,12 @@
       <w:pPr>
         <w:pStyle w:val="Heading2"/>
       </w:pPr>
-      <w:bookmarkStart w:id="356" w:name="closing-thoughts-about-trusteeship"/>
-      <w:bookmarkEnd w:id="344"/>
-      <w:bookmarkEnd w:id="348"/>
-      <w:bookmarkEnd w:id="355"/>
-      <w:r>
-        <w:t>20.9 Closing Thoughts About Trusteeship</w:t>
+      <w:bookmarkStart w:id="357" w:name="closing-thoughts-about-trusteeship"/>
+      <w:bookmarkEnd w:id="345"/>
+      <w:bookmarkEnd w:id="349"/>
+      <w:bookmarkEnd w:id="356"/>
+      <w:r>
+        <w:t>20.10 Closing Thoughts About Trusteeship</w:t>
       </w:r>
     </w:p>
     <w:p>
@@ -20260,11 +20338,7 @@
         <w:pStyle w:val="BodyText"/>
       </w:pPr>
       <w:r>
-        <w:t xml:space="preserve">There are situations, while not specifically described in the Kitab-i-Aqdas, where the trusteeship model could be well applied. The key foundation of trusteeship, outside of viewing it as a spiritual or legal obligation, is the act of consultation. Everything regarding trusteeship, marriage, and other important matters requires the ability to consult. The last chapter of Part 3 is going to discuss consultation. With unity being the bridge between spiritual practices and virtue development and our rights and responsibilities, consultation is the bridge between unity and trusteeship. Consultation is the practical </w:t>
-      </w:r>
-      <w:r>
-        <w:lastRenderedPageBreak/>
-        <w:t>application of unity. Consultation is the engine that drives witnessing, the mechanism that enacts trusteeship, and the means through which we learn how best to help.</w:t>
+        <w:t>There are situations, while not specifically described in the Kitab-i-Aqdas, where the trusteeship model could be well applied. The key foundation of trusteeship, outside of viewing it as a spiritual or legal obligation, is the act of consultation. Everything regarding trusteeship, marriage, and other important matters requires the ability to consult. The last chapter of Part 3 is going to discuss consultation. With unity being the bridge between spiritual practices and virtue development and our rights and responsibilities, consultation is the bridge between unity and trusteeship. Consultation is the practical application of unity. Consultation is the engine that drives witnessing, the mechanism that enacts trusteeship, and the means through which we learn how best to help.</w:t>
       </w:r>
     </w:p>
     <w:p>
@@ -20276,15 +20350,15 @@
       <w:pPr>
         <w:pStyle w:val="Heading1"/>
       </w:pPr>
-      <w:bookmarkStart w:id="357" w:name="consultation"/>
-      <w:bookmarkStart w:id="358" w:name="_Toc222583135"/>
+      <w:bookmarkStart w:id="358" w:name="consultation"/>
+      <w:bookmarkStart w:id="359" w:name="_Toc222665159"/>
       <w:bookmarkEnd w:id="332"/>
-      <w:bookmarkEnd w:id="356"/>
+      <w:bookmarkEnd w:id="357"/>
       <w:r>
         <w:lastRenderedPageBreak/>
         <w:t>21. Consultation</w:t>
       </w:r>
-      <w:bookmarkEnd w:id="358"/>
+      <w:bookmarkEnd w:id="359"/>
     </w:p>
     <w:p>
       <w:pPr>
@@ -20304,7 +20378,7 @@
       <w:pPr>
         <w:pStyle w:val="Heading2"/>
       </w:pPr>
-      <w:bookmarkStart w:id="359" w:name="types-of-consultation"/>
+      <w:bookmarkStart w:id="360" w:name="types-of-consultation"/>
       <w:r>
         <w:t>21.1 Types of Consultation</w:t>
       </w:r>
@@ -20440,8 +20514,8 @@
       <w:pPr>
         <w:pStyle w:val="Heading2"/>
       </w:pPr>
-      <w:bookmarkStart w:id="360" w:name="consultation-process"/>
-      <w:bookmarkEnd w:id="359"/>
+      <w:bookmarkStart w:id="361" w:name="consultation-process"/>
+      <w:bookmarkEnd w:id="360"/>
       <w:r>
         <w:t>21.2 Consultation Process</w:t>
       </w:r>
@@ -20513,8 +20587,8 @@
       <w:pPr>
         <w:pStyle w:val="Heading2"/>
       </w:pPr>
-      <w:bookmarkStart w:id="361" w:name="matters-to-consult-on"/>
-      <w:bookmarkEnd w:id="360"/>
+      <w:bookmarkStart w:id="362" w:name="matters-to-consult-on"/>
+      <w:bookmarkEnd w:id="361"/>
       <w:r>
         <w:t>21.3 Matters to Consult On</w:t>
       </w:r>
@@ -20524,123 +20598,114 @@
         <w:pStyle w:val="FirstParagraph"/>
       </w:pPr>
       <w:r>
-        <w:t>The following is a list of some potential subjects we could consult on:</w:t>
-      </w:r>
-    </w:p>
-    <w:p>
-      <w:pPr>
-        <w:pStyle w:val="BodyText"/>
-      </w:pPr>
-      <w:r>
-        <w:rPr>
-          <w:b/>
-          <w:bCs/>
-        </w:rPr>
-        <w:t>Personal and Ethical</w:t>
-      </w:r>
-      <w:r>
-        <w:t xml:space="preserve"> – conscience, health, vocation, discipline, temperament, friendship, conduct, aspiration, repentance</w:t>
-      </w:r>
-    </w:p>
-    <w:p>
-      <w:pPr>
-        <w:pStyle w:val="BodyText"/>
-      </w:pPr>
-      <w:r>
-        <w:rPr>
-          <w:b/>
-          <w:bCs/>
-        </w:rPr>
-        <w:t>Family and Household</w:t>
-      </w:r>
-      <w:r>
-        <w:t xml:space="preserve"> – marriage, parenting, inheritance, education, shelter, nutrition, caregiving, celebration, mourning</w:t>
-      </w:r>
-    </w:p>
-    <w:p>
-      <w:pPr>
-        <w:pStyle w:val="BodyText"/>
-      </w:pPr>
-      <w:r>
-        <w:rPr>
-          <w:b/>
-          <w:bCs/>
-        </w:rPr>
-        <w:t>Community and Social</w:t>
-      </w:r>
-      <w:r>
-        <w:t xml:space="preserve"> – service, fellowship, conflict, culture, recreation, safety, hospitality, communication, reputation</w:t>
-      </w:r>
-    </w:p>
-    <w:p>
-      <w:pPr>
-        <w:pStyle w:val="BodyText"/>
-      </w:pPr>
-      <w:r>
-        <w:rPr>
-          <w:b/>
-          <w:bCs/>
-        </w:rPr>
-        <w:t>Professional and Vocational</w:t>
-      </w:r>
-      <w:r>
-        <w:t xml:space="preserve"> – ethics, training, mentorship, innovation, employment, leadership, compensation, scheduling, evaluation</w:t>
-      </w:r>
-    </w:p>
-    <w:p>
-      <w:pPr>
-        <w:pStyle w:val="BodyText"/>
-      </w:pPr>
-      <w:r>
-        <w:rPr>
-          <w:b/>
-          <w:bCs/>
-        </w:rPr>
-        <w:t>Economic and Financial</w:t>
-      </w:r>
-      <w:r>
-        <w:t xml:space="preserve"> – trade, investment, taxation, charity, property, production, distribution, consumption, stewardship</w:t>
-      </w:r>
-    </w:p>
-    <w:p>
-      <w:pPr>
-        <w:pStyle w:val="BodyText"/>
-      </w:pPr>
-      <w:r>
-        <w:rPr>
-          <w:b/>
-          <w:bCs/>
-        </w:rPr>
-        <w:t>Religious and Spiritual</w:t>
-      </w:r>
-      <w:r>
-        <w:t xml:space="preserve"> – worship, doctrine, pilgrimage, ritual, study, repentance, translation, guidance, devotion</w:t>
-      </w:r>
-    </w:p>
-    <w:p>
-      <w:pPr>
-        <w:pStyle w:val="BodyText"/>
-      </w:pPr>
-      <w:r>
-        <w:rPr>
-          <w:b/>
-          <w:bCs/>
-        </w:rPr>
-        <w:t>Civil and Political Governance</w:t>
-      </w:r>
-      <w:r>
-        <w:t xml:space="preserve"> – legislation, justice, security, planning, infrastructure, diplomacy, representation, welfare, education</w:t>
+        <w:t>The subjects on which we might seek consultation are wide-ranging, touching nearly every dimension of human life. On the personal and ethical level, one might bring questions of conscience, health, vocation, discipline, temperament, friendship, conduct, aspiration, or repentance. Within the home, consultation may address marriage, parenting, inheritance, education, shelter, nutrition, caregiving, celebration, or mourning.</w:t>
+      </w:r>
+    </w:p>
+    <w:p>
+      <w:pPr>
+        <w:pStyle w:val="BodyText"/>
+      </w:pPr>
+      <w:r>
+        <w:t>Moving outward into the broader community, subjects such as service, fellowship, conflict, culture, recreation, safety, hospitality, communication, and reputation all invite careful deliberation. In professional and vocational life, one may seek guidance on matters of ethics, training, mentorship, innovation, employment, leadership, compensation, scheduling, or evaluation. Economic affairs similarly offer rich ground for consultation, encompassing trade, investment, taxation, charity, property, production, distribution, consumption, and stewardship.</w:t>
+      </w:r>
+    </w:p>
+    <w:p>
+      <w:pPr>
+        <w:pStyle w:val="BodyText"/>
+      </w:pPr>
+      <w:r>
+        <w:t>At the religious and spiritual level, questions of worship, doctrine, pilgrimage, ritual, study, repentance, translation, guidance, and devotion may be brought forward. And at the broadest scale of civil and political governance, consultation may bear upon legislation, justice, security, planning, infrastructure, diplomacy, representation, welfare, and education. Taken together, these subjects suggest that virtually no area of life falls entirely outside the scope of what consultation can illuminate.</w:t>
+      </w:r>
+    </w:p>
+    <w:p>
+      <w:pPr>
+        <w:pStyle w:val="BodyText"/>
+      </w:pPr>
+      <w:r>
+        <w:t xml:space="preserve">These three levels could intersect in varying ways. Due to its importance, I do want to make a reminder regarding the Minor Trust. Any consultation regarding a minor, regardless of their level of maturity, must </w:t>
+      </w:r>
+      <w:r>
+        <w:lastRenderedPageBreak/>
+        <w:t>prioritize protection over agreement. The rights described in preceeding chapters must always be considered inviolable, without any compromise. This is true for any vulnerable member of a family, community, or nation. No consultation must violate the rights Baha’u’llah described to us, as these rights come directly from God Himself.</w:t>
       </w:r>
     </w:p>
     <w:p>
       <w:pPr>
         <w:pStyle w:val="Heading2"/>
       </w:pPr>
-      <w:bookmarkStart w:id="362" w:name="witnessing"/>
-      <w:bookmarkEnd w:id="361"/>
+      <w:bookmarkStart w:id="363" w:name="witnessing"/>
+      <w:bookmarkEnd w:id="362"/>
+      <w:r>
+        <w:t>21.4 Witnessing</w:t>
+      </w:r>
+    </w:p>
+    <w:p>
+      <w:pPr>
+        <w:pStyle w:val="FirstParagraph"/>
+      </w:pPr>
+      <w:r>
+        <w:t>In consultation, witnessing is the first role. To be a witness is directly tied to our capacities and orientation of a soul as a mirror of God. Witnessing is tied directly to our belief in God’s names, as these names reflect within our souls and illuminates how we see truth. No person reflects all of God’s names perfectly, and some names may appear in a soul more brightly than others. For example, a person may primarily reflect the name of Power more than Knowledge and another in the counsel may reflect Love more than Justice. Each person will witness differently, even if each person who witnesses are functionally equal in the consultation. Even if a person does not believe in God, they are capable of reflecting God’s names.</w:t>
+      </w:r>
+    </w:p>
+    <w:p>
+      <w:pPr>
+        <w:pStyle w:val="BodyText"/>
+      </w:pPr>
+      <w:r>
+        <w:t>With the mirrors illuminating truth in their own capacities, we describe what we observe the best we can. These observations include facts and how we feel about these facts. Opinions are equally important as facts, as opinions are true to the person who has them. We listen to how another in the counsel describes their own truth and observations. The mirrors of the names of God, when acting together, can merge their lights together. This illuminates the truth with a more radiant light which includes all Names each reflect. If Knowledge was missing with one person, another in the counsel might shine that light. We might not see all names of God as we serve as witness, but the chances to witness with an increasing number of names is much greater than if a person were to witness alone.</w:t>
+      </w:r>
+    </w:p>
+    <w:p>
+      <w:pPr>
+        <w:pStyle w:val="BodyText"/>
+      </w:pPr>
+      <w:r>
+        <w:t>Witnessing requires the ability to ask questions. If a person feels they only have answers or their testimony is the only valid testimony, it will show by the inability of the person to ask questions. Consultation requires a perspective you can learn from another, even if you disagree with their perspective or observation. This is because to consult, each person must be willing to view their collective testimony as a single mirror illuminating by the Names of God, not merely illuminating with their own birth name.</w:t>
+      </w:r>
+    </w:p>
+    <w:p>
+      <w:pPr>
+        <w:pStyle w:val="Heading2"/>
+      </w:pPr>
+      <w:bookmarkStart w:id="364" w:name="trustee"/>
+      <w:bookmarkEnd w:id="363"/>
+      <w:r>
+        <w:t>21.5 Trustee</w:t>
+      </w:r>
+    </w:p>
+    <w:p>
+      <w:pPr>
+        <w:pStyle w:val="FirstParagraph"/>
+      </w:pPr>
+      <w:r>
+        <w:t>Consultation requires us to view us a trustees. We are trustees of what we witness, curated by our spiritual practices. These spiritual practices develop our innate and emergent virtues which govern how we treat our collective testimony. Much as the Holy Spirit moves through spiritual practice, It also moves through our constellations of virtue which guide our movements.</w:t>
+      </w:r>
+    </w:p>
+    <w:p>
+      <w:pPr>
+        <w:pStyle w:val="BodyText"/>
+      </w:pPr>
+      <w:r>
+        <w:t>Every person has developed their virtues and is currently in the process of developing their virtues. This process needs to be respected. For example, one might be guided most strongly by humility and sincerity and another might be guided most strongly by righteousness and dignity. When combined together, we have four guiding lights instead of two each.</w:t>
+      </w:r>
+    </w:p>
+    <w:p>
+      <w:pPr>
+        <w:pStyle w:val="BodyText"/>
+      </w:pPr>
       <w:r>
         <w:lastRenderedPageBreak/>
-        <w:t>21.4 Witnessing</w:t>
+        <w:t>We are also trustees of truth. We treat what is witnessed as sacred, and we allow our spiritual practice as sacred to the process. This does not necessarily mean the counsel pray in the moment, but to allow our prayers, remembrance, recitation, reflection, and honoring God to also act in trust of our consultation. How does our conversations with God move us in this situation? What does God’s Word say? Are there laws and counsels available which directly address our situation? How have my experiences influenced what I observed? Do I view the others experiences as relevant as mine? Does the situation affect how we honor God together, such as in a later festival? There are many ways we can be trustees of our spiritual practice, and to allow our spiritual practice serve as trustees to consultation. Allow the Holy Spirit to move through you and the counsel. The Holy Spirit animates your practice and virtues.</w:t>
+      </w:r>
+    </w:p>
+    <w:p>
+      <w:pPr>
+        <w:pStyle w:val="Heading2"/>
+      </w:pPr>
+      <w:bookmarkStart w:id="365" w:name="helper"/>
+      <w:bookmarkEnd w:id="364"/>
+      <w:r>
+        <w:t>21.6 Helper</w:t>
       </w:r>
     </w:p>
     <w:p>
@@ -20648,33 +20713,41 @@
         <w:pStyle w:val="FirstParagraph"/>
       </w:pPr>
       <w:r>
-        <w:t>In consultation, witnessing is the first role. To be a witness is directly tied to our capacities and orientation of a soul as a mirror of God. Witnessing is tied directly to our belief in God’s names, as these names reflect within our souls and illuminates how we see truth. No person reflects all of God’s names perfectly, and some names may appear in a soul more brightly than others. For example, a person may primarily reflect the name of Power more than Knowledge and another in the counsel may reflect Love more than Justice. Each person will witness differently, even if each person who witnesses are functionally equal in the consultation. Even if a person does not believe in God, they are capable of reflecting God’s names.</w:t>
-      </w:r>
-    </w:p>
-    <w:p>
-      <w:pPr>
-        <w:pStyle w:val="BodyText"/>
-      </w:pPr>
-      <w:r>
-        <w:t>With the mirrors illuminating truth in their own capacities, we describe what we observe the best we can. These observations include facts and how we feel about these facts. Opinions are equally important as facts, as opinions are true to the person who has them. We listen to how another in the counsel describes their own truth and observations. The mirrors of the names of God, when acting together, can merge their lights together. This illuminates the truth with a more radiant light which includes all Names each reflect. If Knowledge was missing with one person, another in the counsel might shine that light. We might not see all names of God as we serve as witness, but the chances to witness with an increasing number of names is much greater than if a person were to witness alone.</w:t>
-      </w:r>
-    </w:p>
-    <w:p>
-      <w:pPr>
-        <w:pStyle w:val="BodyText"/>
-      </w:pPr>
-      <w:r>
-        <w:t>Witnessing requires the ability to ask questions. If a person feels they only have answers or their testimony is the only valid testimony, it will show by the inability of the person to ask questions. Consultation requires a perspective you can learn from another, even if you disagree with their perspective or observation. This is because to consult, each person must be willing to view their collective testimony as a single mirror illuminating by the Names of God, not merely illuminating with their own birth name.</w:t>
+        <w:t>Consultation requires us to be able to help each other during consultation and after consultation. Whether in agreement or disagreement, the counsel needs to ensure all individuals involved and anyone affected are supported and encouraged. As consultation operates within the social life, it is the key instrument to the Cause of God. The result of all consultation must be treated as fruits of the Cause of God. Fruits not only nurture, but they sew seeds for future trees and in theory, an exponentially increasing amount of fruit. Fruits will only emerge through help.</w:t>
+      </w:r>
+    </w:p>
+    <w:p>
+      <w:pPr>
+        <w:pStyle w:val="BodyText"/>
+      </w:pPr>
+      <w:r>
+        <w:t>In helping, we might need to adapt how we viewed our role in the situation or adapt our understanding of what we witnessed. We may have to understand a prior result of consultation may not apply to every situation, so the fruits of consultation could vary in a case-by-case basis. We need to be able to affirm the positive aspect of each person’s role and where difficulties arise, be willing to serve the person struggling with the consultation itself or the situation the consultation is addressing.</w:t>
+      </w:r>
+    </w:p>
+    <w:p>
+      <w:pPr>
+        <w:pStyle w:val="BodyText"/>
+      </w:pPr>
+      <w:r>
+        <w:t>Each person has their own capacities to help. One might be adept at referencing Baha’u’llah’s words, another might have a well-developed empathy. One might have skills to make a task easier, and another might have resources available to ease a burden. Help is additive and potentially multiplicative, being greater than the sum of its parts.</w:t>
+      </w:r>
+    </w:p>
+    <w:p>
+      <w:pPr>
+        <w:pStyle w:val="BodyText"/>
+      </w:pPr>
+      <w:r>
+        <w:t>Finally, help does not equal coercion even in disagreement. Any concern in disagreement needs to be viewed as legitimate and addressed as best as possible. Consultation cannot be effective if it is missing compassion. Consultation, when well-assisted by the counsel and people of the community, is a process which renews unity. If the constellation of virtues is unity, how these constellations guide a counsel is also also unity.</w:t>
       </w:r>
     </w:p>
     <w:p>
       <w:pPr>
         <w:pStyle w:val="Heading2"/>
       </w:pPr>
-      <w:bookmarkStart w:id="363" w:name="trustee"/>
-      <w:bookmarkEnd w:id="362"/>
-      <w:r>
-        <w:t>21.5 Trustee</w:t>
+      <w:bookmarkStart w:id="366" w:name="conclusion-5"/>
+      <w:bookmarkEnd w:id="365"/>
+      <w:r>
+        <w:t>21.7 Conclusion</w:t>
       </w:r>
     </w:p>
     <w:p>
@@ -20682,94 +20755,15 @@
         <w:pStyle w:val="FirstParagraph"/>
       </w:pPr>
       <w:r>
-        <w:t>Consultation requires us to view us a trustees. We are trustees of what we witness, curated by our spiritual practices. These spiritual practices develop our innate and emergent virtues which govern how we treat our collective testimony. Much as the Holy Spirit moves through spiritual practice, It also moves through our constellations of virtue which guide our movements.</w:t>
-      </w:r>
-    </w:p>
-    <w:p>
-      <w:pPr>
-        <w:pStyle w:val="BodyText"/>
-      </w:pPr>
-      <w:r>
-        <w:t>Every person has developed their virtues and is currently in the process of developing their virtues. This process needs to be respected. For example, one might be guided most strongly by humility and sincerity and another might be guided most strongly by righteousness and dignity. When combined together, we have four guiding lights instead of two each.</w:t>
-      </w:r>
-    </w:p>
-    <w:p>
-      <w:pPr>
-        <w:pStyle w:val="BodyText"/>
-      </w:pPr>
-      <w:r>
-        <w:t xml:space="preserve">We are also trustees of truth. We treat what is witnessed as sacred, and we allow our spiritual practice as sacred to the process. This does not necessarily mean the counsel pray in the moment, but to allow our prayers, remembrance, recitation, reflection, and honoring God to also act in trust of our consultation. How does our conversations with God move us in this situation? What does God’s Word say? Are there laws and counsels available which directly address our situation? How have my experiences influenced </w:t>
-      </w:r>
+        <w:t>I believe consultation, as confirmed by the Holy Spirit, the animating extension of revelation. It keeps the Book living and is the continual process which will liberate us. When we approach consultation as a divine process, we are utilizing all the skills we have learned through the Kitab-i-Aqdas itself. All souls will achieve their greatest degree of liberty through this process.</w:t>
+      </w:r>
+    </w:p>
+    <w:p>
+      <w:pPr>
+        <w:pStyle w:val="BodyText"/>
+      </w:pPr>
       <w:r>
         <w:lastRenderedPageBreak/>
-        <w:t>what I observed? Do I view the others experiences as relevant as mine? Does the situation affect how we honor God together, such as in a later festival? There are many ways we can be trustees of our spiritual practice, and to allow our spiritual practice serve as trustees to consultation. Allow the Holy Spirit to move through you and the counsel. The Holy Spirit animates your practice and virtues.</w:t>
-      </w:r>
-    </w:p>
-    <w:p>
-      <w:pPr>
-        <w:pStyle w:val="Heading2"/>
-      </w:pPr>
-      <w:bookmarkStart w:id="364" w:name="helper"/>
-      <w:bookmarkEnd w:id="363"/>
-      <w:r>
-        <w:t>21.6 Helper</w:t>
-      </w:r>
-    </w:p>
-    <w:p>
-      <w:pPr>
-        <w:pStyle w:val="FirstParagraph"/>
-      </w:pPr>
-      <w:r>
-        <w:t>Consultation requires us to be able to help each other during consultation and after consultation. Whether in agreement or disagreement, the counsel needs to ensure all individuals involved and anyone affected are supported and encouraged. As consultation operates within the social life, it is the key instrument to the Cause of God. The result of all consultation must be treated as fruits of the Cause of God. Fruits not only nurture, but they sew seeds for future trees and in theory, an exponentially increasing amount of fruit. Fruits will only emerge through help.</w:t>
-      </w:r>
-    </w:p>
-    <w:p>
-      <w:pPr>
-        <w:pStyle w:val="BodyText"/>
-      </w:pPr>
-      <w:r>
-        <w:t>In helping, we might need to adapt how we viewed our role in the situation or adapt our understanding of what we witnessed. We may have to understand a prior result of consultation may not apply to every situation, so the fruits of consultation could vary in a case-by-case basis. We need to be able to affirm the positive aspect of each person’s role and where difficulties arise, be willing to serve the person struggling with the consultation itself or the situation the consultation is addressing.</w:t>
-      </w:r>
-    </w:p>
-    <w:p>
-      <w:pPr>
-        <w:pStyle w:val="BodyText"/>
-      </w:pPr>
-      <w:r>
-        <w:t>Each person has their own capacities to help. One might be adept at referencing Baha’u’llah’s words, another might have a well-developed empathy. One might have skills to make a task easier, and another might have resources available to ease a burden. Help is additive and potentially multiplicative, being greater than the sum of its parts.</w:t>
-      </w:r>
-    </w:p>
-    <w:p>
-      <w:pPr>
-        <w:pStyle w:val="BodyText"/>
-      </w:pPr>
-      <w:r>
-        <w:t>Finally, help does not equal coercion even in disagreement. Any concern in disagreement needs to be viewed as legitimate and addressed as best as possible. Consultation cannot be effective if it is missing compassion. Consultation, when well-assisted by the counsel and people of the community, is a process which renews unity. If the constellation of virtues is unity, how these constellations guide a counsel is also also unity.</w:t>
-      </w:r>
-    </w:p>
-    <w:p>
-      <w:pPr>
-        <w:pStyle w:val="Heading2"/>
-      </w:pPr>
-      <w:bookmarkStart w:id="365" w:name="conclusion-5"/>
-      <w:bookmarkEnd w:id="364"/>
-      <w:r>
-        <w:t>21.7 Conclusion</w:t>
-      </w:r>
-    </w:p>
-    <w:p>
-      <w:pPr>
-        <w:pStyle w:val="FirstParagraph"/>
-      </w:pPr>
-      <w:r>
-        <w:t>I believe consultation, as confirmed by the Holy Spirit, the animating extension of revelation. It keeps the Book living and is the continual process which will liberate us. When we approach consultation as a divine process, we are utilizing all the skills we have learned through the Kitab-i-Aqdas itself. All souls will achieve their greatest degree of liberty through this process.</w:t>
-      </w:r>
-    </w:p>
-    <w:p>
-      <w:pPr>
-        <w:pStyle w:val="BodyText"/>
-      </w:pPr>
-      <w:r>
         <w:t>This concludes Part 3 of this book. The fourth and final part of this Book will progress to the Houses of Justice and how Baha’u’llah envisioned the period of time after Him and before the appearance of the next Manifestation of God. What is the vision after 1892 for the next 1,000+ years?</w:t>
       </w:r>
     </w:p>
@@ -20782,21 +20776,21 @@
       <w:pPr>
         <w:pStyle w:val="Heading1"/>
       </w:pPr>
-      <w:bookmarkStart w:id="366" w:name="houses-of-justice"/>
-      <w:bookmarkStart w:id="367" w:name="_Toc222583136"/>
-      <w:bookmarkEnd w:id="357"/>
-      <w:bookmarkEnd w:id="365"/>
+      <w:bookmarkStart w:id="367" w:name="houses-of-justice"/>
+      <w:bookmarkStart w:id="368" w:name="_Toc222665160"/>
+      <w:bookmarkEnd w:id="358"/>
+      <w:bookmarkEnd w:id="366"/>
       <w:r>
         <w:lastRenderedPageBreak/>
         <w:t>22. Houses of Justice</w:t>
       </w:r>
-      <w:bookmarkEnd w:id="367"/>
+      <w:bookmarkEnd w:id="368"/>
     </w:p>
     <w:p>
       <w:pPr>
         <w:pStyle w:val="Heading2"/>
       </w:pPr>
-      <w:bookmarkStart w:id="368" w:name="introduction-7"/>
+      <w:bookmarkStart w:id="369" w:name="introduction-7"/>
       <w:r>
         <w:t>22.1 Introduction</w:t>
       </w:r>
@@ -20829,8 +20823,8 @@
       <w:pPr>
         <w:pStyle w:val="Heading2"/>
       </w:pPr>
-      <w:bookmarkStart w:id="369" w:name="the-selection-process"/>
-      <w:bookmarkEnd w:id="368"/>
+      <w:bookmarkStart w:id="370" w:name="the-selection-process"/>
+      <w:bookmarkEnd w:id="369"/>
       <w:r>
         <w:t>22.2 The Selection Process</w:t>
       </w:r>
@@ -20898,8 +20892,8 @@
       <w:pPr>
         <w:pStyle w:val="Heading2"/>
       </w:pPr>
-      <w:bookmarkStart w:id="370" w:name="roles-of-the-houses-of-justice"/>
-      <w:bookmarkEnd w:id="369"/>
+      <w:bookmarkStart w:id="371" w:name="roles-of-the-houses-of-justice"/>
+      <w:bookmarkEnd w:id="370"/>
       <w:r>
         <w:t>22.3 Roles of the Houses of Justice</w:t>
       </w:r>
@@ -20978,7 +20972,7 @@
       <w:pPr>
         <w:pStyle w:val="Heading3"/>
       </w:pPr>
-      <w:bookmarkStart w:id="371" w:name="X2dbb78bba275188b1235edda7054c1131539f8b"/>
+      <w:bookmarkStart w:id="372" w:name="X2dbb78bba275188b1235edda7054c1131539f8b"/>
       <w:r>
         <w:t>22.3.1 Authority #1: The Propagation of the Cause of God</w:t>
       </w:r>
@@ -21073,8 +21067,8 @@
       <w:pPr>
         <w:pStyle w:val="Heading3"/>
       </w:pPr>
-      <w:bookmarkStart w:id="372" w:name="authority-2-the-morals-of-souls"/>
-      <w:bookmarkEnd w:id="371"/>
+      <w:bookmarkStart w:id="373" w:name="authority-2-the-morals-of-souls"/>
+      <w:bookmarkEnd w:id="372"/>
       <w:r>
         <w:t>22.3.2 Authority #2: The Morals of Souls</w:t>
       </w:r>
@@ -21135,8 +21129,8 @@
       <w:pPr>
         <w:pStyle w:val="Heading3"/>
       </w:pPr>
-      <w:bookmarkStart w:id="373" w:name="authority-3-the-preservation-of-honor"/>
-      <w:bookmarkEnd w:id="372"/>
+      <w:bookmarkStart w:id="374" w:name="authority-3-the-preservation-of-honor"/>
+      <w:bookmarkEnd w:id="373"/>
       <w:r>
         <w:t>22.3.3 Authority #3: The Preservation of Honor</w:t>
       </w:r>
@@ -21205,8 +21199,8 @@
       <w:pPr>
         <w:pStyle w:val="Heading3"/>
       </w:pPr>
-      <w:bookmarkStart w:id="374" w:name="authority-4-the-development-of-cities"/>
-      <w:bookmarkEnd w:id="373"/>
+      <w:bookmarkStart w:id="375" w:name="authority-4-the-development-of-cities"/>
+      <w:bookmarkEnd w:id="374"/>
       <w:r>
         <w:t>22.3.4 Authority #4: The Development of Cities</w:t>
       </w:r>
@@ -21275,8 +21269,8 @@
       <w:pPr>
         <w:pStyle w:val="Heading3"/>
       </w:pPr>
-      <w:bookmarkStart w:id="375" w:name="X927081028444208c9ee5a7b90264f20f6431a31"/>
-      <w:bookmarkEnd w:id="374"/>
+      <w:bookmarkStart w:id="376" w:name="X927081028444208c9ee5a7b90264f20f6431a31"/>
+      <w:bookmarkEnd w:id="375"/>
       <w:r>
         <w:t>22.3.5 Authority #5: The Governance For the Lands and Protection For the Servants</w:t>
       </w:r>
@@ -21329,9 +21323,9 @@
       <w:pPr>
         <w:pStyle w:val="Heading2"/>
       </w:pPr>
-      <w:bookmarkStart w:id="376" w:name="what-is-not-mentioned"/>
-      <w:bookmarkEnd w:id="370"/>
-      <w:bookmarkEnd w:id="375"/>
+      <w:bookmarkStart w:id="377" w:name="what-is-not-mentioned"/>
+      <w:bookmarkEnd w:id="371"/>
+      <w:bookmarkEnd w:id="376"/>
       <w:r>
         <w:t>22.4 What is Not Mentioned</w:t>
       </w:r>
@@ -21372,8 +21366,8 @@
       <w:pPr>
         <w:pStyle w:val="Heading2"/>
       </w:pPr>
-      <w:bookmarkStart w:id="377" w:name="scope-of-authority-beyond-the-cities"/>
-      <w:bookmarkEnd w:id="376"/>
+      <w:bookmarkStart w:id="378" w:name="scope-of-authority-beyond-the-cities"/>
+      <w:bookmarkEnd w:id="377"/>
       <w:r>
         <w:lastRenderedPageBreak/>
         <w:t>22.5 Scope of Authority Beyond the Cities</w:t>
@@ -21400,7 +21394,7 @@
       <w:pPr>
         <w:pStyle w:val="Heading3"/>
       </w:pPr>
-      <w:bookmarkStart w:id="378" w:name="state-level"/>
+      <w:bookmarkStart w:id="379" w:name="state-level"/>
       <w:r>
         <w:t>22.5.1 State-Level</w:t>
       </w:r>
@@ -21441,8 +21435,8 @@
       <w:pPr>
         <w:pStyle w:val="Heading3"/>
       </w:pPr>
-      <w:bookmarkStart w:id="379" w:name="world-wide"/>
-      <w:bookmarkEnd w:id="378"/>
+      <w:bookmarkStart w:id="380" w:name="world-wide"/>
+      <w:bookmarkEnd w:id="379"/>
       <w:r>
         <w:t>22.5.2 World-Wide</w:t>
       </w:r>
@@ -21522,9 +21516,9 @@
       <w:pPr>
         <w:pStyle w:val="Heading2"/>
       </w:pPr>
-      <w:bookmarkStart w:id="380" w:name="the-rest-of-part-4"/>
-      <w:bookmarkEnd w:id="377"/>
-      <w:bookmarkEnd w:id="379"/>
+      <w:bookmarkStart w:id="381" w:name="the-rest-of-part-4"/>
+      <w:bookmarkEnd w:id="378"/>
+      <w:bookmarkEnd w:id="380"/>
       <w:r>
         <w:t>22.6 The Rest of Part 4</w:t>
       </w:r>
@@ -21555,21 +21549,21 @@
       <w:pPr>
         <w:pStyle w:val="Heading1"/>
       </w:pPr>
-      <w:bookmarkStart w:id="381" w:name="political-leadership"/>
-      <w:bookmarkStart w:id="382" w:name="_Toc222583137"/>
-      <w:bookmarkEnd w:id="366"/>
-      <w:bookmarkEnd w:id="380"/>
+      <w:bookmarkStart w:id="382" w:name="political-leadership"/>
+      <w:bookmarkStart w:id="383" w:name="_Toc222665161"/>
+      <w:bookmarkEnd w:id="367"/>
+      <w:bookmarkEnd w:id="381"/>
       <w:r>
         <w:lastRenderedPageBreak/>
         <w:t>23. Political Leadership</w:t>
       </w:r>
-      <w:bookmarkEnd w:id="382"/>
+      <w:bookmarkEnd w:id="383"/>
     </w:p>
     <w:p>
       <w:pPr>
         <w:pStyle w:val="Heading2"/>
       </w:pPr>
-      <w:bookmarkStart w:id="383" w:name="introduction-8"/>
+      <w:bookmarkStart w:id="384" w:name="introduction-8"/>
       <w:r>
         <w:t>23.1 Introduction</w:t>
       </w:r>
@@ -21624,8 +21618,8 @@
       <w:pPr>
         <w:pStyle w:val="Heading2"/>
       </w:pPr>
-      <w:bookmarkStart w:id="384" w:name="X0ca81f1da8b5f582882095e5c6432c8180d944e"/>
-      <w:bookmarkEnd w:id="383"/>
+      <w:bookmarkStart w:id="385" w:name="X0ca81f1da8b5f582882095e5c6432c8180d944e"/>
+      <w:bookmarkEnd w:id="384"/>
       <w:r>
         <w:lastRenderedPageBreak/>
         <w:t>23.2 Opportunities of Sovereign Leaders in Baha’u’llah’s Time</w:t>
@@ -21643,7 +21637,7 @@
       <w:pPr>
         <w:pStyle w:val="Heading3"/>
       </w:pPr>
-      <w:bookmarkStart w:id="385" w:name="to-the-emperor-of-austria-franz-joseph-i"/>
+      <w:bookmarkStart w:id="386" w:name="to-the-emperor-of-austria-franz-joseph-i"/>
       <w:r>
         <w:t>23.2.1 To the Emperor of Austria (Franz Joseph I)</w:t>
       </w:r>
@@ -21669,8 +21663,8 @@
       <w:pPr>
         <w:pStyle w:val="Heading3"/>
       </w:pPr>
-      <w:bookmarkStart w:id="386" w:name="to-the-king-of-berlin-wilhelm-i"/>
-      <w:bookmarkEnd w:id="385"/>
+      <w:bookmarkStart w:id="387" w:name="to-the-king-of-berlin-wilhelm-i"/>
+      <w:bookmarkEnd w:id="386"/>
       <w:r>
         <w:t>23.2.2 To the King of Berlin (Wilhelm I)</w:t>
       </w:r>
@@ -21696,8 +21690,8 @@
       <w:pPr>
         <w:pStyle w:val="Heading3"/>
       </w:pPr>
-      <w:bookmarkStart w:id="387" w:name="regarding-napoleon-iii-of-france"/>
-      <w:bookmarkEnd w:id="386"/>
+      <w:bookmarkStart w:id="388" w:name="regarding-napoleon-iii-of-france"/>
+      <w:bookmarkEnd w:id="387"/>
       <w:r>
         <w:t>23.2.3 Regarding Napoleon III of France</w:t>
       </w:r>
@@ -21734,8 +21728,8 @@
       <w:pPr>
         <w:pStyle w:val="Heading3"/>
       </w:pPr>
-      <w:bookmarkStart w:id="388" w:name="X7c44f43882707f29785768033f582fdea3acecb"/>
-      <w:bookmarkEnd w:id="387"/>
+      <w:bookmarkStart w:id="389" w:name="X7c44f43882707f29785768033f582fdea3acecb"/>
+      <w:bookmarkEnd w:id="388"/>
       <w:r>
         <w:t>23.2.4 To the Kings and Presidents of the Americas</w:t>
       </w:r>
@@ -21777,9 +21771,9 @@
       <w:pPr>
         <w:pStyle w:val="Heading2"/>
       </w:pPr>
-      <w:bookmarkStart w:id="389" w:name="roles-and-responsibilities-of-monarchs"/>
-      <w:bookmarkEnd w:id="384"/>
-      <w:bookmarkEnd w:id="388"/>
+      <w:bookmarkStart w:id="390" w:name="roles-and-responsibilities-of-monarchs"/>
+      <w:bookmarkEnd w:id="385"/>
+      <w:bookmarkEnd w:id="389"/>
       <w:r>
         <w:t>23.3 Roles and Responsibilities of Monarchs</w:t>
       </w:r>
@@ -21788,7 +21782,7 @@
       <w:pPr>
         <w:pStyle w:val="Heading3"/>
       </w:pPr>
-      <w:bookmarkStart w:id="390" w:name="we-share-the-same-foundations"/>
+      <w:bookmarkStart w:id="391" w:name="we-share-the-same-foundations"/>
       <w:r>
         <w:t>23.3.1 We Share the Same Foundations</w:t>
       </w:r>
@@ -21833,8 +21827,8 @@
       <w:pPr>
         <w:pStyle w:val="Heading3"/>
       </w:pPr>
-      <w:bookmarkStart w:id="391" w:name="beyond-shared-foundations"/>
-      <w:bookmarkEnd w:id="390"/>
+      <w:bookmarkStart w:id="392" w:name="beyond-shared-foundations"/>
+      <w:bookmarkEnd w:id="391"/>
       <w:r>
         <w:t>23.3.2 Beyond Shared Foundations</w:t>
       </w:r>
@@ -21851,7 +21845,7 @@
       <w:pPr>
         <w:pStyle w:val="Heading4"/>
       </w:pPr>
-      <w:bookmarkStart w:id="392" w:name="spiritual-foundations-of-leadership"/>
+      <w:bookmarkStart w:id="393" w:name="spiritual-foundations-of-leadership"/>
       <w:r>
         <w:t>23.3.2.1 Spiritual Foundations of Leadership</w:t>
       </w:r>
@@ -21979,8 +21973,8 @@
       <w:pPr>
         <w:pStyle w:val="Heading4"/>
       </w:pPr>
-      <w:bookmarkStart w:id="393" w:name="ethical-foundations-of-leadership"/>
-      <w:bookmarkEnd w:id="392"/>
+      <w:bookmarkStart w:id="394" w:name="ethical-foundations-of-leadership"/>
+      <w:bookmarkEnd w:id="393"/>
       <w:r>
         <w:t>23.3.2.2 Ethical Foundations of Leadership</w:t>
       </w:r>
@@ -22160,8 +22154,8 @@
       <w:pPr>
         <w:pStyle w:val="Heading4"/>
       </w:pPr>
-      <w:bookmarkStart w:id="394" w:name="economic-foundations-of-leadership"/>
-      <w:bookmarkEnd w:id="393"/>
+      <w:bookmarkStart w:id="395" w:name="economic-foundations-of-leadership"/>
+      <w:bookmarkEnd w:id="394"/>
       <w:r>
         <w:t>23.3.2.3 Economic Foundations of Leadership</w:t>
       </w:r>
@@ -22239,8 +22233,8 @@
       <w:pPr>
         <w:pStyle w:val="Heading4"/>
       </w:pPr>
-      <w:bookmarkStart w:id="395" w:name="X958563855d42b76a0a0a4074ecac59651baa9be"/>
-      <w:bookmarkEnd w:id="394"/>
+      <w:bookmarkStart w:id="396" w:name="X958563855d42b76a0a0a4074ecac59651baa9be"/>
+      <w:bookmarkEnd w:id="395"/>
       <w:r>
         <w:t>23.3.2.4 Safety and Security Foundations of Leadership</w:t>
       </w:r>
@@ -22317,8 +22311,8 @@
       <w:pPr>
         <w:pStyle w:val="Heading4"/>
       </w:pPr>
-      <w:bookmarkStart w:id="396" w:name="Xda5a0e665a56185be3368296a178c29603483bb"/>
-      <w:bookmarkEnd w:id="395"/>
+      <w:bookmarkStart w:id="397" w:name="Xda5a0e665a56185be3368296a178c29603483bb"/>
+      <w:bookmarkEnd w:id="396"/>
       <w:r>
         <w:t>23.3.2.5 Bureaucratic Administrative Foundations of Leadership</w:t>
       </w:r>
@@ -22395,9 +22389,9 @@
       <w:pPr>
         <w:pStyle w:val="Heading3"/>
       </w:pPr>
-      <w:bookmarkStart w:id="397" w:name="additional-rights-of-monarchs"/>
-      <w:bookmarkEnd w:id="391"/>
-      <w:bookmarkEnd w:id="396"/>
+      <w:bookmarkStart w:id="398" w:name="additional-rights-of-monarchs"/>
+      <w:bookmarkEnd w:id="392"/>
+      <w:bookmarkEnd w:id="397"/>
       <w:r>
         <w:t>23.3.3 Additional Rights of Monarchs</w:t>
       </w:r>
@@ -22414,9 +22408,9 @@
       <w:pPr>
         <w:pStyle w:val="Heading2"/>
       </w:pPr>
-      <w:bookmarkStart w:id="398" w:name="to-various-lands-and-cities"/>
-      <w:bookmarkEnd w:id="389"/>
-      <w:bookmarkEnd w:id="397"/>
+      <w:bookmarkStart w:id="399" w:name="to-various-lands-and-cities"/>
+      <w:bookmarkEnd w:id="390"/>
+      <w:bookmarkEnd w:id="398"/>
       <w:r>
         <w:lastRenderedPageBreak/>
         <w:t>23.4 To Various Lands and Cities</w:t>
@@ -22434,7 +22428,7 @@
       <w:pPr>
         <w:pStyle w:val="Heading3"/>
       </w:pPr>
-      <w:bookmarkStart w:id="399" w:name="to-the-company-of-rome-byzantine-rome"/>
+      <w:bookmarkStart w:id="400" w:name="to-the-company-of-rome-byzantine-rome"/>
       <w:r>
         <w:t>23.4.1 To the Company of Rome (Byzantine Rome)</w:t>
       </w:r>
@@ -22509,8 +22503,8 @@
       <w:pPr>
         <w:pStyle w:val="Heading3"/>
       </w:pPr>
-      <w:bookmarkStart w:id="400" w:name="Xc2be65f4f28713e41538b9aebde1c51d022aa3f"/>
-      <w:bookmarkEnd w:id="399"/>
+      <w:bookmarkStart w:id="401" w:name="Xc2be65f4f28713e41538b9aebde1c51d022aa3f"/>
+      <w:bookmarkEnd w:id="400"/>
       <w:r>
         <w:t>23.4.2 To the Point on the Shore of Two Seas (Istanbul)</w:t>
       </w:r>
@@ -22543,8 +22537,8 @@
       <w:pPr>
         <w:pStyle w:val="Heading3"/>
       </w:pPr>
-      <w:bookmarkStart w:id="401" w:name="to-the-banks-of-the-rhine-river"/>
-      <w:bookmarkEnd w:id="400"/>
+      <w:bookmarkStart w:id="402" w:name="to-the-banks-of-the-rhine-river"/>
+      <w:bookmarkEnd w:id="401"/>
       <w:r>
         <w:t>23.4.3 To the Banks of the Rhine River</w:t>
       </w:r>
@@ -22579,8 +22573,8 @@
       <w:pPr>
         <w:pStyle w:val="Heading3"/>
       </w:pPr>
-      <w:bookmarkStart w:id="402" w:name="the-lamentation-of-berlin"/>
-      <w:bookmarkEnd w:id="401"/>
+      <w:bookmarkStart w:id="403" w:name="the-lamentation-of-berlin"/>
+      <w:bookmarkEnd w:id="402"/>
       <w:r>
         <w:t>23.4.4 The Lamentation of Berlin</w:t>
       </w:r>
@@ -22613,8 +22607,8 @@
       <w:pPr>
         <w:pStyle w:val="Heading3"/>
       </w:pPr>
-      <w:bookmarkStart w:id="403" w:name="to-the-lands-within-persia"/>
-      <w:bookmarkEnd w:id="402"/>
+      <w:bookmarkStart w:id="404" w:name="to-the-lands-within-persia"/>
+      <w:bookmarkEnd w:id="403"/>
       <w:r>
         <w:t>23.4.5 To the Lands Within Persia</w:t>
       </w:r>
@@ -22631,7 +22625,7 @@
       <w:pPr>
         <w:pStyle w:val="Heading4"/>
       </w:pPr>
-      <w:bookmarkStart w:id="404" w:name="to-the-land-of-ṭā-tehran"/>
+      <w:bookmarkStart w:id="405" w:name="to-the-land-of-ṭā-tehran"/>
       <w:r>
         <w:t>23.4.5.1 To The Land of Ṭā (Tehran)</w:t>
       </w:r>
@@ -22682,8 +22676,8 @@
       <w:pPr>
         <w:pStyle w:val="Heading4"/>
       </w:pPr>
-      <w:bookmarkStart w:id="405" w:name="to-the-land-of-khá-khurasan"/>
-      <w:bookmarkEnd w:id="404"/>
+      <w:bookmarkStart w:id="406" w:name="to-the-land-of-khá-khurasan"/>
+      <w:bookmarkEnd w:id="405"/>
       <w:r>
         <w:t>23.4.5.2 To the Land of Khá (Khurasan)</w:t>
       </w:r>
@@ -22714,8 +22708,8 @@
       <w:pPr>
         <w:pStyle w:val="Heading4"/>
       </w:pPr>
-      <w:bookmarkStart w:id="406" w:name="to-the-land-of-kāf-and-rā"/>
-      <w:bookmarkEnd w:id="405"/>
+      <w:bookmarkStart w:id="407" w:name="to-the-land-of-kāf-and-rā"/>
+      <w:bookmarkEnd w:id="406"/>
       <w:r>
         <w:t>23.4.5.3 To the Land of Kāf and Rā</w:t>
       </w:r>
@@ -22761,10 +22755,10 @@
       <w:pPr>
         <w:pStyle w:val="Heading2"/>
       </w:pPr>
-      <w:bookmarkStart w:id="407" w:name="conclusion-6"/>
-      <w:bookmarkEnd w:id="398"/>
-      <w:bookmarkEnd w:id="403"/>
-      <w:bookmarkEnd w:id="406"/>
+      <w:bookmarkStart w:id="408" w:name="conclusion-6"/>
+      <w:bookmarkEnd w:id="399"/>
+      <w:bookmarkEnd w:id="404"/>
+      <w:bookmarkEnd w:id="407"/>
       <w:r>
         <w:t>23.5 Conclusion</w:t>
       </w:r>
@@ -22794,15 +22788,15 @@
       <w:pPr>
         <w:pStyle w:val="Heading1"/>
       </w:pPr>
-      <w:bookmarkStart w:id="408" w:name="spiritual-leadership"/>
-      <w:bookmarkStart w:id="409" w:name="_Toc222583138"/>
-      <w:bookmarkEnd w:id="381"/>
-      <w:bookmarkEnd w:id="407"/>
+      <w:bookmarkStart w:id="409" w:name="spiritual-leadership"/>
+      <w:bookmarkStart w:id="410" w:name="_Toc222665162"/>
+      <w:bookmarkEnd w:id="382"/>
+      <w:bookmarkEnd w:id="408"/>
       <w:r>
         <w:lastRenderedPageBreak/>
         <w:t>24. Spiritual Leadership</w:t>
       </w:r>
-      <w:bookmarkEnd w:id="409"/>
+      <w:bookmarkEnd w:id="410"/>
     </w:p>
     <w:p>
       <w:pPr>
@@ -22832,7 +22826,7 @@
       <w:pPr>
         <w:pStyle w:val="Heading2"/>
       </w:pPr>
-      <w:bookmarkStart w:id="410" w:name="X21aabbd6129f7ecc5300c20925f3b6a06ef3b3c"/>
+      <w:bookmarkStart w:id="411" w:name="X21aabbd6129f7ecc5300c20925f3b6a06ef3b3c"/>
       <w:r>
         <w:t>24.1 To the Concourse of Ulama (Religious Scholars)</w:t>
       </w:r>
@@ -23006,8 +23000,8 @@
       <w:pPr>
         <w:pStyle w:val="Heading2"/>
       </w:pPr>
-      <w:bookmarkStart w:id="411" w:name="scholars-in-the-cause-of-baha"/>
-      <w:bookmarkEnd w:id="410"/>
+      <w:bookmarkStart w:id="412" w:name="scholars-in-the-cause-of-baha"/>
+      <w:bookmarkEnd w:id="411"/>
       <w:r>
         <w:t>24.2 Scholars in the Cause of Baha</w:t>
       </w:r>
@@ -23040,7 +23034,7 @@
       <w:pPr>
         <w:pStyle w:val="Heading3"/>
       </w:pPr>
-      <w:bookmarkStart w:id="412" w:name="turning-to"/>
+      <w:bookmarkStart w:id="413" w:name="turning-to"/>
       <w:r>
         <w:t>24.2.1 Turning To</w:t>
       </w:r>
@@ -23091,9 +23085,9 @@
       <w:pPr>
         <w:pStyle w:val="Heading2"/>
       </w:pPr>
-      <w:bookmarkStart w:id="413" w:name="Xf15caaa68dd3fab9634045bfe0b0c02b08405d2"/>
-      <w:bookmarkEnd w:id="411"/>
+      <w:bookmarkStart w:id="414" w:name="Xf15caaa68dd3fab9634045bfe0b0c02b08405d2"/>
       <w:bookmarkEnd w:id="412"/>
+      <w:bookmarkEnd w:id="413"/>
       <w:r>
         <w:t>24.3 Examples of Spiritual Leadership Gone Wrong</w:t>
       </w:r>
@@ -23102,7 +23096,7 @@
       <w:pPr>
         <w:pStyle w:val="Heading3"/>
       </w:pPr>
-      <w:bookmarkStart w:id="414" w:name="shaykh-muhammad-hasan-al-najafi"/>
+      <w:bookmarkStart w:id="415" w:name="shaykh-muhammad-hasan-al-najafi"/>
       <w:r>
         <w:t>24.3.1 Shaykh Muhammad Hasan al-Najafi</w:t>
       </w:r>
@@ -23144,8 +23138,8 @@
       <w:pPr>
         <w:pStyle w:val="Heading3"/>
       </w:pPr>
-      <w:bookmarkStart w:id="415" w:name="hajjī-mirza-muhammad-karim-khān-kirmānī"/>
-      <w:bookmarkEnd w:id="414"/>
+      <w:bookmarkStart w:id="416" w:name="hajjī-mirza-muhammad-karim-khān-kirmānī"/>
+      <w:bookmarkEnd w:id="415"/>
       <w:r>
         <w:lastRenderedPageBreak/>
         <w:t>24.3.2 Hajjī Mirza Muhammad Karim Khān Kirmānī</w:t>
@@ -23213,8 +23207,8 @@
       <w:pPr>
         <w:pStyle w:val="Heading3"/>
       </w:pPr>
-      <w:bookmarkStart w:id="416" w:name="mirza-yahya-nuri-subh-i-azal"/>
-      <w:bookmarkEnd w:id="415"/>
+      <w:bookmarkStart w:id="417" w:name="mirza-yahya-nuri-subh-i-azal"/>
+      <w:bookmarkEnd w:id="416"/>
       <w:r>
         <w:t>24.3.3 Mirza Yahya Nuri (Subh-i-Azal)</w:t>
       </w:r>
@@ -23318,9 +23312,9 @@
       <w:pPr>
         <w:pStyle w:val="Heading2"/>
       </w:pPr>
-      <w:bookmarkStart w:id="417" w:name="X6b78a1c75b4122206ac6856f5be228fdfce1179"/>
-      <w:bookmarkEnd w:id="413"/>
-      <w:bookmarkEnd w:id="416"/>
+      <w:bookmarkStart w:id="418" w:name="X6b78a1c75b4122206ac6856f5be228fdfce1179"/>
+      <w:bookmarkEnd w:id="414"/>
+      <w:bookmarkEnd w:id="417"/>
       <w:r>
         <w:t>24.4 Protecting Against Corrupt Spiritual Leaders</w:t>
       </w:r>
@@ -23353,7 +23347,7 @@
       <w:pPr>
         <w:pStyle w:val="Heading3"/>
       </w:pPr>
-      <w:bookmarkStart w:id="418" w:name="qualities-of-disbelievers"/>
+      <w:bookmarkStart w:id="419" w:name="qualities-of-disbelievers"/>
       <w:r>
         <w:t>24.4.1 Qualities of Disbelievers</w:t>
       </w:r>
@@ -23529,8 +23523,8 @@
       <w:pPr>
         <w:pStyle w:val="Heading3"/>
       </w:pPr>
-      <w:bookmarkStart w:id="419" w:name="your-responsibility-to-remain-free"/>
-      <w:bookmarkEnd w:id="418"/>
+      <w:bookmarkStart w:id="420" w:name="your-responsibility-to-remain-free"/>
+      <w:bookmarkEnd w:id="419"/>
       <w:r>
         <w:t>24.4.2 Your Responsibility to Remain Free</w:t>
       </w:r>
@@ -23580,16 +23574,16 @@
       <w:pPr>
         <w:pStyle w:val="Heading1"/>
       </w:pPr>
-      <w:bookmarkStart w:id="420" w:name="spiritual-successorship"/>
-      <w:bookmarkStart w:id="421" w:name="_Toc222583139"/>
-      <w:bookmarkEnd w:id="408"/>
-      <w:bookmarkEnd w:id="417"/>
-      <w:bookmarkEnd w:id="419"/>
+      <w:bookmarkStart w:id="421" w:name="spiritual-successorship"/>
+      <w:bookmarkStart w:id="422" w:name="_Toc222665163"/>
+      <w:bookmarkEnd w:id="409"/>
+      <w:bookmarkEnd w:id="418"/>
+      <w:bookmarkEnd w:id="420"/>
       <w:r>
         <w:lastRenderedPageBreak/>
         <w:t>25. Spiritual Successorship</w:t>
       </w:r>
-      <w:bookmarkEnd w:id="421"/>
+      <w:bookmarkEnd w:id="422"/>
     </w:p>
     <w:p>
       <w:pPr>
@@ -23603,7 +23597,7 @@
       <w:pPr>
         <w:pStyle w:val="Heading2"/>
       </w:pPr>
-      <w:bookmarkStart w:id="422" w:name="X59d2dab3d6834e5ee8498239722f56fbe15b4a0"/>
+      <w:bookmarkStart w:id="423" w:name="X59d2dab3d6834e5ee8498239722f56fbe15b4a0"/>
       <w:r>
         <w:t>25.1 BH11278 (The Book of My Testament After Me)</w:t>
       </w:r>
@@ -23644,8 +23638,8 @@
       <w:pPr>
         <w:pStyle w:val="Heading2"/>
       </w:pPr>
-      <w:bookmarkStart w:id="423" w:name="endowments"/>
-      <w:bookmarkEnd w:id="422"/>
+      <w:bookmarkStart w:id="424" w:name="endowments"/>
+      <w:bookmarkEnd w:id="423"/>
       <w:r>
         <w:t>25.2 Endowments</w:t>
       </w:r>
@@ -23691,8 +23685,8 @@
       <w:pPr>
         <w:pStyle w:val="Heading2"/>
       </w:pPr>
-      <w:bookmarkStart w:id="424" w:name="aghsán-the-branches-of-bahaullah"/>
-      <w:bookmarkEnd w:id="423"/>
+      <w:bookmarkStart w:id="425" w:name="aghsán-the-branches-of-bahaullah"/>
+      <w:bookmarkEnd w:id="424"/>
       <w:r>
         <w:t>25.3 Aghsán (The Branches of Baha’u’llah)</w:t>
       </w:r>
@@ -23741,7 +23735,7 @@
       <w:pPr>
         <w:pStyle w:val="Heading3"/>
       </w:pPr>
-      <w:bookmarkStart w:id="425" w:name="serving-on-the-throne"/>
+      <w:bookmarkStart w:id="426" w:name="serving-on-the-throne"/>
       <w:r>
         <w:t>25.3.1 Serving on the Throne</w:t>
       </w:r>
@@ -23770,8 +23764,8 @@
       <w:pPr>
         <w:pStyle w:val="Heading3"/>
       </w:pPr>
-      <w:bookmarkStart w:id="426" w:name="in-honor-of-abbas-effendi"/>
-      <w:bookmarkEnd w:id="425"/>
+      <w:bookmarkStart w:id="427" w:name="in-honor-of-abbas-effendi"/>
+      <w:bookmarkEnd w:id="426"/>
       <w:r>
         <w:t>25.3.2 In Honor of Abbas Effendi</w:t>
       </w:r>
@@ -23832,8 +23826,8 @@
       <w:pPr>
         <w:pStyle w:val="Heading3"/>
       </w:pPr>
-      <w:bookmarkStart w:id="427" w:name="in-honor-of-mirza-muhammad-ali"/>
-      <w:bookmarkEnd w:id="426"/>
+      <w:bookmarkStart w:id="428" w:name="in-honor-of-mirza-muhammad-ali"/>
+      <w:bookmarkEnd w:id="427"/>
       <w:r>
         <w:t>25.3.3 In Honor of Mirza Muhammad Ali</w:t>
       </w:r>
@@ -23890,8 +23884,8 @@
       <w:pPr>
         <w:pStyle w:val="Heading3"/>
       </w:pPr>
-      <w:bookmarkStart w:id="428" w:name="X3f4957e67c8aa14c4aff3dfe87d15ac01791ac0"/>
-      <w:bookmarkEnd w:id="427"/>
+      <w:bookmarkStart w:id="429" w:name="X3f4957e67c8aa14c4aff3dfe87d15ac01791ac0"/>
+      <w:bookmarkEnd w:id="428"/>
       <w:r>
         <w:t>25.3.4 In Honor of Diya’u’llah (Also known as Ziya’u’llah)</w:t>
       </w:r>
@@ -23944,8 +23938,8 @@
       <w:pPr>
         <w:pStyle w:val="Heading3"/>
       </w:pPr>
-      <w:bookmarkStart w:id="429" w:name="in-honor-of-badiullah"/>
-      <w:bookmarkEnd w:id="428"/>
+      <w:bookmarkStart w:id="430" w:name="in-honor-of-badiullah"/>
+      <w:bookmarkEnd w:id="429"/>
       <w:r>
         <w:lastRenderedPageBreak/>
         <w:t>25.3.5 In Honor of Badi’u’llah</w:t>
@@ -24007,9 +24001,9 @@
       <w:pPr>
         <w:pStyle w:val="Heading2"/>
       </w:pPr>
-      <w:bookmarkStart w:id="430" w:name="answering-questions-about-the-book"/>
-      <w:bookmarkEnd w:id="424"/>
-      <w:bookmarkEnd w:id="429"/>
+      <w:bookmarkStart w:id="431" w:name="answering-questions-about-the-book"/>
+      <w:bookmarkEnd w:id="425"/>
+      <w:bookmarkEnd w:id="430"/>
       <w:r>
         <w:t>25.4 Answering Questions About the Book</w:t>
       </w:r>
@@ -24076,8 +24070,8 @@
       <w:pPr>
         <w:pStyle w:val="Heading2"/>
       </w:pPr>
-      <w:bookmarkStart w:id="431" w:name="the-branch-to-turn-towards"/>
-      <w:bookmarkEnd w:id="430"/>
+      <w:bookmarkStart w:id="432" w:name="the-branch-to-turn-towards"/>
+      <w:bookmarkEnd w:id="431"/>
       <w:r>
         <w:t>25.5 The Branch to Turn Towards</w:t>
       </w:r>
@@ -24130,8 +24124,8 @@
       <w:pPr>
         <w:pStyle w:val="Heading2"/>
       </w:pPr>
-      <w:bookmarkStart w:id="432" w:name="the-kitab-i-ahd-the-book-of-my-covenant"/>
-      <w:bookmarkEnd w:id="431"/>
+      <w:bookmarkStart w:id="433" w:name="the-kitab-i-ahd-the-book-of-my-covenant"/>
+      <w:bookmarkEnd w:id="432"/>
       <w:r>
         <w:t>25.6 The Kitab-i-Ahd (The Book of My Covenant)</w:t>
       </w:r>
@@ -24176,7 +24170,7 @@
       <w:pPr>
         <w:pStyle w:val="Heading3"/>
       </w:pPr>
-      <w:bookmarkStart w:id="433" w:name="the-testament-requires-trusteeship"/>
+      <w:bookmarkStart w:id="434" w:name="the-testament-requires-trusteeship"/>
       <w:r>
         <w:t>25.6.1 The Testament Requires Trusteeship</w:t>
       </w:r>
@@ -24229,9 +24223,9 @@
       <w:pPr>
         <w:pStyle w:val="Heading2"/>
       </w:pPr>
-      <w:bookmarkStart w:id="434" w:name="the-path-forward"/>
-      <w:bookmarkEnd w:id="432"/>
+      <w:bookmarkStart w:id="435" w:name="the-path-forward"/>
       <w:bookmarkEnd w:id="433"/>
+      <w:bookmarkEnd w:id="434"/>
       <w:r>
         <w:t>25.7 The Path Forward</w:t>
       </w:r>
@@ -24277,21 +24271,21 @@
       <w:pPr>
         <w:pStyle w:val="Heading1"/>
       </w:pPr>
-      <w:bookmarkStart w:id="435" w:name="peace"/>
-      <w:bookmarkStart w:id="436" w:name="_Toc222583140"/>
-      <w:bookmarkEnd w:id="420"/>
-      <w:bookmarkEnd w:id="434"/>
+      <w:bookmarkStart w:id="436" w:name="peace"/>
+      <w:bookmarkStart w:id="437" w:name="_Toc222665164"/>
+      <w:bookmarkEnd w:id="421"/>
+      <w:bookmarkEnd w:id="435"/>
       <w:r>
         <w:lastRenderedPageBreak/>
         <w:t>26. Peace</w:t>
       </w:r>
-      <w:bookmarkEnd w:id="436"/>
+      <w:bookmarkEnd w:id="437"/>
     </w:p>
     <w:p>
       <w:pPr>
         <w:pStyle w:val="Heading2"/>
       </w:pPr>
-      <w:bookmarkStart w:id="437" w:name="the-most-great-peace"/>
+      <w:bookmarkStart w:id="438" w:name="the-most-great-peace"/>
       <w:r>
         <w:t>26.1 The Most Great Peace</w:t>
       </w:r>
@@ -24314,7 +24308,7 @@
       <w:pPr>
         <w:pStyle w:val="Heading3"/>
       </w:pPr>
-      <w:bookmarkStart w:id="438" w:name="the-lesser-peace"/>
+      <w:bookmarkStart w:id="439" w:name="the-lesser-peace"/>
       <w:r>
         <w:t>26.1.1 The Lesser Peace</w:t>
       </w:r>
@@ -24347,8 +24341,8 @@
       <w:pPr>
         <w:pStyle w:val="Heading3"/>
       </w:pPr>
-      <w:bookmarkStart w:id="439" w:name="trusteeship-is-required-for-peace"/>
-      <w:bookmarkEnd w:id="438"/>
+      <w:bookmarkStart w:id="440" w:name="trusteeship-is-required-for-peace"/>
+      <w:bookmarkEnd w:id="439"/>
       <w:r>
         <w:t>26.1.2 Trusteeship Is Required for Peace</w:t>
       </w:r>
@@ -24385,9 +24379,9 @@
       <w:pPr>
         <w:pStyle w:val="Heading2"/>
       </w:pPr>
-      <w:bookmarkStart w:id="440" w:name="a-world-assembly"/>
-      <w:bookmarkEnd w:id="437"/>
-      <w:bookmarkEnd w:id="439"/>
+      <w:bookmarkStart w:id="441" w:name="a-world-assembly"/>
+      <w:bookmarkEnd w:id="438"/>
+      <w:bookmarkEnd w:id="440"/>
       <w:r>
         <w:t>26.2 A World Assembly</w:t>
       </w:r>
@@ -24428,8 +24422,8 @@
       <w:pPr>
         <w:pStyle w:val="Heading2"/>
       </w:pPr>
-      <w:bookmarkStart w:id="441" w:name="a-common-affair"/>
-      <w:bookmarkEnd w:id="440"/>
+      <w:bookmarkStart w:id="442" w:name="a-common-affair"/>
+      <w:bookmarkEnd w:id="441"/>
       <w:r>
         <w:t>26.3 A Common Affair</w:t>
       </w:r>
@@ -24474,8 +24468,8 @@
       <w:pPr>
         <w:pStyle w:val="Heading2"/>
       </w:pPr>
-      <w:bookmarkStart w:id="442" w:name="unification-of-religion"/>
-      <w:bookmarkEnd w:id="441"/>
+      <w:bookmarkStart w:id="443" w:name="unification-of-religion"/>
+      <w:bookmarkEnd w:id="442"/>
       <w:r>
         <w:t>26.4 Unification of Religion</w:t>
       </w:r>
@@ -24524,8 +24518,8 @@
       <w:pPr>
         <w:pStyle w:val="Heading2"/>
       </w:pPr>
-      <w:bookmarkStart w:id="443" w:name="a-king-who-believes"/>
-      <w:bookmarkEnd w:id="442"/>
+      <w:bookmarkStart w:id="444" w:name="a-king-who-believes"/>
+      <w:bookmarkEnd w:id="443"/>
       <w:r>
         <w:t>26.5 A King Who Believes</w:t>
       </w:r>
@@ -24554,8 +24548,8 @@
       <w:pPr>
         <w:pStyle w:val="Heading2"/>
       </w:pPr>
-      <w:bookmarkStart w:id="444" w:name="X6cc0588fb99824e3444e9f2f07f61ae6ec01d05"/>
-      <w:bookmarkEnd w:id="443"/>
+      <w:bookmarkStart w:id="445" w:name="X6cc0588fb99824e3444e9f2f07f61ae6ec01d05"/>
+      <w:bookmarkEnd w:id="444"/>
       <w:r>
         <w:t>26.6 Belief, Spiritual Practice, Social Life and Affectionate Relationships</w:t>
       </w:r>
@@ -24608,8 +24602,8 @@
       <w:pPr>
         <w:pStyle w:val="Heading2"/>
       </w:pPr>
-      <w:bookmarkStart w:id="445" w:name="towards-the-last-chapter"/>
-      <w:bookmarkEnd w:id="444"/>
+      <w:bookmarkStart w:id="446" w:name="towards-the-last-chapter"/>
+      <w:bookmarkEnd w:id="445"/>
       <w:r>
         <w:t>26.7 Towards the Last Chapter</w:t>
       </w:r>
@@ -24631,15 +24625,15 @@
       <w:pPr>
         <w:pStyle w:val="Heading1"/>
       </w:pPr>
-      <w:bookmarkStart w:id="446" w:name="serving-the-cause"/>
-      <w:bookmarkStart w:id="447" w:name="_Toc222583141"/>
-      <w:bookmarkEnd w:id="435"/>
-      <w:bookmarkEnd w:id="445"/>
+      <w:bookmarkStart w:id="447" w:name="serving-the-cause"/>
+      <w:bookmarkStart w:id="448" w:name="_Toc222665165"/>
+      <w:bookmarkEnd w:id="436"/>
+      <w:bookmarkEnd w:id="446"/>
       <w:r>
         <w:lastRenderedPageBreak/>
         <w:t>27. Serving the Cause</w:t>
       </w:r>
-      <w:bookmarkEnd w:id="447"/>
+      <w:bookmarkEnd w:id="448"/>
     </w:p>
     <w:p>
       <w:pPr>
@@ -24662,7 +24656,7 @@
       <w:pPr>
         <w:pStyle w:val="Heading2"/>
       </w:pPr>
-      <w:bookmarkStart w:id="448" w:name="proclaiming-the-cause"/>
+      <w:bookmarkStart w:id="449" w:name="proclaiming-the-cause"/>
       <w:r>
         <w:t>27.1 Proclaiming the Cause</w:t>
       </w:r>
@@ -24671,7 +24665,7 @@
       <w:pPr>
         <w:pStyle w:val="Heading3"/>
       </w:pPr>
-      <w:bookmarkStart w:id="449" w:name="the-abolition-of-impurity"/>
+      <w:bookmarkStart w:id="450" w:name="the-abolition-of-impurity"/>
       <w:r>
         <w:t>27.1.1 The Abolition of Impurity</w:t>
       </w:r>
@@ -24697,8 +24691,8 @@
       <w:pPr>
         <w:pStyle w:val="Heading3"/>
       </w:pPr>
-      <w:bookmarkStart w:id="450" w:name="mention-god-among-nations-and-people"/>
-      <w:bookmarkEnd w:id="449"/>
+      <w:bookmarkStart w:id="451" w:name="mention-god-among-nations-and-people"/>
+      <w:bookmarkEnd w:id="450"/>
       <w:r>
         <w:t>27.1.2 Mention God Among Nations and People</w:t>
       </w:r>
@@ -24747,8 +24741,8 @@
       <w:pPr>
         <w:pStyle w:val="Heading3"/>
       </w:pPr>
-      <w:bookmarkStart w:id="451" w:name="the-great-announcement"/>
-      <w:bookmarkEnd w:id="450"/>
+      <w:bookmarkStart w:id="452" w:name="the-great-announcement"/>
+      <w:bookmarkEnd w:id="451"/>
       <w:r>
         <w:t>27.1.3 The Great Announcement</w:t>
       </w:r>
@@ -24777,9 +24771,9 @@
       <w:pPr>
         <w:pStyle w:val="Heading2"/>
       </w:pPr>
-      <w:bookmarkStart w:id="452" w:name="teaching-the-cause"/>
-      <w:bookmarkEnd w:id="448"/>
-      <w:bookmarkEnd w:id="451"/>
+      <w:bookmarkStart w:id="453" w:name="teaching-the-cause"/>
+      <w:bookmarkEnd w:id="449"/>
+      <w:bookmarkEnd w:id="452"/>
       <w:r>
         <w:t>27.2 Teaching the Cause</w:t>
       </w:r>
@@ -24821,8 +24815,8 @@
       <w:pPr>
         <w:pStyle w:val="Heading2"/>
       </w:pPr>
-      <w:bookmarkStart w:id="453" w:name="teaching-with-the-measure-of-mercy"/>
-      <w:bookmarkEnd w:id="452"/>
+      <w:bookmarkStart w:id="454" w:name="teaching-with-the-measure-of-mercy"/>
+      <w:bookmarkEnd w:id="453"/>
       <w:r>
         <w:t>27.3 Teaching With The Measure of Mercy</w:t>
       </w:r>
@@ -24839,7 +24833,7 @@
       <w:pPr>
         <w:pStyle w:val="Heading3"/>
       </w:pPr>
-      <w:bookmarkStart w:id="454" w:name="being-a-spiritual-physician"/>
+      <w:bookmarkStart w:id="455" w:name="being-a-spiritual-physician"/>
       <w:r>
         <w:lastRenderedPageBreak/>
         <w:t>27.3.1 Being a Spiritual Physician</w:t>
@@ -24865,8 +24859,8 @@
       <w:pPr>
         <w:pStyle w:val="Heading3"/>
       </w:pPr>
-      <w:bookmarkStart w:id="455" w:name="trauma-of-bad-spiritual-leadership"/>
-      <w:bookmarkEnd w:id="454"/>
+      <w:bookmarkStart w:id="456" w:name="trauma-of-bad-spiritual-leadership"/>
+      <w:bookmarkEnd w:id="455"/>
       <w:r>
         <w:t>27.3.2 Trauma of Bad Spiritual Leadership</w:t>
       </w:r>
@@ -24891,8 +24885,8 @@
       <w:pPr>
         <w:pStyle w:val="Heading3"/>
       </w:pPr>
-      <w:bookmarkStart w:id="456" w:name="milk-before-meat"/>
-      <w:bookmarkEnd w:id="455"/>
+      <w:bookmarkStart w:id="457" w:name="milk-before-meat"/>
+      <w:bookmarkEnd w:id="456"/>
       <w:r>
         <w:t>27.3.3 Milk Before Meat</w:t>
       </w:r>
@@ -24929,8 +24923,8 @@
       <w:pPr>
         <w:pStyle w:val="Heading3"/>
       </w:pPr>
-      <w:bookmarkStart w:id="457" w:name="every-soul-is-a-seeker"/>
-      <w:bookmarkEnd w:id="456"/>
+      <w:bookmarkStart w:id="458" w:name="every-soul-is-a-seeker"/>
+      <w:bookmarkEnd w:id="457"/>
       <w:r>
         <w:t>27.3.4 Every Soul is a Seeker</w:t>
       </w:r>
@@ -24955,9 +24949,9 @@
       <w:pPr>
         <w:pStyle w:val="Heading2"/>
       </w:pPr>
-      <w:bookmarkStart w:id="458" w:name="the-kitab-i-aqdas-is-the-curriculum"/>
-      <w:bookmarkEnd w:id="453"/>
-      <w:bookmarkEnd w:id="457"/>
+      <w:bookmarkStart w:id="459" w:name="the-kitab-i-aqdas-is-the-curriculum"/>
+      <w:bookmarkEnd w:id="454"/>
+      <w:bookmarkEnd w:id="458"/>
       <w:r>
         <w:lastRenderedPageBreak/>
         <w:t>27.4 The Kitab-i-Aqdas is the Curriculum</w:t>
@@ -24996,15 +24990,15 @@
       <w:pPr>
         <w:pStyle w:val="Heading1"/>
       </w:pPr>
-      <w:bookmarkStart w:id="459" w:name="appendix-1-names-of-god"/>
-      <w:bookmarkStart w:id="460" w:name="_Toc222583142"/>
-      <w:bookmarkEnd w:id="446"/>
-      <w:bookmarkEnd w:id="458"/>
+      <w:bookmarkStart w:id="460" w:name="appendix-1-names-of-god"/>
+      <w:bookmarkStart w:id="461" w:name="_Toc222665166"/>
+      <w:bookmarkEnd w:id="447"/>
+      <w:bookmarkEnd w:id="459"/>
       <w:r>
         <w:lastRenderedPageBreak/>
         <w:t>28. Appendix 1: Names of God</w:t>
       </w:r>
-      <w:bookmarkEnd w:id="460"/>
+      <w:bookmarkEnd w:id="461"/>
     </w:p>
     <w:p>
       <w:pPr>
@@ -25232,14 +25226,14 @@
       <w:pPr>
         <w:pStyle w:val="Heading1"/>
       </w:pPr>
-      <w:bookmarkStart w:id="461" w:name="Xdc6fdd6cea4703c7fb522cbc9372eecc7bc7347"/>
-      <w:bookmarkStart w:id="462" w:name="_Toc222583143"/>
-      <w:bookmarkEnd w:id="459"/>
+      <w:bookmarkStart w:id="462" w:name="Xdc6fdd6cea4703c7fb522cbc9372eecc7bc7347"/>
+      <w:bookmarkStart w:id="463" w:name="_Toc222665167"/>
+      <w:bookmarkEnd w:id="460"/>
       <w:r>
         <w:lastRenderedPageBreak/>
         <w:t>29. Appendix 9: A Structural Map of the Worlds of God</w:t>
       </w:r>
-      <w:bookmarkEnd w:id="462"/>
+      <w:bookmarkEnd w:id="463"/>
     </w:p>
     <w:p>
       <w:pPr>
@@ -25253,7 +25247,7 @@
       <w:pPr>
         <w:pStyle w:val="Heading2"/>
       </w:pPr>
-      <w:bookmarkStart w:id="463" w:name="worlds-of-god"/>
+      <w:bookmarkStart w:id="464" w:name="worlds-of-god"/>
       <w:r>
         <w:t>29.1 Worlds of God</w:t>
       </w:r>
@@ -25270,8 +25264,8 @@
       <w:pPr>
         <w:pStyle w:val="Heading2"/>
       </w:pPr>
-      <w:bookmarkStart w:id="464" w:name="kingdoms"/>
-      <w:bookmarkEnd w:id="463"/>
+      <w:bookmarkStart w:id="465" w:name="kingdoms"/>
+      <w:bookmarkEnd w:id="464"/>
       <w:r>
         <w:t>29.2 Kingdoms</w:t>
       </w:r>
@@ -25288,8 +25282,8 @@
       <w:pPr>
         <w:pStyle w:val="Heading2"/>
       </w:pPr>
-      <w:bookmarkStart w:id="465" w:name="cities"/>
-      <w:bookmarkEnd w:id="464"/>
+      <w:bookmarkStart w:id="466" w:name="cities"/>
+      <w:bookmarkEnd w:id="465"/>
       <w:r>
         <w:t>29.3 Cities</w:t>
       </w:r>
@@ -25306,8 +25300,8 @@
       <w:pPr>
         <w:pStyle w:val="Heading2"/>
       </w:pPr>
-      <w:bookmarkStart w:id="466" w:name="schools"/>
-      <w:bookmarkEnd w:id="465"/>
+      <w:bookmarkStart w:id="467" w:name="schools"/>
+      <w:bookmarkEnd w:id="466"/>
       <w:r>
         <w:t>29.4 Schools</w:t>
       </w:r>
@@ -25324,8 +25318,8 @@
       <w:pPr>
         <w:pStyle w:val="Heading2"/>
       </w:pPr>
-      <w:bookmarkStart w:id="467" w:name="the-celestial-concourse"/>
-      <w:bookmarkEnd w:id="466"/>
+      <w:bookmarkStart w:id="468" w:name="the-celestial-concourse"/>
+      <w:bookmarkEnd w:id="467"/>
       <w:r>
         <w:t>29.5 The Celestial Concourse</w:t>
       </w:r>
@@ -25342,8 +25336,8 @@
       <w:pPr>
         <w:pStyle w:val="Heading2"/>
       </w:pPr>
-      <w:bookmarkStart w:id="468" w:name="angels"/>
-      <w:bookmarkEnd w:id="467"/>
+      <w:bookmarkStart w:id="469" w:name="angels"/>
+      <w:bookmarkEnd w:id="468"/>
       <w:r>
         <w:t>29.6 Angels</w:t>
       </w:r>
@@ -25360,8 +25354,8 @@
       <w:pPr>
         <w:pStyle w:val="Heading2"/>
       </w:pPr>
-      <w:bookmarkStart w:id="469" w:name="sidrat-al-muntahá-the-lote-tree"/>
-      <w:bookmarkEnd w:id="468"/>
+      <w:bookmarkStart w:id="470" w:name="sidrat-al-muntahá-the-lote-tree"/>
+      <w:bookmarkEnd w:id="469"/>
       <w:r>
         <w:lastRenderedPageBreak/>
         <w:t>29.7 Sidrat al-Muntahá (The Lote-Tree)</w:t>
@@ -25379,8 +25373,8 @@
       <w:pPr>
         <w:pStyle w:val="Heading2"/>
       </w:pPr>
-      <w:bookmarkStart w:id="470" w:name="the-mother-book"/>
-      <w:bookmarkEnd w:id="469"/>
+      <w:bookmarkStart w:id="471" w:name="the-mother-book"/>
+      <w:bookmarkEnd w:id="470"/>
       <w:r>
         <w:t>29.8 The Mother Book</w:t>
       </w:r>
@@ -25397,8 +25391,8 @@
       <w:pPr>
         <w:pStyle w:val="Heading2"/>
       </w:pPr>
-      <w:bookmarkStart w:id="471" w:name="the-holy-spirit-and-the-holy-maiden"/>
-      <w:bookmarkEnd w:id="470"/>
+      <w:bookmarkStart w:id="472" w:name="the-holy-spirit-and-the-holy-maiden"/>
+      <w:bookmarkEnd w:id="471"/>
       <w:r>
         <w:t>29.9 The Holy Spirit and the Holy Maiden</w:t>
       </w:r>
@@ -25415,14 +25409,14 @@
       <w:pPr>
         <w:pStyle w:val="Heading1"/>
       </w:pPr>
-      <w:bookmarkStart w:id="472" w:name="appendix-10-the-bayanic-calendar"/>
-      <w:bookmarkStart w:id="473" w:name="_Toc222583144"/>
-      <w:bookmarkEnd w:id="461"/>
-      <w:bookmarkEnd w:id="471"/>
+      <w:bookmarkStart w:id="473" w:name="appendix-10-the-bayanic-calendar"/>
+      <w:bookmarkStart w:id="474" w:name="_Toc222665168"/>
+      <w:bookmarkEnd w:id="462"/>
+      <w:bookmarkEnd w:id="472"/>
       <w:r>
         <w:t>30. Appendix 10: The Bayanic Calendar</w:t>
       </w:r>
-      <w:bookmarkEnd w:id="473"/>
+      <w:bookmarkEnd w:id="474"/>
     </w:p>
     <w:p>
       <w:pPr>
@@ -26100,14 +26094,14 @@
       <w:pPr>
         <w:pStyle w:val="Heading1"/>
       </w:pPr>
-      <w:bookmarkStart w:id="474" w:name="appendix-2-spiritual-practices"/>
-      <w:bookmarkStart w:id="475" w:name="_Toc222583145"/>
-      <w:bookmarkEnd w:id="472"/>
+      <w:bookmarkStart w:id="475" w:name="appendix-2-spiritual-practices"/>
+      <w:bookmarkStart w:id="476" w:name="_Toc222665169"/>
+      <w:bookmarkEnd w:id="473"/>
       <w:r>
         <w:lastRenderedPageBreak/>
         <w:t>31. Appendix 2: Spiritual Practices</w:t>
       </w:r>
-      <w:bookmarkEnd w:id="475"/>
+      <w:bookmarkEnd w:id="476"/>
     </w:p>
     <w:p>
       <w:pPr>
@@ -26380,14 +26374,14 @@
       <w:pPr>
         <w:pStyle w:val="Heading1"/>
       </w:pPr>
-      <w:bookmarkStart w:id="476" w:name="appendix-3-virtues"/>
-      <w:bookmarkStart w:id="477" w:name="_Toc222583146"/>
-      <w:bookmarkEnd w:id="474"/>
+      <w:bookmarkStart w:id="477" w:name="appendix-3-virtues"/>
+      <w:bookmarkStart w:id="478" w:name="_Toc222665170"/>
+      <w:bookmarkEnd w:id="475"/>
       <w:r>
         <w:lastRenderedPageBreak/>
         <w:t>32. Appendix 3: Virtues</w:t>
       </w:r>
-      <w:bookmarkEnd w:id="477"/>
+      <w:bookmarkEnd w:id="478"/>
     </w:p>
     <w:p>
       <w:pPr>
@@ -26401,7 +26395,7 @@
       <w:pPr>
         <w:pStyle w:val="Heading2"/>
       </w:pPr>
-      <w:bookmarkStart w:id="478" w:name="foundational-virtues-1"/>
+      <w:bookmarkStart w:id="479" w:name="foundational-virtues-1"/>
       <w:r>
         <w:t>32.1 Foundational Virtues</w:t>
       </w:r>
@@ -26443,8 +26437,8 @@
       <w:pPr>
         <w:pStyle w:val="Heading2"/>
       </w:pPr>
-      <w:bookmarkStart w:id="479" w:name="innate-virtues"/>
-      <w:bookmarkEnd w:id="478"/>
+      <w:bookmarkStart w:id="480" w:name="innate-virtues"/>
+      <w:bookmarkEnd w:id="479"/>
       <w:r>
         <w:t>32.2 Innate Virtues</w:t>
       </w:r>
@@ -26508,8 +26502,8 @@
       <w:pPr>
         <w:pStyle w:val="Heading2"/>
       </w:pPr>
-      <w:bookmarkStart w:id="480" w:name="emergent-virtues"/>
-      <w:bookmarkEnd w:id="479"/>
+      <w:bookmarkStart w:id="481" w:name="emergent-virtues"/>
+      <w:bookmarkEnd w:id="480"/>
       <w:r>
         <w:t>32.3 Emergent Virtues</w:t>
       </w:r>
@@ -26876,21 +26870,21 @@
       <w:pPr>
         <w:pStyle w:val="Heading1"/>
       </w:pPr>
-      <w:bookmarkStart w:id="481" w:name="appendix-4-the-bayanic-mithqal"/>
-      <w:bookmarkStart w:id="482" w:name="_Toc222583147"/>
-      <w:bookmarkEnd w:id="476"/>
-      <w:bookmarkEnd w:id="480"/>
+      <w:bookmarkStart w:id="482" w:name="appendix-4-the-bayanic-mithqal"/>
+      <w:bookmarkStart w:id="483" w:name="_Toc222665171"/>
+      <w:bookmarkEnd w:id="477"/>
+      <w:bookmarkEnd w:id="481"/>
       <w:r>
         <w:lastRenderedPageBreak/>
         <w:t>33. Appendix 4: The Bayanic Mithqal</w:t>
       </w:r>
-      <w:bookmarkEnd w:id="482"/>
+      <w:bookmarkEnd w:id="483"/>
     </w:p>
     <w:p>
       <w:pPr>
         <w:pStyle w:val="Heading3"/>
       </w:pPr>
-      <w:bookmarkStart w:id="483" w:name="bayánic-mithqál"/>
+      <w:bookmarkStart w:id="484" w:name="bayánic-mithqál"/>
       <w:r>
         <w:t>33.0.1 Bayánic Mithqál</w:t>
       </w:r>
@@ -27013,15 +27007,15 @@
       <w:pPr>
         <w:pStyle w:val="Heading1"/>
       </w:pPr>
-      <w:bookmarkStart w:id="484" w:name="appendix-5-letters-and-meanings"/>
-      <w:bookmarkStart w:id="485" w:name="_Toc222583148"/>
-      <w:bookmarkEnd w:id="481"/>
-      <w:bookmarkEnd w:id="483"/>
+      <w:bookmarkStart w:id="485" w:name="appendix-5-letters-and-meanings"/>
+      <w:bookmarkStart w:id="486" w:name="_Toc222665172"/>
+      <w:bookmarkEnd w:id="482"/>
+      <w:bookmarkEnd w:id="484"/>
       <w:r>
         <w:lastRenderedPageBreak/>
         <w:t>34. Appendix 5: Letters and Meanings</w:t>
       </w:r>
-      <w:bookmarkEnd w:id="485"/>
+      <w:bookmarkEnd w:id="486"/>
     </w:p>
     <w:p>
       <w:pPr>
@@ -28679,20 +28673,20 @@
       <w:pPr>
         <w:pStyle w:val="Heading1"/>
       </w:pPr>
-      <w:bookmarkStart w:id="486" w:name="appendix-6-child-development-model"/>
-      <w:bookmarkStart w:id="487" w:name="_Toc222583149"/>
-      <w:bookmarkEnd w:id="484"/>
+      <w:bookmarkStart w:id="487" w:name="appendix-6-child-development-model"/>
+      <w:bookmarkStart w:id="488" w:name="_Toc222665173"/>
+      <w:bookmarkEnd w:id="485"/>
       <w:r>
         <w:lastRenderedPageBreak/>
         <w:t>35. Appendix 6: Child Development Model</w:t>
       </w:r>
-      <w:bookmarkEnd w:id="487"/>
+      <w:bookmarkEnd w:id="488"/>
     </w:p>
     <w:p>
       <w:pPr>
         <w:pStyle w:val="Heading2"/>
       </w:pPr>
-      <w:bookmarkStart w:id="488" w:name="X0c8e0b3d9f40c7d56ed3956f12ac28fef44dc6d"/>
+      <w:bookmarkStart w:id="489" w:name="X0c8e0b3d9f40c7d56ed3956f12ac28fef44dc6d"/>
       <w:r>
         <w:t>35.1 From Birth to Age 19 (Bayánic Calendar Alignment)</w:t>
       </w:r>
@@ -29808,7 +29802,7 @@
       <w:pPr>
         <w:pStyle w:val="Heading3"/>
       </w:pPr>
-      <w:bookmarkStart w:id="489" w:name="overview"/>
+      <w:bookmarkStart w:id="490" w:name="overview"/>
       <w:r>
         <w:lastRenderedPageBreak/>
         <w:t>35.1.1 Overview</w:t>
@@ -29856,22 +29850,22 @@
       <w:pPr>
         <w:pStyle w:val="Heading1"/>
       </w:pPr>
-      <w:bookmarkStart w:id="490" w:name="appendix-7-political-leaders-in-1873"/>
-      <w:bookmarkStart w:id="491" w:name="_Toc222583150"/>
-      <w:bookmarkEnd w:id="486"/>
-      <w:bookmarkEnd w:id="488"/>
+      <w:bookmarkStart w:id="491" w:name="appendix-7-political-leaders-in-1873"/>
+      <w:bookmarkStart w:id="492" w:name="_Toc222665174"/>
+      <w:bookmarkEnd w:id="487"/>
       <w:bookmarkEnd w:id="489"/>
+      <w:bookmarkEnd w:id="490"/>
       <w:r>
         <w:lastRenderedPageBreak/>
         <w:t>36. Appendix 7: Political Leaders in 1873</w:t>
       </w:r>
-      <w:bookmarkEnd w:id="491"/>
+      <w:bookmarkEnd w:id="492"/>
     </w:p>
     <w:p>
       <w:pPr>
         <w:pStyle w:val="Heading2"/>
       </w:pPr>
-      <w:bookmarkStart w:id="492" w:name="of-the-americas"/>
+      <w:bookmarkStart w:id="493" w:name="of-the-americas"/>
       <w:r>
         <w:t>36.1 Of the Americas:</w:t>
       </w:r>
@@ -31766,8 +31760,8 @@
       <w:pPr>
         <w:pStyle w:val="Heading2"/>
       </w:pPr>
-      <w:bookmarkStart w:id="493" w:name="of-europe"/>
-      <w:bookmarkEnd w:id="492"/>
+      <w:bookmarkStart w:id="494" w:name="of-europe"/>
+      <w:bookmarkEnd w:id="493"/>
       <w:r>
         <w:t>36.2 Of Europe:</w:t>
       </w:r>
@@ -32546,8 +32540,8 @@
       <w:pPr>
         <w:pStyle w:val="Heading2"/>
       </w:pPr>
-      <w:bookmarkStart w:id="494" w:name="of-africa"/>
-      <w:bookmarkEnd w:id="493"/>
+      <w:bookmarkStart w:id="495" w:name="of-africa"/>
+      <w:bookmarkEnd w:id="494"/>
       <w:r>
         <w:t>36.3 Of Africa:</w:t>
       </w:r>
@@ -33061,8 +33055,8 @@
       <w:pPr>
         <w:pStyle w:val="Heading2"/>
       </w:pPr>
-      <w:bookmarkStart w:id="495" w:name="of-asia"/>
-      <w:bookmarkEnd w:id="494"/>
+      <w:bookmarkStart w:id="496" w:name="of-asia"/>
+      <w:bookmarkEnd w:id="495"/>
       <w:r>
         <w:t>36.4 Of Asia:</w:t>
       </w:r>
@@ -33684,15 +33678,15 @@
       <w:pPr>
         <w:pStyle w:val="Heading1"/>
       </w:pPr>
-      <w:bookmarkStart w:id="496" w:name="appendix-8-trusteeship-levels-and-roles"/>
-      <w:bookmarkStart w:id="497" w:name="_Toc222583151"/>
-      <w:bookmarkEnd w:id="490"/>
-      <w:bookmarkEnd w:id="495"/>
+      <w:bookmarkStart w:id="497" w:name="appendix-8-trusteeship-levels-and-roles"/>
+      <w:bookmarkStart w:id="498" w:name="_Toc222665175"/>
+      <w:bookmarkEnd w:id="491"/>
+      <w:bookmarkEnd w:id="496"/>
       <w:r>
         <w:lastRenderedPageBreak/>
         <w:t>37. Appendix 8: Trusteeship Levels and Roles</w:t>
       </w:r>
-      <w:bookmarkEnd w:id="497"/>
+      <w:bookmarkEnd w:id="498"/>
     </w:p>
     <w:tbl>
       <w:tblPr>
@@ -34194,7 +34188,7 @@
       <w:r>
         <w:br w:type="page"/>
       </w:r>
-      <w:bookmarkEnd w:id="496"/>
+      <w:bookmarkEnd w:id="497"/>
     </w:p>
     <w:sectPr>
       <w:pgSz w:w="12240" w:h="15840"/>
@@ -43392,7 +43386,7 @@
   <w:abstractNum w:abstractNumId="0" w15:restartNumberingAfterBreak="0">
     <w:nsid w:val="0000A991"/>
     <w:multiLevelType w:val="multilevel"/>
-    <w:tmpl w:val="72C20A6E"/>
+    <w:tmpl w:val="19A2C662"/>
     <w:lvl w:ilvl="0">
       <w:numFmt w:val="bullet"/>
       <w:lvlText w:val="•"/>
@@ -43469,7 +43463,7 @@
   <w:abstractNum w:abstractNumId="1" w15:restartNumberingAfterBreak="0">
     <w:nsid w:val="00A99411"/>
     <w:multiLevelType w:val="multilevel"/>
-    <w:tmpl w:val="3A88FFDE"/>
+    <w:tmpl w:val="CFE4E5A4"/>
     <w:lvl w:ilvl="0">
       <w:start w:val="1"/>
       <w:numFmt w:val="decimal"/>
@@ -43555,7 +43549,7 @@
   <w:abstractNum w:abstractNumId="2" w15:restartNumberingAfterBreak="0">
     <w:nsid w:val="00A99415"/>
     <w:multiLevelType w:val="multilevel"/>
-    <w:tmpl w:val="2458D14E"/>
+    <w:tmpl w:val="C7DE244C"/>
     <w:lvl w:ilvl="0">
       <w:start w:val="5"/>
       <w:numFmt w:val="decimal"/>
@@ -43641,7 +43635,7 @@
   <w:abstractNum w:abstractNumId="3" w15:restartNumberingAfterBreak="0">
     <w:nsid w:val="00A99611"/>
     <w:multiLevelType w:val="multilevel"/>
-    <w:tmpl w:val="F7D07EC0"/>
+    <w:tmpl w:val="F75E7E78"/>
     <w:lvl w:ilvl="0">
       <w:start w:val="1"/>
       <w:numFmt w:val="upperRoman"/>
@@ -43727,7 +43721,7 @@
   <w:abstractNum w:abstractNumId="4" w15:restartNumberingAfterBreak="0">
     <w:nsid w:val="0A994114"/>
     <w:multiLevelType w:val="multilevel"/>
-    <w:tmpl w:val="15548112"/>
+    <w:tmpl w:val="DD3829EA"/>
     <w:lvl w:ilvl="0">
       <w:start w:val="14"/>
       <w:numFmt w:val="decimal"/>
@@ -43813,7 +43807,7 @@
   <w:abstractNum w:abstractNumId="5" w15:restartNumberingAfterBreak="0">
     <w:nsid w:val="0A994117"/>
     <w:multiLevelType w:val="multilevel"/>
-    <w:tmpl w:val="A8F67B1C"/>
+    <w:tmpl w:val="A2564718"/>
     <w:lvl w:ilvl="0">
       <w:start w:val="17"/>
       <w:numFmt w:val="decimal"/>
@@ -43899,7 +43893,7 @@
   <w:abstractNum w:abstractNumId="6" w15:restartNumberingAfterBreak="0">
     <w:nsid w:val="0A994118"/>
     <w:multiLevelType w:val="multilevel"/>
-    <w:tmpl w:val="E9DEADDA"/>
+    <w:tmpl w:val="7F627792"/>
     <w:lvl w:ilvl="0">
       <w:start w:val="18"/>
       <w:numFmt w:val="decimal"/>
@@ -43985,7 +43979,7 @@
   <w:abstractNum w:abstractNumId="7" w15:restartNumberingAfterBreak="0">
     <w:nsid w:val="0A994120"/>
     <w:multiLevelType w:val="multilevel"/>
-    <w:tmpl w:val="872641F2"/>
+    <w:tmpl w:val="2CF4D974"/>
     <w:lvl w:ilvl="0">
       <w:start w:val="20"/>
       <w:numFmt w:val="decimal"/>
@@ -44071,7 +44065,7 @@
   <w:abstractNum w:abstractNumId="8" w15:restartNumberingAfterBreak="0">
     <w:nsid w:val="0A994122"/>
     <w:multiLevelType w:val="multilevel"/>
-    <w:tmpl w:val="0DF61410"/>
+    <w:tmpl w:val="3BE4154A"/>
     <w:lvl w:ilvl="0">
       <w:start w:val="22"/>
       <w:numFmt w:val="decimal"/>
@@ -44157,7 +44151,7 @@
   <w:abstractNum w:abstractNumId="9" w15:restartNumberingAfterBreak="0">
     <w:nsid w:val="0A994126"/>
     <w:multiLevelType w:val="multilevel"/>
-    <w:tmpl w:val="EDCA178E"/>
+    <w:tmpl w:val="A6DE01A0"/>
     <w:lvl w:ilvl="0">
       <w:start w:val="26"/>
       <w:numFmt w:val="decimal"/>
@@ -44240,10 +44234,10 @@
       </w:pPr>
     </w:lvl>
   </w:abstractNum>
-  <w:num w:numId="1" w16cid:durableId="1986008483">
+  <w:num w:numId="1" w16cid:durableId="241181023">
     <w:abstractNumId w:val="0"/>
   </w:num>
-  <w:num w:numId="2" w16cid:durableId="1131047778">
+  <w:num w:numId="2" w16cid:durableId="1579093647">
     <w:abstractNumId w:val="1"/>
     <w:lvlOverride w:ilvl="0">
       <w:startOverride w:val="1"/>
@@ -44273,7 +44267,7 @@
       <w:startOverride w:val="1"/>
     </w:lvlOverride>
   </w:num>
-  <w:num w:numId="3" w16cid:durableId="1385134867">
+  <w:num w:numId="3" w16cid:durableId="2094233495">
     <w:abstractNumId w:val="1"/>
     <w:lvlOverride w:ilvl="0">
       <w:startOverride w:val="1"/>
@@ -44303,7 +44297,7 @@
       <w:startOverride w:val="1"/>
     </w:lvlOverride>
   </w:num>
-  <w:num w:numId="4" w16cid:durableId="1447895266">
+  <w:num w:numId="4" w16cid:durableId="1353994231">
     <w:abstractNumId w:val="1"/>
     <w:lvlOverride w:ilvl="0">
       <w:startOverride w:val="1"/>
@@ -44333,7 +44327,7 @@
       <w:startOverride w:val="1"/>
     </w:lvlOverride>
   </w:num>
-  <w:num w:numId="5" w16cid:durableId="1833831450">
+  <w:num w:numId="5" w16cid:durableId="1628075266">
     <w:abstractNumId w:val="1"/>
     <w:lvlOverride w:ilvl="0">
       <w:startOverride w:val="1"/>
@@ -44363,7 +44357,7 @@
       <w:startOverride w:val="1"/>
     </w:lvlOverride>
   </w:num>
-  <w:num w:numId="6" w16cid:durableId="529074123">
+  <w:num w:numId="6" w16cid:durableId="341204319">
     <w:abstractNumId w:val="3"/>
     <w:lvlOverride w:ilvl="0">
       <w:startOverride w:val="1"/>
@@ -44393,7 +44387,7 @@
       <w:startOverride w:val="1"/>
     </w:lvlOverride>
   </w:num>
-  <w:num w:numId="7" w16cid:durableId="1868131035">
+  <w:num w:numId="7" w16cid:durableId="1128167096">
     <w:abstractNumId w:val="1"/>
     <w:lvlOverride w:ilvl="0">
       <w:startOverride w:val="1"/>
@@ -44423,7 +44417,7 @@
       <w:startOverride w:val="1"/>
     </w:lvlOverride>
   </w:num>
-  <w:num w:numId="8" w16cid:durableId="1593313221">
+  <w:num w:numId="8" w16cid:durableId="191920321">
     <w:abstractNumId w:val="2"/>
     <w:lvlOverride w:ilvl="0">
       <w:startOverride w:val="5"/>
@@ -44453,7 +44447,7 @@
       <w:startOverride w:val="5"/>
     </w:lvlOverride>
   </w:num>
-  <w:num w:numId="9" w16cid:durableId="42601025">
+  <w:num w:numId="9" w16cid:durableId="1490554652">
     <w:abstractNumId w:val="4"/>
     <w:lvlOverride w:ilvl="0">
       <w:startOverride w:val="14"/>
@@ -44483,7 +44477,7 @@
       <w:startOverride w:val="14"/>
     </w:lvlOverride>
   </w:num>
-  <w:num w:numId="10" w16cid:durableId="762645958">
+  <w:num w:numId="10" w16cid:durableId="410783934">
     <w:abstractNumId w:val="5"/>
     <w:lvlOverride w:ilvl="0">
       <w:startOverride w:val="17"/>
@@ -44513,7 +44507,7 @@
       <w:startOverride w:val="17"/>
     </w:lvlOverride>
   </w:num>
-  <w:num w:numId="11" w16cid:durableId="2068067128">
+  <w:num w:numId="11" w16cid:durableId="1051609158">
     <w:abstractNumId w:val="6"/>
     <w:lvlOverride w:ilvl="0">
       <w:startOverride w:val="18"/>
@@ -44543,7 +44537,7 @@
       <w:startOverride w:val="18"/>
     </w:lvlOverride>
   </w:num>
-  <w:num w:numId="12" w16cid:durableId="253055059">
+  <w:num w:numId="12" w16cid:durableId="1628269981">
     <w:abstractNumId w:val="7"/>
     <w:lvlOverride w:ilvl="0">
       <w:startOverride w:val="20"/>
@@ -44573,7 +44567,7 @@
       <w:startOverride w:val="20"/>
     </w:lvlOverride>
   </w:num>
-  <w:num w:numId="13" w16cid:durableId="2060081599">
+  <w:num w:numId="13" w16cid:durableId="2051419185">
     <w:abstractNumId w:val="1"/>
     <w:lvlOverride w:ilvl="0">
       <w:startOverride w:val="1"/>
@@ -44603,7 +44597,7 @@
       <w:startOverride w:val="1"/>
     </w:lvlOverride>
   </w:num>
-  <w:num w:numId="14" w16cid:durableId="746146524">
+  <w:num w:numId="14" w16cid:durableId="1514956790">
     <w:abstractNumId w:val="8"/>
     <w:lvlOverride w:ilvl="0">
       <w:startOverride w:val="22"/>
@@ -44633,7 +44627,7 @@
       <w:startOverride w:val="22"/>
     </w:lvlOverride>
   </w:num>
-  <w:num w:numId="15" w16cid:durableId="1847670878">
+  <w:num w:numId="15" w16cid:durableId="1843474267">
     <w:abstractNumId w:val="9"/>
     <w:lvlOverride w:ilvl="0">
       <w:startOverride w:val="26"/>
@@ -44663,28 +44657,28 @@
       <w:startOverride w:val="26"/>
     </w:lvlOverride>
   </w:num>
-  <w:num w:numId="16" w16cid:durableId="1821773642">
+  <w:num w:numId="16" w16cid:durableId="86854132">
     <w:abstractNumId w:val="0"/>
   </w:num>
-  <w:num w:numId="17" w16cid:durableId="1795559224">
+  <w:num w:numId="17" w16cid:durableId="785388287">
     <w:abstractNumId w:val="0"/>
   </w:num>
-  <w:num w:numId="18" w16cid:durableId="1347903517">
+  <w:num w:numId="18" w16cid:durableId="800851324">
     <w:abstractNumId w:val="0"/>
   </w:num>
-  <w:num w:numId="19" w16cid:durableId="466699461">
+  <w:num w:numId="19" w16cid:durableId="1559316847">
     <w:abstractNumId w:val="0"/>
   </w:num>
-  <w:num w:numId="20" w16cid:durableId="205223541">
+  <w:num w:numId="20" w16cid:durableId="1333679248">
     <w:abstractNumId w:val="0"/>
   </w:num>
-  <w:num w:numId="21" w16cid:durableId="1660890344">
+  <w:num w:numId="21" w16cid:durableId="31539344">
     <w:abstractNumId w:val="0"/>
   </w:num>
-  <w:num w:numId="22" w16cid:durableId="2129930943">
+  <w:num w:numId="22" w16cid:durableId="438109939">
     <w:abstractNumId w:val="0"/>
   </w:num>
-  <w:num w:numId="23" w16cid:durableId="960455684">
+  <w:num w:numId="23" w16cid:durableId="544373407">
     <w:abstractNumId w:val="1"/>
     <w:lvlOverride w:ilvl="0">
       <w:startOverride w:val="1"/>
@@ -44714,7 +44708,7 @@
       <w:startOverride w:val="1"/>
     </w:lvlOverride>
   </w:num>
-  <w:num w:numId="24" w16cid:durableId="874192710">
+  <w:num w:numId="24" w16cid:durableId="420031760">
     <w:abstractNumId w:val="1"/>
     <w:lvlOverride w:ilvl="0">
       <w:startOverride w:val="1"/>
@@ -44744,7 +44738,7 @@
       <w:startOverride w:val="1"/>
     </w:lvlOverride>
   </w:num>
-  <w:num w:numId="25" w16cid:durableId="252469383">
+  <w:num w:numId="25" w16cid:durableId="20329294">
     <w:abstractNumId w:val="1"/>
     <w:lvlOverride w:ilvl="0">
       <w:startOverride w:val="1"/>
@@ -44774,7 +44768,7 @@
       <w:startOverride w:val="1"/>
     </w:lvlOverride>
   </w:num>
-  <w:num w:numId="26" w16cid:durableId="947203838">
+  <w:num w:numId="26" w16cid:durableId="1257247609">
     <w:abstractNumId w:val="1"/>
     <w:lvlOverride w:ilvl="0">
       <w:startOverride w:val="1"/>
@@ -44804,19 +44798,19 @@
       <w:startOverride w:val="1"/>
     </w:lvlOverride>
   </w:num>
-  <w:num w:numId="27" w16cid:durableId="1636641222">
+  <w:num w:numId="27" w16cid:durableId="1100443045">
     <w:abstractNumId w:val="0"/>
   </w:num>
-  <w:num w:numId="28" w16cid:durableId="1311639324">
+  <w:num w:numId="28" w16cid:durableId="1728260130">
     <w:abstractNumId w:val="0"/>
   </w:num>
-  <w:num w:numId="29" w16cid:durableId="1768690659">
+  <w:num w:numId="29" w16cid:durableId="2130082166">
     <w:abstractNumId w:val="0"/>
   </w:num>
-  <w:num w:numId="30" w16cid:durableId="694887636">
+  <w:num w:numId="30" w16cid:durableId="713383899">
     <w:abstractNumId w:val="0"/>
   </w:num>
-  <w:num w:numId="31" w16cid:durableId="1562788647">
+  <w:num w:numId="31" w16cid:durableId="1663584137">
     <w:abstractNumId w:val="1"/>
     <w:lvlOverride w:ilvl="0">
       <w:startOverride w:val="1"/>
@@ -44846,7 +44840,7 @@
       <w:startOverride w:val="1"/>
     </w:lvlOverride>
   </w:num>
-  <w:num w:numId="32" w16cid:durableId="1897544769">
+  <w:num w:numId="32" w16cid:durableId="288902160">
     <w:abstractNumId w:val="1"/>
     <w:lvlOverride w:ilvl="0">
       <w:startOverride w:val="1"/>
@@ -44876,7 +44870,7 @@
       <w:startOverride w:val="1"/>
     </w:lvlOverride>
   </w:num>
-  <w:num w:numId="33" w16cid:durableId="337469536">
+  <w:num w:numId="33" w16cid:durableId="305623822">
     <w:abstractNumId w:val="1"/>
     <w:lvlOverride w:ilvl="0">
       <w:startOverride w:val="1"/>
@@ -44906,7 +44900,7 @@
       <w:startOverride w:val="1"/>
     </w:lvlOverride>
   </w:num>
-  <w:num w:numId="34" w16cid:durableId="2049988601">
+  <w:num w:numId="34" w16cid:durableId="616060853">
     <w:abstractNumId w:val="1"/>
     <w:lvlOverride w:ilvl="0">
       <w:startOverride w:val="1"/>
@@ -44936,7 +44930,7 @@
       <w:startOverride w:val="1"/>
     </w:lvlOverride>
   </w:num>
-  <w:num w:numId="35" w16cid:durableId="1504516703">
+  <w:num w:numId="35" w16cid:durableId="436798592">
     <w:abstractNumId w:val="1"/>
     <w:lvlOverride w:ilvl="0">
       <w:startOverride w:val="1"/>
@@ -44966,7 +44960,7 @@
       <w:startOverride w:val="1"/>
     </w:lvlOverride>
   </w:num>
-  <w:num w:numId="36" w16cid:durableId="1596328520">
+  <w:num w:numId="36" w16cid:durableId="2635098">
     <w:abstractNumId w:val="1"/>
     <w:lvlOverride w:ilvl="0">
       <w:startOverride w:val="1"/>
@@ -44996,7 +44990,7 @@
       <w:startOverride w:val="1"/>
     </w:lvlOverride>
   </w:num>
-  <w:num w:numId="37" w16cid:durableId="1023672854">
+  <w:num w:numId="37" w16cid:durableId="375006402">
     <w:abstractNumId w:val="1"/>
     <w:lvlOverride w:ilvl="0">
       <w:startOverride w:val="1"/>
@@ -45026,7 +45020,7 @@
       <w:startOverride w:val="1"/>
     </w:lvlOverride>
   </w:num>
-  <w:num w:numId="38" w16cid:durableId="1074401695">
+  <w:num w:numId="38" w16cid:durableId="855269936">
     <w:abstractNumId w:val="1"/>
     <w:lvlOverride w:ilvl="0">
       <w:startOverride w:val="1"/>
@@ -45056,13 +45050,13 @@
       <w:startOverride w:val="1"/>
     </w:lvlOverride>
   </w:num>
-  <w:num w:numId="39" w16cid:durableId="904334266">
+  <w:num w:numId="39" w16cid:durableId="322248445">
     <w:abstractNumId w:val="0"/>
   </w:num>
-  <w:num w:numId="40" w16cid:durableId="1851524855">
+  <w:num w:numId="40" w16cid:durableId="1242568148">
     <w:abstractNumId w:val="0"/>
   </w:num>
-  <w:num w:numId="41" w16cid:durableId="1260873533">
+  <w:num w:numId="41" w16cid:durableId="412942971">
     <w:abstractNumId w:val="0"/>
   </w:num>
   <w:numIdMacAtCleanup w:val="41"/>
@@ -46695,7 +46689,7 @@
     <w:autoRedefine/>
     <w:uiPriority w:val="39"/>
     <w:unhideWhenUsed/>
-    <w:rsid w:val="00153125"/>
+    <w:rsid w:val="00C049A2"/>
     <w:pPr>
       <w:spacing w:after="100"/>
     </w:pPr>

</xml_diff>

<commit_message>
Part 4 minor edits
</commit_message>
<xml_diff>
--- a/_book/Achieving-True-Liberation.docx
+++ b/_book/Achieving-True-Liberation.docx
@@ -31,7 +31,7 @@
         <w:pStyle w:val="Date"/>
       </w:pPr>
       <w:r>
-        <w:t>2026-02-26</w:t>
+        <w:t>2026-02-27</w:t>
       </w:r>
     </w:p>
     <w:sdt>
@@ -44,7 +44,7 @@
           <w:sz w:val="22"/>
           <w:szCs w:val="22"/>
         </w:rPr>
-        <w:id w:val="1098601624"/>
+        <w:id w:val="2030364886"/>
         <w:docPartObj>
           <w:docPartGallery w:val="Table of Contents"/>
           <w:docPartUnique/>
@@ -78,7 +78,7 @@
           <w:r>
             <w:fldChar w:fldCharType="separate"/>
           </w:r>
-          <w:hyperlink w:anchor="_Toc223025369" w:history="1">
+          <w:hyperlink w:anchor="_Toc223124493" w:history="1">
             <w:r>
               <w:rPr>
                 <w:rStyle w:val="Hyperlink"/>
@@ -105,7 +105,7 @@
                 <w:noProof/>
                 <w:webHidden/>
               </w:rPr>
-              <w:instrText xml:space="preserve"> PAGEREF _Toc223025369 \h </w:instrText>
+              <w:instrText xml:space="preserve"> PAGEREF _Toc223124493 \h </w:instrText>
             </w:r>
             <w:r>
               <w:rPr>
@@ -146,7 +146,7 @@
               <w:noProof/>
             </w:rPr>
           </w:pPr>
-          <w:hyperlink w:anchor="_Toc223025370" w:history="1">
+          <w:hyperlink w:anchor="_Toc223124494" w:history="1">
             <w:r>
               <w:rPr>
                 <w:rStyle w:val="Hyperlink"/>
@@ -173,7 +173,7 @@
                 <w:noProof/>
                 <w:webHidden/>
               </w:rPr>
-              <w:instrText xml:space="preserve"> PAGEREF _Toc223025370 \h </w:instrText>
+              <w:instrText xml:space="preserve"> PAGEREF _Toc223124494 \h </w:instrText>
             </w:r>
             <w:r>
               <w:rPr>
@@ -214,7 +214,7 @@
               <w:noProof/>
             </w:rPr>
           </w:pPr>
-          <w:hyperlink w:anchor="_Toc223025371" w:history="1">
+          <w:hyperlink w:anchor="_Toc223124495" w:history="1">
             <w:r>
               <w:rPr>
                 <w:rStyle w:val="Hyperlink"/>
@@ -241,7 +241,7 @@
                 <w:noProof/>
                 <w:webHidden/>
               </w:rPr>
-              <w:instrText xml:space="preserve"> PAGEREF _Toc223025371 \h </w:instrText>
+              <w:instrText xml:space="preserve"> PAGEREF _Toc223124495 \h </w:instrText>
             </w:r>
             <w:r>
               <w:rPr>
@@ -282,7 +282,7 @@
               <w:noProof/>
             </w:rPr>
           </w:pPr>
-          <w:hyperlink w:anchor="_Toc223025372" w:history="1">
+          <w:hyperlink w:anchor="_Toc223124496" w:history="1">
             <w:r>
               <w:rPr>
                 <w:rStyle w:val="Hyperlink"/>
@@ -309,7 +309,7 @@
                 <w:noProof/>
                 <w:webHidden/>
               </w:rPr>
-              <w:instrText xml:space="preserve"> PAGEREF _Toc223025372 \h </w:instrText>
+              <w:instrText xml:space="preserve"> PAGEREF _Toc223124496 \h </w:instrText>
             </w:r>
             <w:r>
               <w:rPr>
@@ -350,7 +350,7 @@
               <w:noProof/>
             </w:rPr>
           </w:pPr>
-          <w:hyperlink w:anchor="_Toc223025373" w:history="1">
+          <w:hyperlink w:anchor="_Toc223124497" w:history="1">
             <w:r>
               <w:rPr>
                 <w:rStyle w:val="Hyperlink"/>
@@ -377,7 +377,7 @@
                 <w:noProof/>
                 <w:webHidden/>
               </w:rPr>
-              <w:instrText xml:space="preserve"> PAGEREF _Toc223025373 \h </w:instrText>
+              <w:instrText xml:space="preserve"> PAGEREF _Toc223124497 \h </w:instrText>
             </w:r>
             <w:r>
               <w:rPr>
@@ -418,7 +418,7 @@
               <w:noProof/>
             </w:rPr>
           </w:pPr>
-          <w:hyperlink w:anchor="_Toc223025374" w:history="1">
+          <w:hyperlink w:anchor="_Toc223124498" w:history="1">
             <w:r>
               <w:rPr>
                 <w:rStyle w:val="Hyperlink"/>
@@ -445,7 +445,7 @@
                 <w:noProof/>
                 <w:webHidden/>
               </w:rPr>
-              <w:instrText xml:space="preserve"> PAGEREF _Toc223025374 \h </w:instrText>
+              <w:instrText xml:space="preserve"> PAGEREF _Toc223124498 \h </w:instrText>
             </w:r>
             <w:r>
               <w:rPr>
@@ -486,7 +486,7 @@
               <w:noProof/>
             </w:rPr>
           </w:pPr>
-          <w:hyperlink w:anchor="_Toc223025375" w:history="1">
+          <w:hyperlink w:anchor="_Toc223124499" w:history="1">
             <w:r>
               <w:rPr>
                 <w:rStyle w:val="Hyperlink"/>
@@ -513,7 +513,7 @@
                 <w:noProof/>
                 <w:webHidden/>
               </w:rPr>
-              <w:instrText xml:space="preserve"> PAGEREF _Toc223025375 \h </w:instrText>
+              <w:instrText xml:space="preserve"> PAGEREF _Toc223124499 \h </w:instrText>
             </w:r>
             <w:r>
               <w:rPr>
@@ -554,7 +554,7 @@
               <w:noProof/>
             </w:rPr>
           </w:pPr>
-          <w:hyperlink w:anchor="_Toc223025376" w:history="1">
+          <w:hyperlink w:anchor="_Toc223124500" w:history="1">
             <w:r>
               <w:rPr>
                 <w:rStyle w:val="Hyperlink"/>
@@ -581,7 +581,7 @@
                 <w:noProof/>
                 <w:webHidden/>
               </w:rPr>
-              <w:instrText xml:space="preserve"> PAGEREF _Toc223025376 \h </w:instrText>
+              <w:instrText xml:space="preserve"> PAGEREF _Toc223124500 \h </w:instrText>
             </w:r>
             <w:r>
               <w:rPr>
@@ -622,7 +622,7 @@
               <w:noProof/>
             </w:rPr>
           </w:pPr>
-          <w:hyperlink w:anchor="_Toc223025377" w:history="1">
+          <w:hyperlink w:anchor="_Toc223124501" w:history="1">
             <w:r>
               <w:rPr>
                 <w:rStyle w:val="Hyperlink"/>
@@ -649,7 +649,7 @@
                 <w:noProof/>
                 <w:webHidden/>
               </w:rPr>
-              <w:instrText xml:space="preserve"> PAGEREF _Toc223025377 \h </w:instrText>
+              <w:instrText xml:space="preserve"> PAGEREF _Toc223124501 \h </w:instrText>
             </w:r>
             <w:r>
               <w:rPr>
@@ -690,7 +690,7 @@
               <w:noProof/>
             </w:rPr>
           </w:pPr>
-          <w:hyperlink w:anchor="_Toc223025378" w:history="1">
+          <w:hyperlink w:anchor="_Toc223124502" w:history="1">
             <w:r>
               <w:rPr>
                 <w:rStyle w:val="Hyperlink"/>
@@ -717,7 +717,7 @@
                 <w:noProof/>
                 <w:webHidden/>
               </w:rPr>
-              <w:instrText xml:space="preserve"> PAGEREF _Toc223025378 \h </w:instrText>
+              <w:instrText xml:space="preserve"> PAGEREF _Toc223124502 \h </w:instrText>
             </w:r>
             <w:r>
               <w:rPr>
@@ -758,7 +758,7 @@
               <w:noProof/>
             </w:rPr>
           </w:pPr>
-          <w:hyperlink w:anchor="_Toc223025379" w:history="1">
+          <w:hyperlink w:anchor="_Toc223124503" w:history="1">
             <w:r>
               <w:rPr>
                 <w:rStyle w:val="Hyperlink"/>
@@ -785,7 +785,7 @@
                 <w:noProof/>
                 <w:webHidden/>
               </w:rPr>
-              <w:instrText xml:space="preserve"> PAGEREF _Toc223025379 \h </w:instrText>
+              <w:instrText xml:space="preserve"> PAGEREF _Toc223124503 \h </w:instrText>
             </w:r>
             <w:r>
               <w:rPr>
@@ -826,7 +826,7 @@
               <w:noProof/>
             </w:rPr>
           </w:pPr>
-          <w:hyperlink w:anchor="_Toc223025380" w:history="1">
+          <w:hyperlink w:anchor="_Toc223124504" w:history="1">
             <w:r>
               <w:rPr>
                 <w:rStyle w:val="Hyperlink"/>
@@ -853,7 +853,7 @@
                 <w:noProof/>
                 <w:webHidden/>
               </w:rPr>
-              <w:instrText xml:space="preserve"> PAGEREF _Toc223025380 \h </w:instrText>
+              <w:instrText xml:space="preserve"> PAGEREF _Toc223124504 \h </w:instrText>
             </w:r>
             <w:r>
               <w:rPr>
@@ -894,7 +894,7 @@
               <w:noProof/>
             </w:rPr>
           </w:pPr>
-          <w:hyperlink w:anchor="_Toc223025381" w:history="1">
+          <w:hyperlink w:anchor="_Toc223124505" w:history="1">
             <w:r>
               <w:rPr>
                 <w:rStyle w:val="Hyperlink"/>
@@ -921,7 +921,7 @@
                 <w:noProof/>
                 <w:webHidden/>
               </w:rPr>
-              <w:instrText xml:space="preserve"> PAGEREF _Toc223025381 \h </w:instrText>
+              <w:instrText xml:space="preserve"> PAGEREF _Toc223124505 \h </w:instrText>
             </w:r>
             <w:r>
               <w:rPr>
@@ -962,7 +962,7 @@
               <w:noProof/>
             </w:rPr>
           </w:pPr>
-          <w:hyperlink w:anchor="_Toc223025382" w:history="1">
+          <w:hyperlink w:anchor="_Toc223124506" w:history="1">
             <w:r>
               <w:rPr>
                 <w:rStyle w:val="Hyperlink"/>
@@ -989,7 +989,7 @@
                 <w:noProof/>
                 <w:webHidden/>
               </w:rPr>
-              <w:instrText xml:space="preserve"> PAGEREF _Toc223025382 \h </w:instrText>
+              <w:instrText xml:space="preserve"> PAGEREF _Toc223124506 \h </w:instrText>
             </w:r>
             <w:r>
               <w:rPr>
@@ -1030,7 +1030,7 @@
               <w:noProof/>
             </w:rPr>
           </w:pPr>
-          <w:hyperlink w:anchor="_Toc223025383" w:history="1">
+          <w:hyperlink w:anchor="_Toc223124507" w:history="1">
             <w:r>
               <w:rPr>
                 <w:rStyle w:val="Hyperlink"/>
@@ -1057,7 +1057,7 @@
                 <w:noProof/>
                 <w:webHidden/>
               </w:rPr>
-              <w:instrText xml:space="preserve"> PAGEREF _Toc223025383 \h </w:instrText>
+              <w:instrText xml:space="preserve"> PAGEREF _Toc223124507 \h </w:instrText>
             </w:r>
             <w:r>
               <w:rPr>
@@ -1098,7 +1098,7 @@
               <w:noProof/>
             </w:rPr>
           </w:pPr>
-          <w:hyperlink w:anchor="_Toc223025384" w:history="1">
+          <w:hyperlink w:anchor="_Toc223124508" w:history="1">
             <w:r>
               <w:rPr>
                 <w:rStyle w:val="Hyperlink"/>
@@ -1125,7 +1125,7 @@
                 <w:noProof/>
                 <w:webHidden/>
               </w:rPr>
-              <w:instrText xml:space="preserve"> PAGEREF _Toc223025384 \h </w:instrText>
+              <w:instrText xml:space="preserve"> PAGEREF _Toc223124508 \h </w:instrText>
             </w:r>
             <w:r>
               <w:rPr>
@@ -1166,7 +1166,7 @@
               <w:noProof/>
             </w:rPr>
           </w:pPr>
-          <w:hyperlink w:anchor="_Toc223025385" w:history="1">
+          <w:hyperlink w:anchor="_Toc223124509" w:history="1">
             <w:r>
               <w:rPr>
                 <w:rStyle w:val="Hyperlink"/>
@@ -1193,7 +1193,7 @@
                 <w:noProof/>
                 <w:webHidden/>
               </w:rPr>
-              <w:instrText xml:space="preserve"> PAGEREF _Toc223025385 \h </w:instrText>
+              <w:instrText xml:space="preserve"> PAGEREF _Toc223124509 \h </w:instrText>
             </w:r>
             <w:r>
               <w:rPr>
@@ -1234,7 +1234,7 @@
               <w:noProof/>
             </w:rPr>
           </w:pPr>
-          <w:hyperlink w:anchor="_Toc223025386" w:history="1">
+          <w:hyperlink w:anchor="_Toc223124510" w:history="1">
             <w:r>
               <w:rPr>
                 <w:rStyle w:val="Hyperlink"/>
@@ -1261,7 +1261,7 @@
                 <w:noProof/>
                 <w:webHidden/>
               </w:rPr>
-              <w:instrText xml:space="preserve"> PAGEREF _Toc223025386 \h </w:instrText>
+              <w:instrText xml:space="preserve"> PAGEREF _Toc223124510 \h </w:instrText>
             </w:r>
             <w:r>
               <w:rPr>
@@ -1302,7 +1302,7 @@
               <w:noProof/>
             </w:rPr>
           </w:pPr>
-          <w:hyperlink w:anchor="_Toc223025387" w:history="1">
+          <w:hyperlink w:anchor="_Toc223124511" w:history="1">
             <w:r>
               <w:rPr>
                 <w:rStyle w:val="Hyperlink"/>
@@ -1329,7 +1329,7 @@
                 <w:noProof/>
                 <w:webHidden/>
               </w:rPr>
-              <w:instrText xml:space="preserve"> PAGEREF _Toc223025387 \h </w:instrText>
+              <w:instrText xml:space="preserve"> PAGEREF _Toc223124511 \h </w:instrText>
             </w:r>
             <w:r>
               <w:rPr>
@@ -1370,7 +1370,7 @@
               <w:noProof/>
             </w:rPr>
           </w:pPr>
-          <w:hyperlink w:anchor="_Toc223025388" w:history="1">
+          <w:hyperlink w:anchor="_Toc223124512" w:history="1">
             <w:r>
               <w:rPr>
                 <w:rStyle w:val="Hyperlink"/>
@@ -1397,7 +1397,7 @@
                 <w:noProof/>
                 <w:webHidden/>
               </w:rPr>
-              <w:instrText xml:space="preserve"> PAGEREF _Toc223025388 \h </w:instrText>
+              <w:instrText xml:space="preserve"> PAGEREF _Toc223124512 \h </w:instrText>
             </w:r>
             <w:r>
               <w:rPr>
@@ -1438,7 +1438,7 @@
               <w:noProof/>
             </w:rPr>
           </w:pPr>
-          <w:hyperlink w:anchor="_Toc223025389" w:history="1">
+          <w:hyperlink w:anchor="_Toc223124513" w:history="1">
             <w:r>
               <w:rPr>
                 <w:rStyle w:val="Hyperlink"/>
@@ -1465,7 +1465,7 @@
                 <w:noProof/>
                 <w:webHidden/>
               </w:rPr>
-              <w:instrText xml:space="preserve"> PAGEREF _Toc223025389 \h </w:instrText>
+              <w:instrText xml:space="preserve"> PAGEREF _Toc223124513 \h </w:instrText>
             </w:r>
             <w:r>
               <w:rPr>
@@ -1506,7 +1506,7 @@
               <w:noProof/>
             </w:rPr>
           </w:pPr>
-          <w:hyperlink w:anchor="_Toc223025390" w:history="1">
+          <w:hyperlink w:anchor="_Toc223124514" w:history="1">
             <w:r>
               <w:rPr>
                 <w:rStyle w:val="Hyperlink"/>
@@ -1533,7 +1533,7 @@
                 <w:noProof/>
                 <w:webHidden/>
               </w:rPr>
-              <w:instrText xml:space="preserve"> PAGEREF _Toc223025390 \h </w:instrText>
+              <w:instrText xml:space="preserve"> PAGEREF _Toc223124514 \h </w:instrText>
             </w:r>
             <w:r>
               <w:rPr>
@@ -1574,7 +1574,7 @@
               <w:noProof/>
             </w:rPr>
           </w:pPr>
-          <w:hyperlink w:anchor="_Toc223025391" w:history="1">
+          <w:hyperlink w:anchor="_Toc223124515" w:history="1">
             <w:r>
               <w:rPr>
                 <w:rStyle w:val="Hyperlink"/>
@@ -1601,7 +1601,7 @@
                 <w:noProof/>
                 <w:webHidden/>
               </w:rPr>
-              <w:instrText xml:space="preserve"> PAGEREF _Toc223025391 \h </w:instrText>
+              <w:instrText xml:space="preserve"> PAGEREF _Toc223124515 \h </w:instrText>
             </w:r>
             <w:r>
               <w:rPr>
@@ -1642,7 +1642,7 @@
               <w:noProof/>
             </w:rPr>
           </w:pPr>
-          <w:hyperlink w:anchor="_Toc223025392" w:history="1">
+          <w:hyperlink w:anchor="_Toc223124516" w:history="1">
             <w:r>
               <w:rPr>
                 <w:rStyle w:val="Hyperlink"/>
@@ -1669,7 +1669,7 @@
                 <w:noProof/>
                 <w:webHidden/>
               </w:rPr>
-              <w:instrText xml:space="preserve"> PAGEREF _Toc223025392 \h </w:instrText>
+              <w:instrText xml:space="preserve"> PAGEREF _Toc223124516 \h </w:instrText>
             </w:r>
             <w:r>
               <w:rPr>
@@ -1710,7 +1710,7 @@
               <w:noProof/>
             </w:rPr>
           </w:pPr>
-          <w:hyperlink w:anchor="_Toc223025393" w:history="1">
+          <w:hyperlink w:anchor="_Toc223124517" w:history="1">
             <w:r>
               <w:rPr>
                 <w:rStyle w:val="Hyperlink"/>
@@ -1737,7 +1737,7 @@
                 <w:noProof/>
                 <w:webHidden/>
               </w:rPr>
-              <w:instrText xml:space="preserve"> PAGEREF _Toc223025393 \h </w:instrText>
+              <w:instrText xml:space="preserve"> PAGEREF _Toc223124517 \h </w:instrText>
             </w:r>
             <w:r>
               <w:rPr>
@@ -1778,7 +1778,7 @@
               <w:noProof/>
             </w:rPr>
           </w:pPr>
-          <w:hyperlink w:anchor="_Toc223025394" w:history="1">
+          <w:hyperlink w:anchor="_Toc223124518" w:history="1">
             <w:r>
               <w:rPr>
                 <w:rStyle w:val="Hyperlink"/>
@@ -1805,7 +1805,7 @@
                 <w:noProof/>
                 <w:webHidden/>
               </w:rPr>
-              <w:instrText xml:space="preserve"> PAGEREF _Toc223025394 \h </w:instrText>
+              <w:instrText xml:space="preserve"> PAGEREF _Toc223124518 \h </w:instrText>
             </w:r>
             <w:r>
               <w:rPr>
@@ -1846,7 +1846,7 @@
               <w:noProof/>
             </w:rPr>
           </w:pPr>
-          <w:hyperlink w:anchor="_Toc223025395" w:history="1">
+          <w:hyperlink w:anchor="_Toc223124519" w:history="1">
             <w:r>
               <w:rPr>
                 <w:rStyle w:val="Hyperlink"/>
@@ -1873,7 +1873,7 @@
                 <w:noProof/>
                 <w:webHidden/>
               </w:rPr>
-              <w:instrText xml:space="preserve"> PAGEREF _Toc223025395 \h </w:instrText>
+              <w:instrText xml:space="preserve"> PAGEREF _Toc223124519 \h </w:instrText>
             </w:r>
             <w:r>
               <w:rPr>
@@ -1914,7 +1914,7 @@
               <w:noProof/>
             </w:rPr>
           </w:pPr>
-          <w:hyperlink w:anchor="_Toc223025396" w:history="1">
+          <w:hyperlink w:anchor="_Toc223124520" w:history="1">
             <w:r>
               <w:rPr>
                 <w:rStyle w:val="Hyperlink"/>
@@ -1941,7 +1941,7 @@
                 <w:noProof/>
                 <w:webHidden/>
               </w:rPr>
-              <w:instrText xml:space="preserve"> PAGEREF _Toc223025396 \h </w:instrText>
+              <w:instrText xml:space="preserve"> PAGEREF _Toc223124520 \h </w:instrText>
             </w:r>
             <w:r>
               <w:rPr>
@@ -1961,7 +1961,7 @@
                 <w:noProof/>
                 <w:webHidden/>
               </w:rPr>
-              <w:t>238</w:t>
+              <w:t>239</w:t>
             </w:r>
             <w:r>
               <w:rPr>
@@ -1982,7 +1982,7 @@
               <w:noProof/>
             </w:rPr>
           </w:pPr>
-          <w:hyperlink w:anchor="_Toc223025397" w:history="1">
+          <w:hyperlink w:anchor="_Toc223124521" w:history="1">
             <w:r>
               <w:rPr>
                 <w:rStyle w:val="Hyperlink"/>
@@ -2009,7 +2009,7 @@
                 <w:noProof/>
                 <w:webHidden/>
               </w:rPr>
-              <w:instrText xml:space="preserve"> PAGEREF _Toc223025397 \h </w:instrText>
+              <w:instrText xml:space="preserve"> PAGEREF _Toc223124521 \h </w:instrText>
             </w:r>
             <w:r>
               <w:rPr>
@@ -2029,7 +2029,7 @@
                 <w:noProof/>
                 <w:webHidden/>
               </w:rPr>
-              <w:t>243</w:t>
+              <w:t>245</w:t>
             </w:r>
             <w:r>
               <w:rPr>
@@ -2050,7 +2050,7 @@
               <w:noProof/>
             </w:rPr>
           </w:pPr>
-          <w:hyperlink w:anchor="_Toc223025398" w:history="1">
+          <w:hyperlink w:anchor="_Toc223124522" w:history="1">
             <w:r>
               <w:rPr>
                 <w:rStyle w:val="Hyperlink"/>
@@ -2077,7 +2077,7 @@
                 <w:noProof/>
                 <w:webHidden/>
               </w:rPr>
-              <w:instrText xml:space="preserve"> PAGEREF _Toc223025398 \h </w:instrText>
+              <w:instrText xml:space="preserve"> PAGEREF _Toc223124522 \h </w:instrText>
             </w:r>
             <w:r>
               <w:rPr>
@@ -2097,7 +2097,7 @@
                 <w:noProof/>
                 <w:webHidden/>
               </w:rPr>
-              <w:t>248</w:t>
+              <w:t>250</w:t>
             </w:r>
             <w:r>
               <w:rPr>
@@ -2118,7 +2118,7 @@
               <w:noProof/>
             </w:rPr>
           </w:pPr>
-          <w:hyperlink w:anchor="_Toc223025399" w:history="1">
+          <w:hyperlink w:anchor="_Toc223124523" w:history="1">
             <w:r>
               <w:rPr>
                 <w:rStyle w:val="Hyperlink"/>
@@ -2145,7 +2145,7 @@
                 <w:noProof/>
                 <w:webHidden/>
               </w:rPr>
-              <w:instrText xml:space="preserve"> PAGEREF _Toc223025399 \h </w:instrText>
+              <w:instrText xml:space="preserve"> PAGEREF _Toc223124523 \h </w:instrText>
             </w:r>
             <w:r>
               <w:rPr>
@@ -2165,7 +2165,7 @@
                 <w:noProof/>
                 <w:webHidden/>
               </w:rPr>
-              <w:t>249</w:t>
+              <w:t>251</w:t>
             </w:r>
             <w:r>
               <w:rPr>
@@ -2186,7 +2186,7 @@
               <w:noProof/>
             </w:rPr>
           </w:pPr>
-          <w:hyperlink w:anchor="_Toc223025400" w:history="1">
+          <w:hyperlink w:anchor="_Toc223124524" w:history="1">
             <w:r>
               <w:rPr>
                 <w:rStyle w:val="Hyperlink"/>
@@ -2213,7 +2213,7 @@
                 <w:noProof/>
                 <w:webHidden/>
               </w:rPr>
-              <w:instrText xml:space="preserve"> PAGEREF _Toc223025400 \h </w:instrText>
+              <w:instrText xml:space="preserve"> PAGEREF _Toc223124524 \h </w:instrText>
             </w:r>
             <w:r>
               <w:rPr>
@@ -2233,7 +2233,7 @@
                 <w:noProof/>
                 <w:webHidden/>
               </w:rPr>
-              <w:t>250</w:t>
+              <w:t>252</w:t>
             </w:r>
             <w:r>
               <w:rPr>
@@ -2254,7 +2254,7 @@
               <w:noProof/>
             </w:rPr>
           </w:pPr>
-          <w:hyperlink w:anchor="_Toc223025401" w:history="1">
+          <w:hyperlink w:anchor="_Toc223124525" w:history="1">
             <w:r>
               <w:rPr>
                 <w:rStyle w:val="Hyperlink"/>
@@ -2281,7 +2281,7 @@
                 <w:noProof/>
                 <w:webHidden/>
               </w:rPr>
-              <w:instrText xml:space="preserve"> PAGEREF _Toc223025401 \h </w:instrText>
+              <w:instrText xml:space="preserve"> PAGEREF _Toc223124525 \h </w:instrText>
             </w:r>
             <w:r>
               <w:rPr>
@@ -2301,7 +2301,7 @@
                 <w:noProof/>
                 <w:webHidden/>
               </w:rPr>
-              <w:t>253</w:t>
+              <w:t>255</w:t>
             </w:r>
             <w:r>
               <w:rPr>
@@ -2322,7 +2322,7 @@
               <w:noProof/>
             </w:rPr>
           </w:pPr>
-          <w:hyperlink w:anchor="_Toc223025402" w:history="1">
+          <w:hyperlink w:anchor="_Toc223124526" w:history="1">
             <w:r>
               <w:rPr>
                 <w:rStyle w:val="Hyperlink"/>
@@ -2349,7 +2349,7 @@
                 <w:noProof/>
                 <w:webHidden/>
               </w:rPr>
-              <w:instrText xml:space="preserve"> PAGEREF _Toc223025402 \h </w:instrText>
+              <w:instrText xml:space="preserve"> PAGEREF _Toc223124526 \h </w:instrText>
             </w:r>
             <w:r>
               <w:rPr>
@@ -2369,7 +2369,7 @@
                 <w:noProof/>
                 <w:webHidden/>
               </w:rPr>
-              <w:t>255</w:t>
+              <w:t>257</w:t>
             </w:r>
             <w:r>
               <w:rPr>
@@ -2390,7 +2390,7 @@
               <w:noProof/>
             </w:rPr>
           </w:pPr>
-          <w:hyperlink w:anchor="_Toc223025403" w:history="1">
+          <w:hyperlink w:anchor="_Toc223124527" w:history="1">
             <w:r>
               <w:rPr>
                 <w:rStyle w:val="Hyperlink"/>
@@ -2417,7 +2417,7 @@
                 <w:noProof/>
                 <w:webHidden/>
               </w:rPr>
-              <w:instrText xml:space="preserve"> PAGEREF _Toc223025403 \h </w:instrText>
+              <w:instrText xml:space="preserve"> PAGEREF _Toc223124527 \h </w:instrText>
             </w:r>
             <w:r>
               <w:rPr>
@@ -2437,7 +2437,7 @@
                 <w:noProof/>
                 <w:webHidden/>
               </w:rPr>
-              <w:t>257</w:t>
+              <w:t>259</w:t>
             </w:r>
             <w:r>
               <w:rPr>
@@ -2458,7 +2458,7 @@
               <w:noProof/>
             </w:rPr>
           </w:pPr>
-          <w:hyperlink w:anchor="_Toc223025404" w:history="1">
+          <w:hyperlink w:anchor="_Toc223124528" w:history="1">
             <w:r>
               <w:rPr>
                 <w:rStyle w:val="Hyperlink"/>
@@ -2485,7 +2485,7 @@
                 <w:noProof/>
                 <w:webHidden/>
               </w:rPr>
-              <w:instrText xml:space="preserve"> PAGEREF _Toc223025404 \h </w:instrText>
+              <w:instrText xml:space="preserve"> PAGEREF _Toc223124528 \h </w:instrText>
             </w:r>
             <w:r>
               <w:rPr>
@@ -2505,7 +2505,7 @@
                 <w:noProof/>
                 <w:webHidden/>
               </w:rPr>
-              <w:t>258</w:t>
+              <w:t>260</w:t>
             </w:r>
             <w:r>
               <w:rPr>
@@ -2526,7 +2526,7 @@
               <w:noProof/>
             </w:rPr>
           </w:pPr>
-          <w:hyperlink w:anchor="_Toc223025405" w:history="1">
+          <w:hyperlink w:anchor="_Toc223124529" w:history="1">
             <w:r>
               <w:rPr>
                 <w:rStyle w:val="Hyperlink"/>
@@ -2553,7 +2553,7 @@
                 <w:noProof/>
                 <w:webHidden/>
               </w:rPr>
-              <w:instrText xml:space="preserve"> PAGEREF _Toc223025405 \h </w:instrText>
+              <w:instrText xml:space="preserve"> PAGEREF _Toc223124529 \h </w:instrText>
             </w:r>
             <w:r>
               <w:rPr>
@@ -2573,7 +2573,7 @@
                 <w:noProof/>
                 <w:webHidden/>
               </w:rPr>
-              <w:t>262</w:t>
+              <w:t>264</w:t>
             </w:r>
             <w:r>
               <w:rPr>
@@ -2594,27 +2594,13 @@
               <w:noProof/>
             </w:rPr>
           </w:pPr>
-          <w:hyperlink w:anchor="_Toc223025406" w:history="1">
+          <w:hyperlink w:anchor="_Toc223124530" w:history="1">
             <w:r>
               <w:rPr>
                 <w:rStyle w:val="Hyperlink"/>
                 <w:noProof/>
               </w:rPr>
-              <w:t>36. Append</w:t>
-            </w:r>
-            <w:r>
-              <w:rPr>
-                <w:rStyle w:val="Hyperlink"/>
-                <w:noProof/>
-              </w:rPr>
-              <w:t>i</w:t>
-            </w:r>
-            <w:r>
-              <w:rPr>
-                <w:rStyle w:val="Hyperlink"/>
-                <w:noProof/>
-              </w:rPr>
-              <w:t>x 7: Political Leaders in 1873</w:t>
+              <w:t>36. Appendix 7: Political Leaders in 1873</w:t>
             </w:r>
             <w:r>
               <w:rPr>
@@ -2635,7 +2621,7 @@
                 <w:noProof/>
                 <w:webHidden/>
               </w:rPr>
-              <w:instrText xml:space="preserve"> PAGEREF _Toc223025406 \h </w:instrText>
+              <w:instrText xml:space="preserve"> PAGEREF _Toc223124530 \h </w:instrText>
             </w:r>
             <w:r>
               <w:rPr>
@@ -2655,7 +2641,7 @@
                 <w:noProof/>
                 <w:webHidden/>
               </w:rPr>
-              <w:t>265</w:t>
+              <w:t>267</w:t>
             </w:r>
             <w:r>
               <w:rPr>
@@ -2676,7 +2662,7 @@
               <w:noProof/>
             </w:rPr>
           </w:pPr>
-          <w:hyperlink w:anchor="_Toc223025407" w:history="1">
+          <w:hyperlink w:anchor="_Toc223124531" w:history="1">
             <w:r>
               <w:rPr>
                 <w:rStyle w:val="Hyperlink"/>
@@ -2703,7 +2689,7 @@
                 <w:noProof/>
                 <w:webHidden/>
               </w:rPr>
-              <w:instrText xml:space="preserve"> PAGEREF _Toc223025407 \h </w:instrText>
+              <w:instrText xml:space="preserve"> PAGEREF _Toc223124531 \h </w:instrText>
             </w:r>
             <w:r>
               <w:rPr>
@@ -2723,7 +2709,7 @@
                 <w:noProof/>
                 <w:webHidden/>
               </w:rPr>
-              <w:t>268</w:t>
+              <w:t>270</w:t>
             </w:r>
             <w:r>
               <w:rPr>
@@ -2746,7 +2732,7 @@
         <w:pStyle w:val="Heading1"/>
       </w:pPr>
       <w:bookmarkStart w:id="0" w:name="sec-cover"/>
-      <w:bookmarkStart w:id="1" w:name="_Toc223025369"/>
+      <w:bookmarkStart w:id="1" w:name="_Toc223124493"/>
       <w:r>
         <w:lastRenderedPageBreak/>
         <w:t>Cover</w:t>
@@ -2763,7 +2749,7 @@
         </w:rPr>
         <w:lastRenderedPageBreak/>
         <w:drawing>
-          <wp:inline distT="0" distB="0" distL="0" distR="0" wp14:anchorId="7EE38A6A" wp14:editId="7A420E13">
+          <wp:inline distT="0" distB="0" distL="0" distR="0" wp14:anchorId="100E430C" wp14:editId="0E2ECF1F">
             <wp:extent cx="5943600" cy="8915400"/>
             <wp:effectExtent l="0" t="0" r="0" b="0"/>
             <wp:docPr id="21" name="Picture" descr="Generated using ChatGPT 5.2"/>
@@ -2824,7 +2810,7 @@
         <w:pStyle w:val="Heading1"/>
       </w:pPr>
       <w:bookmarkStart w:id="2" w:name="sec-introduction"/>
-      <w:bookmarkStart w:id="3" w:name="_Toc223025370"/>
+      <w:bookmarkStart w:id="3" w:name="_Toc223124494"/>
       <w:bookmarkEnd w:id="0"/>
       <w:r>
         <w:lastRenderedPageBreak/>
@@ -2931,7 +2917,7 @@
         <w:pStyle w:val="Heading1"/>
       </w:pPr>
       <w:bookmarkStart w:id="4" w:name="belief-in-god"/>
-      <w:bookmarkStart w:id="5" w:name="_Toc223025371"/>
+      <w:bookmarkStart w:id="5" w:name="_Toc223124495"/>
       <w:bookmarkEnd w:id="2"/>
       <w:r>
         <w:lastRenderedPageBreak/>
@@ -4294,7 +4280,7 @@
         <w:pStyle w:val="Heading1"/>
       </w:pPr>
       <w:bookmarkStart w:id="31" w:name="belief-in-the-human-soul"/>
-      <w:bookmarkStart w:id="32" w:name="_Toc223025372"/>
+      <w:bookmarkStart w:id="32" w:name="_Toc223124496"/>
       <w:bookmarkEnd w:id="4"/>
       <w:bookmarkEnd w:id="30"/>
       <w:r>
@@ -4874,7 +4860,7 @@
         <w:pStyle w:val="Heading1"/>
       </w:pPr>
       <w:bookmarkStart w:id="38" w:name="belief-in-the-worlds-of-god"/>
-      <w:bookmarkStart w:id="39" w:name="_Toc223025373"/>
+      <w:bookmarkStart w:id="39" w:name="_Toc223124497"/>
       <w:bookmarkEnd w:id="31"/>
       <w:bookmarkEnd w:id="37"/>
       <w:r>
@@ -5622,7 +5608,7 @@
         <w:pStyle w:val="Heading1"/>
       </w:pPr>
       <w:bookmarkStart w:id="48" w:name="belief-in-the-day-of-resurrection"/>
-      <w:bookmarkStart w:id="49" w:name="_Toc223025374"/>
+      <w:bookmarkStart w:id="49" w:name="_Toc223124498"/>
       <w:bookmarkEnd w:id="38"/>
       <w:bookmarkEnd w:id="47"/>
       <w:r>
@@ -6428,7 +6414,7 @@
         <w:pStyle w:val="Heading1"/>
       </w:pPr>
       <w:bookmarkStart w:id="61" w:name="belief-in-the-commands-of-god"/>
-      <w:bookmarkStart w:id="62" w:name="_Toc223025375"/>
+      <w:bookmarkStart w:id="62" w:name="_Toc223124499"/>
       <w:bookmarkEnd w:id="48"/>
       <w:bookmarkEnd w:id="60"/>
       <w:r>
@@ -7375,7 +7361,7 @@
         <w:pStyle w:val="Heading1"/>
       </w:pPr>
       <w:bookmarkStart w:id="74" w:name="belief-in-the-manifestation-of-god"/>
-      <w:bookmarkStart w:id="75" w:name="_Toc223025376"/>
+      <w:bookmarkStart w:id="75" w:name="_Toc223124500"/>
       <w:bookmarkEnd w:id="61"/>
       <w:bookmarkEnd w:id="73"/>
       <w:r>
@@ -7995,7 +7981,7 @@
         <w:pStyle w:val="Heading1"/>
       </w:pPr>
       <w:bookmarkStart w:id="83" w:name="foundational-virtues"/>
-      <w:bookmarkStart w:id="84" w:name="_Toc223025377"/>
+      <w:bookmarkStart w:id="84" w:name="_Toc223124501"/>
       <w:bookmarkEnd w:id="74"/>
       <w:bookmarkEnd w:id="82"/>
       <w:r>
@@ -9073,7 +9059,7 @@
         <w:pStyle w:val="Heading1"/>
       </w:pPr>
       <w:bookmarkStart w:id="102" w:name="prayer"/>
-      <w:bookmarkStart w:id="103" w:name="_Toc223025378"/>
+      <w:bookmarkStart w:id="103" w:name="_Toc223124502"/>
       <w:bookmarkEnd w:id="83"/>
       <w:bookmarkEnd w:id="101"/>
       <w:r>
@@ -10032,7 +10018,7 @@
         <w:pStyle w:val="Heading1"/>
       </w:pPr>
       <w:bookmarkStart w:id="125" w:name="recitation"/>
-      <w:bookmarkStart w:id="126" w:name="_Toc223025379"/>
+      <w:bookmarkStart w:id="126" w:name="_Toc223124503"/>
       <w:bookmarkEnd w:id="102"/>
       <w:bookmarkEnd w:id="124"/>
       <w:r>
@@ -10510,7 +10496,7 @@
         <w:pStyle w:val="Heading1"/>
       </w:pPr>
       <w:bookmarkStart w:id="141" w:name="remembrance"/>
-      <w:bookmarkStart w:id="142" w:name="_Toc223025380"/>
+      <w:bookmarkStart w:id="142" w:name="_Toc223124504"/>
       <w:bookmarkEnd w:id="125"/>
       <w:bookmarkEnd w:id="140"/>
       <w:r>
@@ -11307,7 +11293,7 @@
         <w:pStyle w:val="Heading1"/>
       </w:pPr>
       <w:bookmarkStart w:id="160" w:name="reflection"/>
-      <w:bookmarkStart w:id="161" w:name="_Toc223025381"/>
+      <w:bookmarkStart w:id="161" w:name="_Toc223124505"/>
       <w:bookmarkEnd w:id="141"/>
       <w:bookmarkEnd w:id="159"/>
       <w:r>
@@ -12029,7 +12015,7 @@
         <w:pStyle w:val="Heading1"/>
       </w:pPr>
       <w:bookmarkStart w:id="182" w:name="honoring-god"/>
-      <w:bookmarkStart w:id="183" w:name="_Toc223025382"/>
+      <w:bookmarkStart w:id="183" w:name="_Toc223124506"/>
       <w:bookmarkEnd w:id="160"/>
       <w:bookmarkEnd w:id="181"/>
       <w:r>
@@ -13220,7 +13206,7 @@
         <w:pStyle w:val="Heading1"/>
       </w:pPr>
       <w:bookmarkStart w:id="208" w:name="unity"/>
-      <w:bookmarkStart w:id="209" w:name="_Toc223025383"/>
+      <w:bookmarkStart w:id="209" w:name="_Toc223124507"/>
       <w:bookmarkEnd w:id="182"/>
       <w:bookmarkEnd w:id="207"/>
       <w:r>
@@ -13698,7 +13684,7 @@
         <w:pStyle w:val="Heading1"/>
       </w:pPr>
       <w:bookmarkStart w:id="225" w:name="from-birth-to-maturity"/>
-      <w:bookmarkStart w:id="226" w:name="_Toc223025384"/>
+      <w:bookmarkStart w:id="226" w:name="_Toc223124508"/>
       <w:bookmarkEnd w:id="208"/>
       <w:bookmarkEnd w:id="224"/>
       <w:r>
@@ -14677,7 +14663,7 @@
         <w:pStyle w:val="Heading1"/>
       </w:pPr>
       <w:bookmarkStart w:id="251" w:name="from-maturity-to-devotion"/>
-      <w:bookmarkStart w:id="252" w:name="_Toc223025385"/>
+      <w:bookmarkStart w:id="252" w:name="_Toc223124509"/>
       <w:bookmarkEnd w:id="225"/>
       <w:bookmarkEnd w:id="250"/>
       <w:r>
@@ -15489,7 +15475,7 @@
         <w:pStyle w:val="Heading1"/>
       </w:pPr>
       <w:bookmarkStart w:id="270" w:name="the-private-self"/>
-      <w:bookmarkStart w:id="271" w:name="_Toc223025386"/>
+      <w:bookmarkStart w:id="271" w:name="_Toc223124510"/>
       <w:bookmarkEnd w:id="251"/>
       <w:bookmarkEnd w:id="269"/>
       <w:r>
@@ -16685,7 +16671,7 @@
         <w:pStyle w:val="Heading1"/>
       </w:pPr>
       <w:bookmarkStart w:id="285" w:name="the-constructive-social-life"/>
-      <w:bookmarkStart w:id="286" w:name="_Toc223025387"/>
+      <w:bookmarkStart w:id="286" w:name="_Toc223124511"/>
       <w:bookmarkEnd w:id="270"/>
       <w:bookmarkEnd w:id="284"/>
       <w:r>
@@ -17296,7 +17282,7 @@
         <w:pStyle w:val="Heading1"/>
       </w:pPr>
       <w:bookmarkStart w:id="290" w:name="the-protective-social-life"/>
-      <w:bookmarkStart w:id="291" w:name="_Toc223025388"/>
+      <w:bookmarkStart w:id="291" w:name="_Toc223124512"/>
       <w:bookmarkEnd w:id="285"/>
       <w:bookmarkEnd w:id="289"/>
       <w:r>
@@ -18224,7 +18210,7 @@
         <w:pStyle w:val="Heading1"/>
       </w:pPr>
       <w:bookmarkStart w:id="309" w:name="affectionate-relationships"/>
-      <w:bookmarkStart w:id="310" w:name="_Toc223025389"/>
+      <w:bookmarkStart w:id="310" w:name="_Toc223124513"/>
       <w:bookmarkEnd w:id="290"/>
       <w:bookmarkEnd w:id="307"/>
       <w:bookmarkEnd w:id="308"/>
@@ -19232,7 +19218,7 @@
         <w:pStyle w:val="Heading1"/>
       </w:pPr>
       <w:bookmarkStart w:id="332" w:name="trusteeship"/>
-      <w:bookmarkStart w:id="333" w:name="_Toc223025390"/>
+      <w:bookmarkStart w:id="333" w:name="_Toc223124514"/>
       <w:bookmarkEnd w:id="309"/>
       <w:bookmarkEnd w:id="331"/>
       <w:r>
@@ -21095,7 +21081,7 @@
         <w:pStyle w:val="Heading1"/>
       </w:pPr>
       <w:bookmarkStart w:id="358" w:name="consultation"/>
-      <w:bookmarkStart w:id="359" w:name="_Toc223025391"/>
+      <w:bookmarkStart w:id="359" w:name="_Toc223124515"/>
       <w:bookmarkEnd w:id="332"/>
       <w:bookmarkEnd w:id="357"/>
       <w:r>
@@ -21636,7 +21622,7 @@
         <w:pStyle w:val="Heading1"/>
       </w:pPr>
       <w:bookmarkStart w:id="367" w:name="houses-of-justice"/>
-      <w:bookmarkStart w:id="368" w:name="_Toc223025392"/>
+      <w:bookmarkStart w:id="368" w:name="_Toc223124516"/>
       <w:bookmarkEnd w:id="358"/>
       <w:bookmarkEnd w:id="366"/>
       <w:r>
@@ -22387,6 +22373,18 @@
         <w:pStyle w:val="FirstParagraph"/>
       </w:pPr>
       <w:r>
+        <w:t xml:space="preserve">Throughout this book, we have followed a single thread. Belief in God awakens the soul. Spiritual practice refines it. Virtue gives it form. Rights protect it. Consultation extends it into relationship. Each step has been a movement outward, from the innermost chamber of personal belief toward the shared life of community. The Houses of Justice are where that thread finally becomes fabric. What the individual soul achieves through prayer, remembrance, and reflection, a progressive deepening of capacity, trust, and illumination, the House of Justice achieves institutionally through its five progressive stages of authority. A new House does not arrive fully formed with the authority to govern nations. It begins where the soul </w:t>
+      </w:r>
+      <w:r>
+        <w:lastRenderedPageBreak/>
+        <w:t>begins, in humble service, in pastoral care, in learning to be trusted before claiming to lead. As the soul earns its liberation through practice and virtue, the House earns its authority through demonstrated trustworthiness and the freely given consent of those it serves. This is not coincidence. It is the same pattern Bahá’u’lláh embedded everywhere. From One comes many, and from many, if the work is done faithfully, comes the Most Great Peace. True liberation was never only personal. It was always also this.</w:t>
+      </w:r>
+    </w:p>
+    <w:p>
+      <w:pPr>
+        <w:pStyle w:val="BodyText"/>
+      </w:pPr>
+      <w:r>
         <w:t>We are concluding this most important chapter of Part 4. I highly believe this model for the entire institution for the House of Justice is our best pathway in the liberation of humankind. Up to this point, we defined the ultimate structure from the ground-up. The rest of the chapters are going to slowly start from the tops of the political and religious power dynamics and work our way back down to the grassroots. To start at the top of the political structure, we will next look at Baha’u’llah’s guidance to the monarchs of the world, His hope for a future monarch who believes in Him, and how the He counseled monarchs and other state actors.</w:t>
       </w:r>
     </w:p>
@@ -22395,7 +22393,6 @@
         <w:pStyle w:val="BodyText"/>
       </w:pPr>
       <w:r>
-        <w:lastRenderedPageBreak/>
         <w:t>These teachings make up a large part of the Kitab-i-Aqdas and many of His unsolicited teachings.</w:t>
       </w:r>
     </w:p>
@@ -22409,7 +22406,7 @@
         <w:pStyle w:val="Heading1"/>
       </w:pPr>
       <w:bookmarkStart w:id="382" w:name="political-leadership"/>
-      <w:bookmarkStart w:id="383" w:name="_Toc223025393"/>
+      <w:bookmarkStart w:id="383" w:name="_Toc223124517"/>
       <w:bookmarkEnd w:id="367"/>
       <w:bookmarkEnd w:id="381"/>
       <w:r>
@@ -23648,7 +23645,7 @@
         <w:pStyle w:val="Heading1"/>
       </w:pPr>
       <w:bookmarkStart w:id="409" w:name="spiritual-leadership"/>
-      <w:bookmarkStart w:id="410" w:name="_Toc223025394"/>
+      <w:bookmarkStart w:id="410" w:name="_Toc223124518"/>
       <w:bookmarkEnd w:id="382"/>
       <w:bookmarkEnd w:id="408"/>
       <w:r>
@@ -24434,7 +24431,7 @@
         <w:pStyle w:val="Heading1"/>
       </w:pPr>
       <w:bookmarkStart w:id="421" w:name="spiritual-successorship"/>
-      <w:bookmarkStart w:id="422" w:name="_Toc223025395"/>
+      <w:bookmarkStart w:id="422" w:name="_Toc223124519"/>
       <w:bookmarkEnd w:id="409"/>
       <w:bookmarkEnd w:id="418"/>
       <w:bookmarkEnd w:id="420"/>
@@ -24449,7 +24446,7 @@
         <w:pStyle w:val="FirstParagraph"/>
       </w:pPr>
       <w:r>
-        <w:t>Spiritual successorship describes Baha’u’llah’s plans for when He is no longer with us in person. The Kitab-i-Aqdas has a few paragraphs which outline His vision. This chapter will discuss these plans, as well as Baha’u’llah’s explanations of these plans in His other writings. What was the future supposed to look like from 1892 up to today? How will we shape the future in Baha’u’llah’s vision after today?</w:t>
+        <w:t>Spiritual successorship describes Baha’u’llah’s plans for when He is no longer with us in person. The Kitab-i-Aqdas has a few paragraphs which outline His vision. This chapter will discuss these plans, as well as Baha’u’llah’s explanations of these plans in His other writings. We learned some examples in the last chapter of the type of leadership Baha’u’llah did not intend. Elsewhere in the book, we have also learned about the various practices from prior religions Baha’u’llah has abolished. Now, we take these lessons and look forward. What was the future supposed to look like from 1892 up to today? How will we shape the future in Baha’u’llah’s vision after today?</w:t>
       </w:r>
     </w:p>
     <w:p>
@@ -24525,6 +24522,7 @@
         <w:pStyle w:val="BodyText"/>
       </w:pPr>
       <w:r>
+        <w:lastRenderedPageBreak/>
         <w:t>In BH08767, Baha’u’llah says all endowments revert to the Huquq’u’llah. Chapter 12.4 describes the various ways Baha’u’llah had utilized these endowments. This was reiterated by Baha’u’llah in BH00979.</w:t>
       </w:r>
     </w:p>
@@ -24533,11 +24531,7 @@
         <w:pStyle w:val="BodyText"/>
       </w:pPr>
       <w:r>
-        <w:t xml:space="preserve">Baha’u’llah begins the Kitab-i-Ahd (The Book of My Covenant) with a sermon regarding wealth. The Kitab-i-Ahd, which is reflects His Will and Trust says He did not leave treasures. “There is hidden fear and </w:t>
-      </w:r>
-      <w:r>
-        <w:lastRenderedPageBreak/>
-        <w:t>concealed danger in wealth… The wealth of the world is untrustworthy.” Baha’u’llah adds specifically for the Aghsan that “God has not granted them any right to the property of others.” Outside of collecting Huquq’u’llah as an endowment for charity and the Cause of God, the Aghsan had to still earn a living. They have no right to collect any additional property from anyone. They are not the Cause of God.</w:t>
+        <w:t>Baha’u’llah begins the Kitab-i-Ahd (The Book of My Covenant) with a sermon regarding wealth. The Kitab-i-Ahd, which is reflects His Will and Trust says He did not leave treasures. “There is hidden fear and concealed danger in wealth… The wealth of the world is untrustworthy.” Baha’u’llah adds specifically for the Aghsan that “God has not granted them any right to the property of others.” Outside of collecting Huquq’u’llah as an endowment for charity and the Cause of God, the Aghsan had to still earn a living. They have no right to collect any additional property from anyone. They are not the Cause of God.</w:t>
       </w:r>
     </w:p>
     <w:p>
@@ -24587,6 +24581,7 @@
         <w:pStyle w:val="BodyText"/>
       </w:pPr>
       <w:r>
+        <w:lastRenderedPageBreak/>
         <w:t>After Ghusn-i-Akbar (Mirza Muhammad Ali) passed away, the Aghsán were no longer responsible for endowments. Until there are Houses of Justice, such as in your city, these endowments are to be managed by the people of Baha. The people of Baha are not to profit from them.</w:t>
       </w:r>
     </w:p>
@@ -24604,11 +24599,7 @@
         <w:pStyle w:val="FirstParagraph"/>
       </w:pPr>
       <w:r>
-        <w:t xml:space="preserve">After the Kitab-i-Aqdas was written and Baha’u’llah and His followers gained more freedoms in the Akka and Haifa areas, He would receive believers as pilgrims and letters from across Persia and the Ottoman </w:t>
-      </w:r>
-      <w:r>
-        <w:lastRenderedPageBreak/>
-        <w:t>Empire. In the context of receiving believers, their news, requests, and giving decisions, support, and guidance, Baha’u’llah would refer to His place as the Sacred Throne with the Sacred Court.</w:t>
+        <w:t>After the Kitab-i-Aqdas was written and Baha’u’llah and His followers gained more freedoms in the Akka and Haifa areas, He would receive believers as pilgrims and letters from across Persia and the Ottoman Empire. In the context of receiving believers, their news, requests, and giving decisions, support, and guidance, Baha’u’llah would refer to His place as the Sacred Throne with the Sacred Court.</w:t>
       </w:r>
     </w:p>
     <w:p>
@@ -24672,7 +24663,11 @@
         <w:pStyle w:val="BlockText"/>
       </w:pPr>
       <w:r>
-        <w:t>O My Most Great Branch! Before the Wronged One has appeared thy letter, and We have heard that which thou didst commune with God, the Lord of the worlds. We have made thee a protection for all the worlds, and a guardian for all who are in the heavens and on earth, and a fortress for those who have believed in God, the One, the All-Knowing. We beseech God to protect them through thee, to enrich them through thee, to nourish them through thee, and to inspire thee with that which will make thee the Dawning-Place of wealth for all created things, the Ocean of bounty for all in the world, and the Dayspring of grace unto all peoples. He, verily, is the All-Powerful, the All-Knowing, the All-Wise. We beseech Him to water through thee the earth and all that is therein, that there may grow from it the grass of wisdom and utterance, and the ears of knowledge and understanding. He, verily, is the Protector of whosoever turneth unto Him and the Helper of whosoever calleth upon Him. There is none other God but Him, the Mighty, the Praised One.”</w:t>
+        <w:t xml:space="preserve">O My Most Great Branch! Before the Wronged One has appeared thy letter, and We have heard that which thou didst commune with God, the Lord of the worlds. We have made thee a protection for all the worlds, and a guardian for all who are in the heavens and on earth, and a fortress for those who have believed in God, the One, the All-Knowing. We beseech God to protect them through thee, to enrich them through thee, to nourish them through thee, and to inspire thee with that which will make thee the Dawning-Place of wealth for all created things, the Ocean of bounty for all in the world, and the Dayspring of grace unto all peoples. He, verily, is the All-Powerful, the All-Knowing, the All-Wise. We beseech Him to water through thee the earth and all that is therein, that there may grow from it the grass of wisdom and utterance, and the ears of knowledge and understanding. He, verily, is the Protector of </w:t>
+      </w:r>
+      <w:r>
+        <w:lastRenderedPageBreak/>
+        <w:t>whosoever turneth unto Him and the Helper of whosoever calleth upon Him. There is none other God but Him, the Mighty, the Praised One.”</w:t>
       </w:r>
       <w:r>
         <w:rPr>
@@ -24704,11 +24699,7 @@
         <w:pStyle w:val="BlockText"/>
       </w:pPr>
       <w:r>
-        <w:t xml:space="preserve">“O Jamalu’d-Din! Upon thee be the Glory of God, the True, the Manifest King. The letters which thou didst send were presented before the Most Holy Court by the Greater Branch. We </w:t>
-      </w:r>
-      <w:r>
-        <w:lastRenderedPageBreak/>
-        <w:t>beseech God to assist thee, to confirm thee, and to aid thee in that which will draw thee closer to Him in all conditions, and to exalt through thee His mention among His servants. In these days certain passages have been revealed under the name of “Traveler” - there would be no harm if they were sent to European lands.”</w:t>
+        <w:t>“O Jamalu’d-Din! Upon thee be the Glory of God, the True, the Manifest King. The letters which thou didst send were presented before the Most Holy Court by the Greater Branch. We beseech God to assist thee, to confirm thee, and to aid thee in that which will draw thee closer to Him in all conditions, and to exalt through thee His mention among His servants. In these days certain passages have been revealed under the name of “Traveler” - there would be no harm if they were sent to European lands.”</w:t>
       </w:r>
       <w:r>
         <w:rPr>
@@ -24776,6 +24767,7 @@
         <w:pStyle w:val="FirstParagraph"/>
       </w:pPr>
       <w:r>
+        <w:lastRenderedPageBreak/>
         <w:t>In honor of his station:</w:t>
       </w:r>
     </w:p>
@@ -24800,7 +24792,6 @@
       <w:bookmarkStart w:id="430" w:name="in-honor-of-badiullah"/>
       <w:bookmarkEnd w:id="429"/>
       <w:r>
-        <w:lastRenderedPageBreak/>
         <w:t>25.3.5 In Honor of Badi’u’llah</w:t>
       </w:r>
     </w:p>
@@ -24889,7 +24880,11 @@
         <w:pStyle w:val="BodyText"/>
       </w:pPr>
       <w:r>
-        <w:t>This is an extremely specific responsibility for the Aghsán as a consultative body. As we have learned throughout this book, Baha’u’llah repeatedly nurtures this sense of self-discovery, these opportunities to immerse yourself within God’s consciousness on your own terms. This is your experience. This is your soul. This is your free-will. Liberation is your right, and liberation is the responsibility we have to ourselves and others. With this said, let’s look closely at this verse.</w:t>
+        <w:t xml:space="preserve">This is an extremely specific responsibility for the Aghsán as a consultative body. As we have learned throughout this book, Baha’u’llah repeatedly nurtures this sense of self-discovery, these opportunities to immerse yourself within God’s consciousness on your own terms. This is your experience. This is your </w:t>
+      </w:r>
+      <w:r>
+        <w:lastRenderedPageBreak/>
+        <w:t>soul. This is your free-will. Liberation is your right, and liberation is the responsibility we have to ourselves and others. With this said, let’s look closely at this verse.</w:t>
       </w:r>
     </w:p>
     <w:p>
@@ -24905,7 +24900,6 @@
         <w:pStyle w:val="BodyText"/>
       </w:pPr>
       <w:r>
-        <w:lastRenderedPageBreak/>
         <w:t>The second phrase says “from the Book.” This phrase purposefully narrows the scope even further. In BH00023 and BH00057, the Book is explicitly defined as the Kitab-i-Aqdas and the Kitab-i-Aqdas only. This means we refer only what we do not understand of the Kitab-i-Aqdas. This does not include any other book or writing.</w:t>
       </w:r>
     </w:p>
@@ -24968,7 +24962,11 @@
         <w:pStyle w:val="BodyText"/>
       </w:pPr>
       <w:r>
-        <w:t>The Aghsán still exist to manage endowments and to explain what is not understood from the Kitab-i-Aqdas. I understand Abbas Effendi’s role to be custodial, much as Mirza Yahya’s was to be. Baha’u’llah from 1873 until His passing in 1892 strove to teach the Kitab-i-Aqdas, show love towards His family and kinsmen (all believers), and nurture the liberation of souls in an environment which was quite oppressive. The Aghsán were to be an example of the consultation all were capable of, if they believed.</w:t>
+        <w:t xml:space="preserve">The Aghsán still exist to manage endowments and to explain what is not understood from the Kitab-i-Aqdas. I understand Abbas Effendi’s role to be custodial, much as Mirza Yahya’s was to be. Baha’u’llah from 1873 until His passing in 1892 strove to teach the Kitab-i-Aqdas, show love towards His family and </w:t>
+      </w:r>
+      <w:r>
+        <w:lastRenderedPageBreak/>
+        <w:t>kinsmen (all believers), and nurture the liberation of souls in an environment which was quite oppressive. The Aghsán were to be an example of the consultation all were capable of, if they believed.</w:t>
       </w:r>
     </w:p>
     <w:p>
@@ -24994,72 +24992,65 @@
         <w:pStyle w:val="FirstParagraph"/>
       </w:pPr>
       <w:r>
-        <w:t xml:space="preserve">After Baha’u’llah passed away, this document was read and shared with the community. We shared the very first teaching within it regarding wealth. Baha’u’llah teaches the purpose of His revelation was “to </w:t>
-      </w:r>
+        <w:t>After Baha’u’llah passed away, this document was read and shared with the community. We shared the very first teaching within it regarding wealth. Baha’u’llah teaches the purpose of His revelation was “to extinguish the flames of malice and hatred, so that the horizons of the hearts of the people of the world may be illuminated with the light of unity and attain true tranquility.” He promises our human station is great. He reminds us to hold firm to the Divine Command.</w:t>
+      </w:r>
+    </w:p>
+    <w:p>
+      <w:pPr>
+        <w:pStyle w:val="BodyText"/>
+      </w:pPr>
+      <w:r>
+        <w:t>Baha’ullah describes all religion to be for love and unity. Strife and contention are forbidden. He offers blessings for those who lead, especially those who believe in the Divine Command. He purpose is for the Kitab-i-Aqdas to shine radiantly and rise in the horizon. He warns us not to make the Cause of God a tool for disorder and division. We are to say “All are from God.”</w:t>
+      </w:r>
+    </w:p>
+    <w:p>
+      <w:pPr>
+        <w:pStyle w:val="BodyText"/>
+      </w:pPr>
+      <w:r>
+        <w:t>Baha’u’llah reiterates His explanations from the letters to Zanjan and Yazd. He says “We have chosen the Most Mighty Branch after the Most Great Branch as a matter from the All-Knowing, the All-Aware.” He counsels love for the branches is incumbent upon everyone, without exceptions. He later says respect and regard for the branches are required, as well as for the entire family of Baha’u’llah, the Afnán (the Bab’s family). Finally, all are counseled to serve the nations and reform the world. I want to clearly state one thing about the family. In the letters which have been mostly been unavailable to the People of Baha, the Sacred Family is honored repeatedly for their service and devotion to the Cause of God. Their respect and love is well-earned.</w:t>
+      </w:r>
+    </w:p>
+    <w:p>
+      <w:pPr>
+        <w:pStyle w:val="BodyText"/>
+      </w:pPr>
+      <w:r>
+        <w:t>Sadly, these things in the Kitab-i-Ahd did not happen.</w:t>
+      </w:r>
+    </w:p>
+    <w:p>
+      <w:pPr>
+        <w:pStyle w:val="Heading3"/>
+      </w:pPr>
+      <w:bookmarkStart w:id="434" w:name="the-testament-requires-trusteeship"/>
+      <w:r>
+        <w:t>25.6.1 The Testament Requires Trusteeship</w:t>
+      </w:r>
+    </w:p>
+    <w:p>
+      <w:pPr>
+        <w:pStyle w:val="FirstParagraph"/>
+      </w:pPr>
+      <w:r>
+        <w:t>The Kitab-i-Ahd and BH11278 were both testaments from Baha’u’llah. Abbas Effendi was entrusted to execute the final testament of Baha’u’llah. He was to witness, to be a trustee, and to help. Nothing more and nothing less. It was an incredible honor and reflection of the high hopes Baha’u’llah had for his eldest son. It was also a difficult position to be in. I will not explain further, but I can only say Baha’u’llah’s final testament was not fulfilled. God’s All-Knowing nature, while aware of all the probabilities any outcome could have, knew there was a chance of success and a chance of failure. I feel the greatest failure stemmed from self-exaltation and the proceeding inability to consult. Remember, if consultation is guided by the Holy Spirit, what is guiding authoritarian rule?</w:t>
+      </w:r>
+    </w:p>
+    <w:p>
+      <w:pPr>
+        <w:pStyle w:val="BodyText"/>
+      </w:pPr>
+      <w:r>
+        <w:t>I want to close this section on the Aghsn with an excerpt from the Tablet of Khalil, written sometime when Baha’u’llah was in Edirne. When asked about His sons (who are not called Branches yet), He says:</w:t>
+      </w:r>
+    </w:p>
+    <w:p>
+      <w:pPr>
+        <w:pStyle w:val="BlockText"/>
+      </w:pPr>
       <w:r>
         <w:lastRenderedPageBreak/>
-        <w:t>extinguish the flames of malice and hatred, so that the horizons of the hearts of the people of the world may be illuminated with the light of unity and attain true tranquility.” He promises our human station is great. He reminds us to hold firm to the Divine Command.</w:t>
-      </w:r>
-    </w:p>
-    <w:p>
-      <w:pPr>
-        <w:pStyle w:val="BodyText"/>
-      </w:pPr>
-      <w:r>
-        <w:t>Baha’ullah describes all religion to be for love and unity. Strife and contention are forbidden. He offers blessings for those who lead, especially those who believe in the Divine Command. He purpose is for the Kitab-i-Aqdas to shine radiantly and rise in the horizon. He warns us not to make the Cause of God a tool for disorder and division. We are to say “All are from God.”</w:t>
-      </w:r>
-    </w:p>
-    <w:p>
-      <w:pPr>
-        <w:pStyle w:val="BodyText"/>
-      </w:pPr>
-      <w:r>
-        <w:t>Baha’u’llah reiterates His explanations from the letters to Zanjan and Yazd. He says “We have chosen the Most Mighty Branch after the Most Great Branch as a matter from the All-Knowing, the All-Aware.” He counsels love for the branches is incumbent upon everyone, without exceptions. He later says respect and regard for the branches are required, as well as for the entire family of Baha’u’llah, the Afnán (the Bab’s family). Finally, all are counseled to serve the nations and reform the world. I want to clearly state one thing about the family. In the letters which have been mostly been unavailable to the People of Baha, the Sacred Family is honored repeatedly for their service and devotion to the Cause of God. Their respect and love is well-earned.</w:t>
-      </w:r>
-    </w:p>
-    <w:p>
-      <w:pPr>
-        <w:pStyle w:val="BodyText"/>
-      </w:pPr>
-      <w:r>
-        <w:t>Sadly, these things in the Kitab-i-Ahd did not happen.</w:t>
-      </w:r>
-    </w:p>
-    <w:p>
-      <w:pPr>
-        <w:pStyle w:val="Heading3"/>
-      </w:pPr>
-      <w:bookmarkStart w:id="434" w:name="the-testament-requires-trusteeship"/>
-      <w:r>
-        <w:t>25.6.1 The Testament Requires Trusteeship</w:t>
-      </w:r>
-    </w:p>
-    <w:p>
-      <w:pPr>
-        <w:pStyle w:val="FirstParagraph"/>
-      </w:pPr>
-      <w:r>
-        <w:t>The Kitab-i-Ahd and BH11278 were both testaments from Baha’u’llah. Abbas Effendi was entrusted to execute the final testament of Baha’u’llah. He was to witness, to be a trustee, and to help. Nothing more and nothing less. It was an incredible honor and reflection of the high hopes Baha’u’llah had for his eldest son. It was also a difficult position to be in. I will not explain further, but I can only say Baha’u’llah’s final testament was not fulfilled. God’s All-Knowing nature, while aware of all the probabilities any outcome could have, knew there was a chance of success and a chance of failure. I feel the greatest failure stemmed from self-exaltation and the proceeding inability to consult. Remember, if consultation is guided by the Holy Spirit, what is guiding authoritarian rule?</w:t>
-      </w:r>
-    </w:p>
-    <w:p>
-      <w:pPr>
-        <w:pStyle w:val="BodyText"/>
-      </w:pPr>
-      <w:r>
-        <w:t>I want to close this section on the Aghsn with an excerpt from the Tablet of Khalil, written sometime when Baha’u’llah was in Edirne. When asked about His sons (who are not called Branches yet), He says:</w:t>
-      </w:r>
-    </w:p>
-    <w:p>
-      <w:pPr>
-        <w:pStyle w:val="BlockText"/>
-      </w:pPr>
-      <w:r>
-        <w:t xml:space="preserve">As for what you asked about my son, know that if my sons follow God’s laws and do not exceed what has been specified in God’s book, the prevailing, the Ever-Existing, and they command themselves and the servants to do good, and they forbid evil, and they testify to what God has testified in His decisive verses, the conclusive, the definitive, and they believe in whoever God reveals on the day in which the times of the former and the latter are counted, and on it, everyone presents themselves to their Lord, and they will not disagree on God’s command and will not stray from His ordained, written law. Then know that they are leaves of the tree of monotheism and its fruits, and with them, the clouds rain and the clouds lift with grace if you truly believe. They are God’s household among you and His family in your midst, and His mercy upon the worlds if you know. From them, the breeze of God blows on you, and </w:t>
-      </w:r>
-      <w:r>
-        <w:lastRenderedPageBreak/>
-        <w:t>the winds of dignity and love pass over those close. They are God’s pen, His command, and His word among His creatures, and with them, He takes and gives if you understand. Through them, the earth has shone with the light of your Lord, and the signs of His grace have appeared to those who do not deny God’s signs. However, those who hurt them have hurt me, and those who hurt me have deviated from God’s path, the prevailing, the Ever-Existing. So, you will find the deviation of the deviators and their arrogance towards us and their transgression against ourselves without clear evidence or a preserved book.</w:t>
+        <w:t>As for what you asked about my son, know that if my sons follow God’s laws and do not exceed what has been specified in God’s book, the prevailing, the Ever-Existing, and they command themselves and the servants to do good, and they forbid evil, and they testify to what God has testified in His decisive verses, the conclusive, the definitive, and they believe in whoever God reveals on the day in which the times of the former and the latter are counted, and on it, everyone presents themselves to their Lord, and they will not disagree on God’s command and will not stray from His ordained, written law. Then know that they are leaves of the tree of monotheism and its fruits, and with them, the clouds rain and the clouds lift with grace if you truly believe. They are God’s household among you and His family in your midst, and His mercy upon the worlds if you know. From them, the breeze of God blows on you, and the winds of dignity and love pass over those close. They are God’s pen, His command, and His word among His creatures, and with them, He takes and gives if you understand. Through them, the earth has shone with the light of your Lord, and the signs of His grace have appeared to those who do not deny God’s signs. However, those who hurt them have hurt me, and those who hurt me have deviated from God’s path, the prevailing, the Ever-Existing. So, you will find the deviation of the deviators and their arrogance towards us and their transgression against ourselves without clear evidence or a preserved book.</w:t>
       </w:r>
     </w:p>
     <w:p>
@@ -25110,6 +25101,7 @@
         <w:pStyle w:val="BodyText"/>
       </w:pPr>
       <w:r>
+        <w:lastRenderedPageBreak/>
         <w:t>I believe this all starts with honoring not only the Kitab-i-Aqdas, but also Baha’u’llah’s Testaments. If you hold any malice towards any of Baha’u’llah’s family, let it go. It is in the past. Pray for their spiritual well-being and union with God. If you hold onto any notions of infallibility, let it go. Infallibility is reserved for the next Manifestation of God which will exist no earlier than 1,000 years after Baha’u’llah, and no later than the Bab’s concept of Mustagith (about 1,500 years). Today is today and tomorrow is tomorrow.</w:t>
       </w:r>
     </w:p>
@@ -25131,7 +25123,7 @@
         <w:pStyle w:val="Heading1"/>
       </w:pPr>
       <w:bookmarkStart w:id="436" w:name="peace"/>
-      <w:bookmarkStart w:id="437" w:name="_Toc223025396"/>
+      <w:bookmarkStart w:id="437" w:name="_Toc223124520"/>
       <w:bookmarkEnd w:id="421"/>
       <w:bookmarkEnd w:id="435"/>
       <w:r>
@@ -25142,6 +25134,30 @@
     </w:p>
     <w:p>
       <w:pPr>
+        <w:pStyle w:val="FirstParagraph"/>
+      </w:pPr>
+      <w:r>
+        <w:t>Up to this point we have covered a wide variety of topics, all focused on believing God desires us to be liberated. The foundation of this belief circles back to the very beginning of this book. The Names of God. The Purpose of God. Why would God have created us out of love without a design born from that love? Peace is not established from miracles which defy the mathematical order God designed withing everything. Peace is not established from brute force and sheer acts of omnipotent and omnipresent power. God is Most Subtle. Peace is the design of everything. When we look inward, there is One. When we look outwards, there is One. Every multiplicity is from One and returns to One. Every Vahid leads to One. Every birth and death leads to One. Ever first and every last adds up to One. Peace is the end result of living within this reality, which is the foundational reality of all things.</w:t>
+      </w:r>
+    </w:p>
+    <w:p>
+      <w:pPr>
+        <w:pStyle w:val="BodyText"/>
+      </w:pPr>
+      <w:r>
+        <w:t>You might be sitting in a cozy chair, leaning back in a comfortable bed, or maybe taking a break from a busy day at work as you read this. What impact does a single soul such as yourself have in a world of institutions and wealth larger than one can imagine? A mirror free of dust, polished in all of its potential radiance, pointed at the divine Sun can effect the world in profound ways. The Kitab-i-Aqdas, when followed to the best of your ability, is the blueprint for the spiritual transformation of the individual, as well as every level of society. All of these levels are made of individuals just like you.</w:t>
+      </w:r>
+    </w:p>
+    <w:p>
+      <w:pPr>
+        <w:pStyle w:val="BodyText"/>
+      </w:pPr>
+      <w:r>
+        <w:t>The Houses of Justice is made of people just like you. Political leaders of governments throughout the world are people just like you. Spiritual leaders of all faith traditions are people just like you. Now imagine if all three of these layers were made of people who believed we were meant to be One? Instead of the corruptions of purity and oneness through oppressive man-made mechanisms, we are agents of the reordering of the world. We live Oneness together. This is achieving true liberation.</w:t>
+      </w:r>
+    </w:p>
+    <w:p>
+      <w:pPr>
         <w:pStyle w:val="Heading2"/>
       </w:pPr>
       <w:bookmarkStart w:id="438" w:name="the-most-great-peace"/>
@@ -25162,6 +25178,9 @@
         </w:rPr>
         <w:footnoteReference w:id="558"/>
       </w:r>
+      <w:r>
+        <w:t xml:space="preserve"> This is not a top-down enforcement of belief, but the final maturation of the Stage 1 Propogation authority granted to the House by a unified humanity.</w:t>
+      </w:r>
     </w:p>
     <w:p>
       <w:pPr>
@@ -25177,15 +25196,19 @@
         <w:pStyle w:val="FirstParagraph"/>
       </w:pPr>
       <w:r>
-        <w:t>Baha’u’llah’s Epistle to the Son of the Wolf is a great review of many overarching themes Baha’u’llah had taught throughout His ministry. One of these themes is the Lesser Peace, which He describes as the greatest cause of the preservation of the world. It is not the only cause for the preservation of the world, but I do read this as there is risk the world may not be preserved if the Lesser Peace is not pursued.</w:t>
-      </w:r>
-    </w:p>
-    <w:p>
-      <w:pPr>
-        <w:pStyle w:val="BodyText"/>
-      </w:pPr>
-      <w:r>
-        <w:t>The first responsibility to establish the Lesser Peace are the kings of the world, who are the dawning places of wealth and power. Baha’u’llah describes they should establish an assembly where they or the ministers who act on their behalf, to create a decree of unity between nations. They should also agree to limiting weapons to only that which is necessary for the defense of their nations. Baha’u’llah says if any sovereign leader rises against another, a declaration of war, all the other nations should prevent this offense. Instead of weapons, resources will be used for the reformation of the world.</w:t>
+        <w:t xml:space="preserve">Baha’u’llah’s Epistle to the Son of the Wolf is a great review of many overarching themes Baha’u’llah had taught throughout His ministry. One of these themes is the Lesser Peace, which He describes as the greatest cause of the preservation of the world. It is not the only cause for the preservation of the world, but I do read this as there is risk the world may not be preserved if the Lesser Peace is not pursued. </w:t>
+      </w:r>
+      <w:r>
+        <w:lastRenderedPageBreak/>
+        <w:t>Without the Lesser Peace, the world may remain trapped in the cycles of retribution we saw on the banks of the Rhine and the streets of Berlin, where unconstrained force replaces the fear of God.</w:t>
+      </w:r>
+    </w:p>
+    <w:p>
+      <w:pPr>
+        <w:pStyle w:val="BodyText"/>
+      </w:pPr>
+      <w:r>
+        <w:t>The first responsibility to establish the Lesser Peace are the kings of the world, who are the dawning places of wealth and power. Baha’u’llah describes they should establish an assembly where they or the ministers who act on their behalf, to create a decree of unity between nations. They should also agree to limiting weapons to only that which is necessary for the defense of their nations. Baha’u’llah says if any sovereign leader rises against another, a declaration of war, all the other nations should prevent this offense. This collective security acts as the a Global Trustee for the safety of the vulnerable, ensuring the Minor Trust described in earlier chapters is protected even at the level of nations. Instead of weapons, resources will be used for the reformation of the world.</w:t>
       </w:r>
     </w:p>
     <w:p>
@@ -25211,7 +25234,15 @@
         <w:pStyle w:val="FirstParagraph"/>
       </w:pPr>
       <w:r>
-        <w:t>Trusteeship is required in order to achieve either form of peace. World, religious, and even business leaders need to be able to view their wealth, power, and influence not within terms of domination, extraction, extortion, nor status but instead to view their uncanny abilities to lead as a trusteeship towards all. This concept is affirmed in the Kitab-i-Ahd’s final paragraph, where Baha’u’llah states His Will and Testament. Those who lived when Baha’u’llah lived would hear his final Words being read, where He says:</w:t>
+        <w:t>Trusteeship is required in order to achieve either form of peace. World, religious, and even business leaders need to be able to view their wealth, power, and influence not within terms of domination, extraction, extortion, nor status but instead to view their uncanny abilities to lead as a trusteeship towards all. A leader must first be a Witness of the people’s suffering before they can be a Helper to their liberation.</w:t>
+      </w:r>
+    </w:p>
+    <w:p>
+      <w:pPr>
+        <w:pStyle w:val="BodyText"/>
+      </w:pPr>
+      <w:r>
+        <w:t>This concept is affirmed in the Kitab-i-Ahd’s final paragraph, where Baha’u’llah states His Will and Testament. Those who lived when Baha’u’llah lived would hear his final Words being read, where He says:</w:t>
       </w:r>
     </w:p>
     <w:p>
@@ -25227,11 +25258,7 @@
         <w:pStyle w:val="FirstParagraph"/>
       </w:pPr>
       <w:r>
-        <w:t xml:space="preserve">Every single member of humankind is to be a trustee, if they are capable. To have liberation, we need to be responsible for another’s liberation. This does not happen automatically. This book has established all </w:t>
-      </w:r>
-      <w:r>
-        <w:lastRenderedPageBreak/>
-        <w:t>of the foundations for us to achieve the Lesser or the Most Great Peace. Let’s put everything we have learned together and see what we can do to achieve God’s vision through Baha’u’llah.</w:t>
+        <w:t>Every single member of humankind is to be a trustee, if they are capable. To have liberation, we need to be responsible for another’s liberation. This does not happen automatically. This book has established all of the foundations for us to achieve the Lesser or the Most Great Peace. Let’s put everything we have learned together and see what we can do to achieve God’s vision through Baha’u’llah.</w:t>
       </w:r>
     </w:p>
     <w:p>
@@ -25258,15 +25285,19 @@
         <w:pStyle w:val="BodyText"/>
       </w:pPr>
       <w:r>
-        <w:t>There is no prerequisite required to convene a Lesser Peace assembly. This means this is not limited to the type of government a nation has. The participating governments can be decentralized or centralized power structures, capitalist or socialist economies, single-party or multi-party, and led by civilians or the military. Baha’u’llah did not describe any qualifications other than the attendees are sovereign leaders or the ministers acting on their behalf.</w:t>
-      </w:r>
-    </w:p>
-    <w:p>
-      <w:pPr>
-        <w:pStyle w:val="BodyText"/>
-      </w:pPr>
-      <w:r>
-        <w:t>The assembly is not the United Nations. The United Nations is a commendable attempt at creating a more peaceful world, but it was designed with 5 nations have veto power on any security actions. Two of these nations have attacked other nations preemptively in the last 20 years without any consequences by member nations of the UN. Another has several disputed borders, and has recently claimed marine territory other nations had controlled. The Lesser Peace assembly is only for nations to agree to no longer attack each other. Once again, there are no exceptions. The Lesser Peace assembly is for nations to disarm to only what is necessary to defend their nations. While some nations follow this guidance, a majority do not. The United Nations is not the Lesser Peace assembly.</w:t>
+        <w:t xml:space="preserve">There is no prerequisite required to convene a Lesser Peace assembly. This means this is not limited to the type of government a nation has. The participating governments can be decentralized or centralized </w:t>
+      </w:r>
+      <w:r>
+        <w:lastRenderedPageBreak/>
+        <w:t>power structures, capitalist or socialist economies, single-party or multi-party, and led by civilians or the military. Baha’u’llah did not describe any qualifications other than the attendees are sovereign leaders or the ministers acting on their behalf.</w:t>
+      </w:r>
+    </w:p>
+    <w:p>
+      <w:pPr>
+        <w:pStyle w:val="BodyText"/>
+      </w:pPr>
+      <w:r>
+        <w:t>The assembly is not the United Nations. The United Nations is a commendable attempt at creating a more peaceful world, but it was designed with 5 nations have veto power on any security actions. Two of these nations have attacked other nations preemptively in the last 20 years without any consequences by member nations of the UN. Another has several disputed borders, and has recently claimed marine territory other nations had controlled. The Lesser Peace assembly is only for nations to agree to no longer attack each other. Once again, there are no exceptions. The Lesser Peace assembly is for nations to disarm to only what is necessary to defend their nations. While some nations follow this guidance, a majority do not. The United Nations is not the Lesser Peace assembly. The Lesser Peace assembly would utilize the consultative process of “adorning the two with a third” to find a synthesis of truth. By adding new souls to a disagreement and drawing lots if necessary, the assembly moves past political stalemates into a space where the Holy Spirit can confirm a path forward.</w:t>
       </w:r>
     </w:p>
     <w:p>
@@ -25300,26 +25331,23 @@
         <w:pStyle w:val="BodyText"/>
       </w:pPr>
       <w:r>
-        <w:t xml:space="preserve">Common affairs could be a wide variety of issues. A good starting point could be the rights discussed throughout this book, such as a right to education. Nations might agree to promote various virtues </w:t>
-      </w:r>
+        <w:t>Common affairs could be a wide variety of issues. A good starting point could be the rights discussed throughout this book, such as a right to education. Nations might agree to promote various virtues associated with education, such as pure truthfulness which is not affected by ideology, state interest, or other power dynamics. Knowledge is not withheld nor is opinion treated as fact. In these matters, the world assembly functions through expert consultation, where the nations heed the prescriptions of those skilled in the sciences and virtues required to solve global crises, must as an individual heeds a physician.</w:t>
+      </w:r>
+    </w:p>
+    <w:p>
+      <w:pPr>
+        <w:pStyle w:val="BodyText"/>
+      </w:pPr>
+      <w:r>
+        <w:t>Nations retain their sovereignty and cannot be forced. An affair must genuinely be common. This means nations with relative strength cannot bully nor coerce another state. The people of all nations have the same rights listed in this book, even if the nation they live in does not honor those rights.</w:t>
+      </w:r>
+    </w:p>
+    <w:p>
+      <w:pPr>
+        <w:pStyle w:val="BodyText"/>
+      </w:pPr>
       <w:r>
         <w:lastRenderedPageBreak/>
-        <w:t>associated with education, such as pure truthfulness which is not affected by ideology, state interest, or other power dynamics. Knowledge is not withheld nor is opinion treated as fact.</w:t>
-      </w:r>
-    </w:p>
-    <w:p>
-      <w:pPr>
-        <w:pStyle w:val="BodyText"/>
-      </w:pPr>
-      <w:r>
-        <w:t>Nations retain their sovereignty and cannot be forced. An affair must genuinely be common. This means nations with relative strength cannot bully nor coerce another state. The people of all nations have the same rights listed in this book, even if the nation they live in does not honor those rights.</w:t>
-      </w:r>
-    </w:p>
-    <w:p>
-      <w:pPr>
-        <w:pStyle w:val="BodyText"/>
-      </w:pPr>
-      <w:r>
         <w:t>Houses of Justice can at the city level can help be public figures of these rights and causes. If a House of Justice is able to attain the fifth level of authority, they can guide their nation towards the common affairs of all nations. However, a sovereign leader can also call for assemblies of common affairs as we progress to the Most Great Peace.</w:t>
       </w:r>
     </w:p>
@@ -25338,7 +25366,7 @@
         <w:pStyle w:val="FirstParagraph"/>
       </w:pPr>
       <w:r>
-        <w:t>The second mode of the Most Great Peace is the unification of religion. I feel it might be common to view this principle as all people are part of the same religion or a dominate majority. I see three potential parallel pathways unification can take. The key is remember unity is more about how our constellation of virtues guide each of us. The more stars that shine brightly, the more light available to guide the right paths.</w:t>
+        <w:t>The second mode of the Most Great Peace is the unification of religion. I feel it might be common to view this principle as all people are part of the same religion or a dominate majority. I see three potential parallel pathways unification can take. These pathways represent the liberation of the illusions and desires of sectarianism. Whether through the direct recognition of Baha’u’llah or through the evolution of existing traditions (refining the virtues), the goal is a constellation of faith that guides humanity towards a single horizon.</w:t>
       </w:r>
     </w:p>
     <w:p>
@@ -25396,11 +25424,7 @@
         <w:pStyle w:val="BlockText"/>
       </w:pPr>
       <w:r>
-        <w:t xml:space="preserve">Blessed is the king who arises to support My Cause in My kingdom and detaches himself from all else. He is one of the people of the Crimson Ark, which God has made for the people of Bahá. It is fitting for everyone to honor, revere, and assist him, that he may conquer cities with the keys of My Name, the One Who rules over all in the realms of the unseen and the seen. He </w:t>
-      </w:r>
-      <w:r>
-        <w:lastRenderedPageBreak/>
-        <w:t>is as the sight of mankind, the most radiant crown upon the brow of creation, and the head of generosity for the body of the world. Support him, O people of Bahá, with wealth and lives.</w:t>
+        <w:t>Blessed is the king who arises to support My Cause in My kingdom and detaches himself from all else. He is one of the people of the Crimson Ark, which God has made for the people of Bahá. It is fitting for everyone to honor, revere, and assist him, that he may conquer cities with the keys of My Name, the One Who rules over all in the realms of the unseen and the seen. He is as the sight of mankind, the most radiant crown upon the brow of creation, and the head of generosity for the body of the world. Support him, O people of Bahá, with wealth and lives.</w:t>
       </w:r>
     </w:p>
     <w:p>
@@ -25410,6 +25434,7 @@
       <w:bookmarkStart w:id="445" w:name="X6cc0588fb99824e3444e9f2f07f61ae6ec01d05"/>
       <w:bookmarkEnd w:id="444"/>
       <w:r>
+        <w:lastRenderedPageBreak/>
         <w:t>26.6 Belief, Spiritual Practice, Social Life and Affectionate Relationships</w:t>
       </w:r>
     </w:p>
@@ -25434,15 +25459,15 @@
         <w:pStyle w:val="BodyText"/>
       </w:pPr>
       <w:r>
-        <w:t>This is why trusteeship is integral to every level of governance. For each right we hope to have, Baha’u’llah gives us an equal responsibility. Everything comes down to the individual. There is a cyclical never-ending process we must practice to increase our chances of creating a Lesser and Most Great Peace. First, we must believe such a peace is possible. We believe in God, our souls, the spiritual worlds, the Day of Resurrection, God’s Command, and His Manifestation. We don’t have to believe perfectly, but we believe there is more than meets the eye, and it inspires us. We perform our spiritual practices which help inform the development of our virtues. These transform our personal lives and prepare us for a healthy social life, full of potential for affectionate relationships. Our belief is expressed in good deeds. These deeds and experiences, even negative experiences, provide a feedback look back into the belief. Every day is a new opportunity for refinement. Practice may not lead to perfection, but it is the only pathway towards perfection. Always keep practicing.</w:t>
-      </w:r>
-    </w:p>
-    <w:p>
-      <w:pPr>
-        <w:pStyle w:val="BodyText"/>
-      </w:pPr>
-      <w:r>
-        <w:t>This feedback loop ensures we are as capable as any person to participate in the emergence of peace. I recognize it can seem like hard work, and potentially a significant reorientation of our lifestyles. This work prepares us to be trustees. While being mindful Baha’u’llah did not want us overburdened, we can actively pursue good deeds. This can be as simple as helping an elderly person grab an item at a grocery store or as complex as raising another’s child. Being a trustee can also utilizing your skills to actively work in social, civic, and political roles.</w:t>
+        <w:t>This is why trusteeship, the same model that guides the Houses of Justice, is integral to every level of governance. For each right we hope to have, Baha’u’llah gives us an equal responsibility. Just as a King must verify news from a wicked or wretched person, we must verify the news of our own ego through the spiritual practices of prayer and reflection. Everything comes down to the individual. There is a cyclical never-ending process we must practice to increase our chances of creating a Lesser and Most Great Peace. First, we must believe such a peace is possible. We believe in God, our souls, the spiritual worlds, the Day of Resurrection, God’s Command, and His Manifestation. We don’t have to believe perfectly, but we believe there is more than meets the eye, and it inspires us. We perform our spiritual practices which help inform the development of our virtues. These transform our personal lives and prepare us for a healthy social life, full of potential for affectionate relationships. Our belief is expressed in good deeds. These deeds and experiences, even negative experiences, provide a feedback loop enhancing our belief. Every day is a new opportunity for refinement. Practice may not lead to perfection, but it is the only pathway towards perfection. Always keep practicing.</w:t>
+      </w:r>
+    </w:p>
+    <w:p>
+      <w:pPr>
+        <w:pStyle w:val="BodyText"/>
+      </w:pPr>
+      <w:r>
+        <w:t>This feedback loop is the internal form of consultation, which ensures we are as capable as any person to participate in the emergence of peace. I recognize it can seem like hard work, and potentially a significant reorientation of our lifestyles. This work prepares us to be the knights, like those believers of Shiraz, capable of serving as trustees for the liberation of others. While being mindful Baha’u’llah did not want us overburdened, we can actively pursue good deeds. This can be as simple as helping an elderly person grab an item at a grocery store or as complex as raising another’s child. Being a trustee can also utilizing your skills to actively work in social, civic, and political roles.</w:t>
       </w:r>
     </w:p>
     <w:p>
@@ -25454,7 +25479,15 @@
       </w:r>
       <w:r>
         <w:lastRenderedPageBreak/>
-        <w:t>eliminated the intermediaries who created veils over our imagination. Explore within yourself, within your developing God consciousness. As peace grows within you, that peace can help others attain peace.</w:t>
+        <w:t>eliminated the intermediaries who created veils over our imagination. We are no longer the ‘owl among the ruins’ of Rome or Istanbul, we are the builders of a new Ark. This Ark is designed by the captain of the Crimson Ark, and can lead us to the shores of Oneness in humanity.</w:t>
+      </w:r>
+    </w:p>
+    <w:p>
+      <w:pPr>
+        <w:pStyle w:val="BodyText"/>
+      </w:pPr>
+      <w:r>
+        <w:t>Explore within yourself, within your developing God consciousness. As peace grows within you, that peace can help others attain peace.</w:t>
       </w:r>
     </w:p>
     <w:p>
@@ -25485,7 +25518,7 @@
         <w:pStyle w:val="Heading1"/>
       </w:pPr>
       <w:bookmarkStart w:id="447" w:name="serving-the-cause"/>
-      <w:bookmarkStart w:id="448" w:name="_Toc223025397"/>
+      <w:bookmarkStart w:id="448" w:name="_Toc223124521"/>
       <w:bookmarkEnd w:id="436"/>
       <w:bookmarkEnd w:id="446"/>
       <w:r>
@@ -25508,7 +25541,7 @@
         <w:footnoteReference w:id="559"/>
       </w:r>
       <w:r>
-        <w:t xml:space="preserve"> This book has covered in significant detail how to be a good example, or at least has shared the framework the Kitab-i-Aqdas provides. Thus, this closing chapter will focus on proclaiming and teaching.</w:t>
+        <w:t xml:space="preserve"> This book has covered in significant detail how to be a good example, or at least has shared the framework the Kitab-i-Aqdas provides. We have spent 26 chapters sharing what the Cause of God is. Now we close this final chapter on how to serve the Cause of God. You not only have access to the Crimson Ark, but you have the keys to pilot it. Your goal is not to cause others to be your followers, but your goal is to use your Crimson Ark to help others gain access to their Crimson Ark, complete with their own keys.</w:t>
       </w:r>
     </w:p>
     <w:p>
@@ -25603,6 +25636,7 @@
       <w:bookmarkStart w:id="452" w:name="the-great-announcement"/>
       <w:bookmarkEnd w:id="451"/>
       <w:r>
+        <w:lastRenderedPageBreak/>
         <w:t>27.1.3 The Great Announcement</w:t>
       </w:r>
     </w:p>
@@ -25611,11 +25645,7 @@
         <w:pStyle w:val="FirstParagraph"/>
       </w:pPr>
       <w:r>
-        <w:t xml:space="preserve">These two simple instructions parallel most of Baha’u’llah’s guidance in what a proclamation consists of. When associated with the Day of Resurrection, the proclamation is about the Great Announcement </w:t>
-      </w:r>
-      <w:r>
-        <w:lastRenderedPageBreak/>
-        <w:t>where God has announced He has arrived to speak and guide humankind. Thus, proclamation should be considered as an announcement. Ridván is the day when Baha’u’llah first made His announcement to the world, and this announcement continued throughout the rest of His ministry.</w:t>
+        <w:t>These two simple instructions parallel most of Baha’u’llah’s guidance in what a proclamation consists of. When associated with the Day of Resurrection, the proclamation is about the Great Announcement where God has announced He has arrived to speak and guide humankind. Thus, proclamation should be considered as an announcement. Ridván is the day when Baha’u’llah first made His announcement to the world, and this announcement continued throughout the rest of His ministry.</w:t>
       </w:r>
     </w:p>
     <w:p>
@@ -25677,6 +25707,7 @@
       <w:bookmarkStart w:id="454" w:name="teaching-with-the-measure-of-mercy"/>
       <w:bookmarkEnd w:id="453"/>
       <w:r>
+        <w:lastRenderedPageBreak/>
         <w:t>27.3 Teaching With The Measure of Mercy</w:t>
       </w:r>
     </w:p>
@@ -25694,7 +25725,6 @@
       </w:pPr>
       <w:bookmarkStart w:id="455" w:name="being-a-spiritual-physician"/>
       <w:r>
-        <w:lastRenderedPageBreak/>
         <w:t>27.3.1 Being a Spiritual Physician</w:t>
       </w:r>
     </w:p>
@@ -25747,6 +25777,7 @@
       <w:bookmarkStart w:id="457" w:name="milk-before-meat"/>
       <w:bookmarkEnd w:id="456"/>
       <w:r>
+        <w:lastRenderedPageBreak/>
         <w:t>27.3.3 Milk Before Meat</w:t>
       </w:r>
     </w:p>
@@ -25755,11 +25786,7 @@
         <w:pStyle w:val="FirstParagraph"/>
       </w:pPr>
       <w:r>
-        <w:t xml:space="preserve">Baha’u’llah uses the analogy that you do not give a child meat instead of milk. They start with milk. The medicine of teaching is based on the developmental capacity of the student. The milk begins with a goodly character and pure deeds. The teacher is the example of this milk, and teaches this goodly character and pure deeds. This duration we give milk can vary, and is entirely dependent on the soul </w:t>
-      </w:r>
-      <w:r>
-        <w:lastRenderedPageBreak/>
-        <w:t>receiving the milk. The person likes the ethics, but may not be ready for more difficult or challenging teachings.</w:t>
+        <w:t>Baha’u’llah uses the analogy that you do not give a child meat instead of milk. They start with milk. The medicine of teaching is based on the developmental capacity of the student. The milk begins with a goodly character and pure deeds. The teacher is the example of this milk, and teaches this goodly character and pure deeds. This duration we give milk can vary, and is entirely dependent on the soul receiving the milk. The person likes the ethics, but may not be ready for more difficult or challenging teachings.</w:t>
       </w:r>
     </w:p>
     <w:p>
@@ -25801,7 +25828,11 @@
         <w:pStyle w:val="BodyText"/>
       </w:pPr>
       <w:r>
-        <w:t>The only way to burn through these fancies is for the spiritual physician to embrace mercy, kindness, and compassion. All souls were created in stages, and even if we desire a soul to be in a different stage for their own long-term well-being, we must never force upon the soul more than they are ready for. The journey is not on the teacher’s terms. A seeker may seek, stop, seek, stop, and continue this cycle. The true sage is detached from outcomes. All that is desired is the soul is free from the oppression of prior institutions. A liberated soul can love and navigate the spiritual worlds freely. Maybe this soul, nurtured with milk, fruit, and then meat will help the next soul who suffered with the ways of the world.</w:t>
+        <w:t xml:space="preserve">The only way to burn through these fancies is for the spiritual physician to embrace mercy, kindness, and compassion. All souls were created in stages, and even if we desire a soul to be in a different stage for their own long-term well-being, we must never force upon the soul more than they are ready for. The journey is not on the teacher’s terms. A seeker may seek, stop, seek, stop, and continue this cycle. The true sage is detached from outcomes. All that is desired is the soul is free from the oppression of prior </w:t>
+      </w:r>
+      <w:r>
+        <w:lastRenderedPageBreak/>
+        <w:t>institutions. A liberated soul can love and navigate the spiritual worlds freely. Maybe this soul, nurtured with milk, fruit, and then meat will help the next soul who suffered with the ways of the world.</w:t>
       </w:r>
     </w:p>
     <w:p>
@@ -25812,7 +25843,6 @@
       <w:bookmarkEnd w:id="454"/>
       <w:bookmarkEnd w:id="458"/>
       <w:r>
-        <w:lastRenderedPageBreak/>
         <w:t>27.4 The Kitab-i-Aqdas is the Curriculum</w:t>
       </w:r>
     </w:p>
@@ -25850,7 +25880,7 @@
         <w:pStyle w:val="Heading1"/>
       </w:pPr>
       <w:bookmarkStart w:id="460" w:name="appendix-1-names-of-god"/>
-      <w:bookmarkStart w:id="461" w:name="_Toc223025398"/>
+      <w:bookmarkStart w:id="461" w:name="_Toc223124522"/>
       <w:bookmarkEnd w:id="447"/>
       <w:bookmarkEnd w:id="459"/>
       <w:r>
@@ -26086,7 +26116,7 @@
         <w:pStyle w:val="Heading1"/>
       </w:pPr>
       <w:bookmarkStart w:id="462" w:name="Xdc6fdd6cea4703c7fb522cbc9372eecc7bc7347"/>
-      <w:bookmarkStart w:id="463" w:name="_Toc223025399"/>
+      <w:bookmarkStart w:id="463" w:name="_Toc223124523"/>
       <w:bookmarkEnd w:id="460"/>
       <w:r>
         <w:lastRenderedPageBreak/>
@@ -26269,7 +26299,7 @@
         <w:pStyle w:val="Heading1"/>
       </w:pPr>
       <w:bookmarkStart w:id="473" w:name="appendix-10-the-bayanic-calendar"/>
-      <w:bookmarkStart w:id="474" w:name="_Toc223025400"/>
+      <w:bookmarkStart w:id="474" w:name="_Toc223124524"/>
       <w:bookmarkEnd w:id="462"/>
       <w:bookmarkEnd w:id="472"/>
       <w:r>
@@ -26954,7 +26984,7 @@
         <w:pStyle w:val="Heading1"/>
       </w:pPr>
       <w:bookmarkStart w:id="475" w:name="appendix-2-spiritual-practices"/>
-      <w:bookmarkStart w:id="476" w:name="_Toc223025401"/>
+      <w:bookmarkStart w:id="476" w:name="_Toc223124525"/>
       <w:bookmarkEnd w:id="473"/>
       <w:r>
         <w:lastRenderedPageBreak/>
@@ -27234,7 +27264,7 @@
         <w:pStyle w:val="Heading1"/>
       </w:pPr>
       <w:bookmarkStart w:id="477" w:name="appendix-3-virtues"/>
-      <w:bookmarkStart w:id="478" w:name="_Toc223025402"/>
+      <w:bookmarkStart w:id="478" w:name="_Toc223124526"/>
       <w:bookmarkEnd w:id="475"/>
       <w:r>
         <w:lastRenderedPageBreak/>
@@ -27730,7 +27760,7 @@
         <w:pStyle w:val="Heading1"/>
       </w:pPr>
       <w:bookmarkStart w:id="482" w:name="appendix-4-the-bayanic-mithqal"/>
-      <w:bookmarkStart w:id="483" w:name="_Toc223025403"/>
+      <w:bookmarkStart w:id="483" w:name="_Toc223124527"/>
       <w:bookmarkEnd w:id="477"/>
       <w:bookmarkEnd w:id="481"/>
       <w:r>
@@ -27867,7 +27897,7 @@
         <w:pStyle w:val="Heading1"/>
       </w:pPr>
       <w:bookmarkStart w:id="485" w:name="appendix-5-letters-and-meanings"/>
-      <w:bookmarkStart w:id="486" w:name="_Toc223025404"/>
+      <w:bookmarkStart w:id="486" w:name="_Toc223124528"/>
       <w:bookmarkEnd w:id="482"/>
       <w:bookmarkEnd w:id="484"/>
       <w:r>
@@ -29533,7 +29563,7 @@
         <w:pStyle w:val="Heading1"/>
       </w:pPr>
       <w:bookmarkStart w:id="487" w:name="appendix-6-child-development-model"/>
-      <w:bookmarkStart w:id="488" w:name="_Toc223025405"/>
+      <w:bookmarkStart w:id="488" w:name="_Toc223124529"/>
       <w:bookmarkEnd w:id="485"/>
       <w:r>
         <w:lastRenderedPageBreak/>
@@ -30710,7 +30740,7 @@
         <w:pStyle w:val="Heading1"/>
       </w:pPr>
       <w:bookmarkStart w:id="491" w:name="appendix-7-political-leaders-in-1873"/>
-      <w:bookmarkStart w:id="492" w:name="_Toc223025406"/>
+      <w:bookmarkStart w:id="492" w:name="_Toc223124530"/>
       <w:bookmarkEnd w:id="487"/>
       <w:bookmarkEnd w:id="489"/>
       <w:bookmarkEnd w:id="490"/>
@@ -34538,7 +34568,7 @@
         <w:pStyle w:val="Heading1"/>
       </w:pPr>
       <w:bookmarkStart w:id="497" w:name="appendix-8-trusteeship-levels-and-roles"/>
-      <w:bookmarkStart w:id="498" w:name="_Toc223025407"/>
+      <w:bookmarkStart w:id="498" w:name="_Toc223124531"/>
       <w:bookmarkEnd w:id="491"/>
       <w:bookmarkEnd w:id="496"/>
       <w:r>
@@ -43734,14 +43764,24 @@
       <w:r>
         <w:t xml:space="preserve"> </w:t>
       </w:r>
-      <w:hyperlink r:id="rId1">
-        <w:r>
-          <w:rPr>
-            <w:rStyle w:val="Hyperlink"/>
-          </w:rPr>
-          <w:t>https://hurqalya.ucmerced.edu/node/24</w:t>
-        </w:r>
-      </w:hyperlink>
+      <w:r>
+        <w:fldChar w:fldCharType="begin"/>
+      </w:r>
+      <w:r>
+        <w:instrText>HYPERLINK "https://hurqalya.ucmerced.edu/node/24" \h</w:instrText>
+      </w:r>
+      <w:r>
+        <w:fldChar w:fldCharType="separate"/>
+      </w:r>
+      <w:r>
+        <w:rPr>
+          <w:rStyle w:val="Hyperlink"/>
+        </w:rPr>
+        <w:t>https://hurqalya.ucmerced.edu/node/24</w:t>
+      </w:r>
+      <w:r>
+        <w:fldChar w:fldCharType="end"/>
+      </w:r>
     </w:p>
   </w:footnote>
   <w:footnote w:id="538">
@@ -44211,14 +44251,24 @@
       <w:pPr>
         <w:pStyle w:val="FootnoteText"/>
       </w:pPr>
-      <w:hyperlink r:id="rId2">
-        <w:r>
-          <w:rPr>
-            <w:rStyle w:val="Hyperlink"/>
-          </w:rPr>
-          <w:t>https://www.amazon.com/Measures-weights-Islamic-world-translation/dp/B0BB8CMY26</w:t>
-        </w:r>
-      </w:hyperlink>
+      <w:r>
+        <w:fldChar w:fldCharType="begin"/>
+      </w:r>
+      <w:r>
+        <w:instrText>HYPERLINK "https://www.amazon.com/Measures-weights-Islamic-world-translation/dp/B0BB8CMY26" \h</w:instrText>
+      </w:r>
+      <w:r>
+        <w:fldChar w:fldCharType="separate"/>
+      </w:r>
+      <w:r>
+        <w:rPr>
+          <w:rStyle w:val="Hyperlink"/>
+        </w:rPr>
+        <w:t>https://www.amazon.com/Measures-weights-Islamic-world-translation/dp/B0BB8CMY26</w:t>
+      </w:r>
+      <w:r>
+        <w:fldChar w:fldCharType="end"/>
+      </w:r>
     </w:p>
   </w:footnote>
   <w:footnote w:id="567">
@@ -44261,7 +44311,7 @@
   <w:abstractNum w:abstractNumId="0" w15:restartNumberingAfterBreak="0">
     <w:nsid w:val="0000A991"/>
     <w:multiLevelType w:val="multilevel"/>
-    <w:tmpl w:val="A79C9050"/>
+    <w:tmpl w:val="E544E332"/>
     <w:lvl w:ilvl="0">
       <w:numFmt w:val="bullet"/>
       <w:lvlText w:val="•"/>
@@ -44338,7 +44388,7 @@
   <w:abstractNum w:abstractNumId="1" w15:restartNumberingAfterBreak="0">
     <w:nsid w:val="00A99411"/>
     <w:multiLevelType w:val="multilevel"/>
-    <w:tmpl w:val="CE5C25F8"/>
+    <w:tmpl w:val="CA96870A"/>
     <w:lvl w:ilvl="0">
       <w:start w:val="1"/>
       <w:numFmt w:val="decimal"/>
@@ -44424,7 +44474,7 @@
   <w:abstractNum w:abstractNumId="2" w15:restartNumberingAfterBreak="0">
     <w:nsid w:val="00A99415"/>
     <w:multiLevelType w:val="multilevel"/>
-    <w:tmpl w:val="614AC1E0"/>
+    <w:tmpl w:val="9CFE39E0"/>
     <w:lvl w:ilvl="0">
       <w:start w:val="5"/>
       <w:numFmt w:val="decimal"/>
@@ -44510,7 +44560,7 @@
   <w:abstractNum w:abstractNumId="3" w15:restartNumberingAfterBreak="0">
     <w:nsid w:val="00A99611"/>
     <w:multiLevelType w:val="multilevel"/>
-    <w:tmpl w:val="4560FD66"/>
+    <w:tmpl w:val="2682C10E"/>
     <w:lvl w:ilvl="0">
       <w:start w:val="1"/>
       <w:numFmt w:val="upperRoman"/>
@@ -44596,7 +44646,7 @@
   <w:abstractNum w:abstractNumId="4" w15:restartNumberingAfterBreak="0">
     <w:nsid w:val="0A994114"/>
     <w:multiLevelType w:val="multilevel"/>
-    <w:tmpl w:val="2DBCFB9A"/>
+    <w:tmpl w:val="5D54EF6C"/>
     <w:lvl w:ilvl="0">
       <w:start w:val="14"/>
       <w:numFmt w:val="decimal"/>
@@ -44682,7 +44732,7 @@
   <w:abstractNum w:abstractNumId="5" w15:restartNumberingAfterBreak="0">
     <w:nsid w:val="0A994117"/>
     <w:multiLevelType w:val="multilevel"/>
-    <w:tmpl w:val="0FA823C0"/>
+    <w:tmpl w:val="8D3E03F6"/>
     <w:lvl w:ilvl="0">
       <w:start w:val="17"/>
       <w:numFmt w:val="decimal"/>
@@ -44768,7 +44818,7 @@
   <w:abstractNum w:abstractNumId="6" w15:restartNumberingAfterBreak="0">
     <w:nsid w:val="0A994118"/>
     <w:multiLevelType w:val="multilevel"/>
-    <w:tmpl w:val="8BCECA56"/>
+    <w:tmpl w:val="7BD62DBA"/>
     <w:lvl w:ilvl="0">
       <w:start w:val="18"/>
       <w:numFmt w:val="decimal"/>
@@ -44854,7 +44904,7 @@
   <w:abstractNum w:abstractNumId="7" w15:restartNumberingAfterBreak="0">
     <w:nsid w:val="0A994120"/>
     <w:multiLevelType w:val="multilevel"/>
-    <w:tmpl w:val="2A8ECE50"/>
+    <w:tmpl w:val="A10E3E18"/>
     <w:lvl w:ilvl="0">
       <w:start w:val="20"/>
       <w:numFmt w:val="decimal"/>
@@ -44940,7 +44990,7 @@
   <w:abstractNum w:abstractNumId="8" w15:restartNumberingAfterBreak="0">
     <w:nsid w:val="0A994122"/>
     <w:multiLevelType w:val="multilevel"/>
-    <w:tmpl w:val="D7E28B04"/>
+    <w:tmpl w:val="15E2FB84"/>
     <w:lvl w:ilvl="0">
       <w:start w:val="22"/>
       <w:numFmt w:val="decimal"/>
@@ -45026,7 +45076,7 @@
   <w:abstractNum w:abstractNumId="9" w15:restartNumberingAfterBreak="0">
     <w:nsid w:val="0A994126"/>
     <w:multiLevelType w:val="multilevel"/>
-    <w:tmpl w:val="3572B454"/>
+    <w:tmpl w:val="79508F98"/>
     <w:lvl w:ilvl="0">
       <w:start w:val="26"/>
       <w:numFmt w:val="decimal"/>
@@ -45109,10 +45159,10 @@
       </w:pPr>
     </w:lvl>
   </w:abstractNum>
-  <w:num w:numId="1" w16cid:durableId="1098792331">
+  <w:num w:numId="1" w16cid:durableId="4747314">
     <w:abstractNumId w:val="0"/>
   </w:num>
-  <w:num w:numId="2" w16cid:durableId="838160158">
+  <w:num w:numId="2" w16cid:durableId="1346903425">
     <w:abstractNumId w:val="1"/>
     <w:lvlOverride w:ilvl="0">
       <w:startOverride w:val="1"/>
@@ -45142,7 +45192,7 @@
       <w:startOverride w:val="1"/>
     </w:lvlOverride>
   </w:num>
-  <w:num w:numId="3" w16cid:durableId="1849438693">
+  <w:num w:numId="3" w16cid:durableId="799539982">
     <w:abstractNumId w:val="1"/>
     <w:lvlOverride w:ilvl="0">
       <w:startOverride w:val="1"/>
@@ -45172,7 +45222,7 @@
       <w:startOverride w:val="1"/>
     </w:lvlOverride>
   </w:num>
-  <w:num w:numId="4" w16cid:durableId="246691946">
+  <w:num w:numId="4" w16cid:durableId="928580612">
     <w:abstractNumId w:val="1"/>
     <w:lvlOverride w:ilvl="0">
       <w:startOverride w:val="1"/>
@@ -45202,7 +45252,7 @@
       <w:startOverride w:val="1"/>
     </w:lvlOverride>
   </w:num>
-  <w:num w:numId="5" w16cid:durableId="317922733">
+  <w:num w:numId="5" w16cid:durableId="974485183">
     <w:abstractNumId w:val="1"/>
     <w:lvlOverride w:ilvl="0">
       <w:startOverride w:val="1"/>
@@ -45232,7 +45282,7 @@
       <w:startOverride w:val="1"/>
     </w:lvlOverride>
   </w:num>
-  <w:num w:numId="6" w16cid:durableId="693463292">
+  <w:num w:numId="6" w16cid:durableId="639311158">
     <w:abstractNumId w:val="3"/>
     <w:lvlOverride w:ilvl="0">
       <w:startOverride w:val="1"/>
@@ -45262,7 +45312,7 @@
       <w:startOverride w:val="1"/>
     </w:lvlOverride>
   </w:num>
-  <w:num w:numId="7" w16cid:durableId="527064920">
+  <w:num w:numId="7" w16cid:durableId="1026179457">
     <w:abstractNumId w:val="1"/>
     <w:lvlOverride w:ilvl="0">
       <w:startOverride w:val="1"/>
@@ -45292,7 +45342,7 @@
       <w:startOverride w:val="1"/>
     </w:lvlOverride>
   </w:num>
-  <w:num w:numId="8" w16cid:durableId="1951546855">
+  <w:num w:numId="8" w16cid:durableId="1370299085">
     <w:abstractNumId w:val="2"/>
     <w:lvlOverride w:ilvl="0">
       <w:startOverride w:val="5"/>
@@ -45322,7 +45372,7 @@
       <w:startOverride w:val="5"/>
     </w:lvlOverride>
   </w:num>
-  <w:num w:numId="9" w16cid:durableId="1036850311">
+  <w:num w:numId="9" w16cid:durableId="901792711">
     <w:abstractNumId w:val="4"/>
     <w:lvlOverride w:ilvl="0">
       <w:startOverride w:val="14"/>
@@ -45352,7 +45402,7 @@
       <w:startOverride w:val="14"/>
     </w:lvlOverride>
   </w:num>
-  <w:num w:numId="10" w16cid:durableId="961767589">
+  <w:num w:numId="10" w16cid:durableId="1947030995">
     <w:abstractNumId w:val="5"/>
     <w:lvlOverride w:ilvl="0">
       <w:startOverride w:val="17"/>
@@ -45382,7 +45432,7 @@
       <w:startOverride w:val="17"/>
     </w:lvlOverride>
   </w:num>
-  <w:num w:numId="11" w16cid:durableId="935597525">
+  <w:num w:numId="11" w16cid:durableId="1585214450">
     <w:abstractNumId w:val="6"/>
     <w:lvlOverride w:ilvl="0">
       <w:startOverride w:val="18"/>
@@ -45412,7 +45462,7 @@
       <w:startOverride w:val="18"/>
     </w:lvlOverride>
   </w:num>
-  <w:num w:numId="12" w16cid:durableId="1523395139">
+  <w:num w:numId="12" w16cid:durableId="1279066836">
     <w:abstractNumId w:val="7"/>
     <w:lvlOverride w:ilvl="0">
       <w:startOverride w:val="20"/>
@@ -45442,7 +45492,7 @@
       <w:startOverride w:val="20"/>
     </w:lvlOverride>
   </w:num>
-  <w:num w:numId="13" w16cid:durableId="1430080896">
+  <w:num w:numId="13" w16cid:durableId="951476681">
     <w:abstractNumId w:val="1"/>
     <w:lvlOverride w:ilvl="0">
       <w:startOverride w:val="1"/>
@@ -45472,7 +45522,7 @@
       <w:startOverride w:val="1"/>
     </w:lvlOverride>
   </w:num>
-  <w:num w:numId="14" w16cid:durableId="588388081">
+  <w:num w:numId="14" w16cid:durableId="1184856126">
     <w:abstractNumId w:val="8"/>
     <w:lvlOverride w:ilvl="0">
       <w:startOverride w:val="22"/>
@@ -45502,7 +45552,7 @@
       <w:startOverride w:val="22"/>
     </w:lvlOverride>
   </w:num>
-  <w:num w:numId="15" w16cid:durableId="1619220203">
+  <w:num w:numId="15" w16cid:durableId="589238651">
     <w:abstractNumId w:val="9"/>
     <w:lvlOverride w:ilvl="0">
       <w:startOverride w:val="26"/>
@@ -45532,28 +45582,28 @@
       <w:startOverride w:val="26"/>
     </w:lvlOverride>
   </w:num>
-  <w:num w:numId="16" w16cid:durableId="399644824">
+  <w:num w:numId="16" w16cid:durableId="1146361072">
     <w:abstractNumId w:val="0"/>
   </w:num>
-  <w:num w:numId="17" w16cid:durableId="1691758480">
+  <w:num w:numId="17" w16cid:durableId="1702897096">
     <w:abstractNumId w:val="0"/>
   </w:num>
-  <w:num w:numId="18" w16cid:durableId="32460778">
+  <w:num w:numId="18" w16cid:durableId="1002591323">
     <w:abstractNumId w:val="0"/>
   </w:num>
-  <w:num w:numId="19" w16cid:durableId="868563225">
+  <w:num w:numId="19" w16cid:durableId="898706947">
     <w:abstractNumId w:val="0"/>
   </w:num>
-  <w:num w:numId="20" w16cid:durableId="1256742814">
+  <w:num w:numId="20" w16cid:durableId="1162965352">
     <w:abstractNumId w:val="0"/>
   </w:num>
-  <w:num w:numId="21" w16cid:durableId="1948850212">
+  <w:num w:numId="21" w16cid:durableId="1276250454">
     <w:abstractNumId w:val="0"/>
   </w:num>
-  <w:num w:numId="22" w16cid:durableId="1857888665">
+  <w:num w:numId="22" w16cid:durableId="78604605">
     <w:abstractNumId w:val="0"/>
   </w:num>
-  <w:num w:numId="23" w16cid:durableId="1358962989">
+  <w:num w:numId="23" w16cid:durableId="934821613">
     <w:abstractNumId w:val="1"/>
     <w:lvlOverride w:ilvl="0">
       <w:startOverride w:val="1"/>
@@ -45583,7 +45633,7 @@
       <w:startOverride w:val="1"/>
     </w:lvlOverride>
   </w:num>
-  <w:num w:numId="24" w16cid:durableId="1962683005">
+  <w:num w:numId="24" w16cid:durableId="1138720218">
     <w:abstractNumId w:val="1"/>
     <w:lvlOverride w:ilvl="0">
       <w:startOverride w:val="1"/>
@@ -45613,7 +45663,7 @@
       <w:startOverride w:val="1"/>
     </w:lvlOverride>
   </w:num>
-  <w:num w:numId="25" w16cid:durableId="1863089233">
+  <w:num w:numId="25" w16cid:durableId="830557619">
     <w:abstractNumId w:val="1"/>
     <w:lvlOverride w:ilvl="0">
       <w:startOverride w:val="1"/>
@@ -45643,7 +45693,7 @@
       <w:startOverride w:val="1"/>
     </w:lvlOverride>
   </w:num>
-  <w:num w:numId="26" w16cid:durableId="1052383424">
+  <w:num w:numId="26" w16cid:durableId="830832534">
     <w:abstractNumId w:val="1"/>
     <w:lvlOverride w:ilvl="0">
       <w:startOverride w:val="1"/>
@@ -45673,19 +45723,19 @@
       <w:startOverride w:val="1"/>
     </w:lvlOverride>
   </w:num>
-  <w:num w:numId="27" w16cid:durableId="1895463518">
+  <w:num w:numId="27" w16cid:durableId="1346706560">
     <w:abstractNumId w:val="0"/>
   </w:num>
-  <w:num w:numId="28" w16cid:durableId="1866358179">
+  <w:num w:numId="28" w16cid:durableId="1221020541">
     <w:abstractNumId w:val="0"/>
   </w:num>
-  <w:num w:numId="29" w16cid:durableId="2107378903">
+  <w:num w:numId="29" w16cid:durableId="148207082">
     <w:abstractNumId w:val="0"/>
   </w:num>
-  <w:num w:numId="30" w16cid:durableId="2127383563">
+  <w:num w:numId="30" w16cid:durableId="62532192">
     <w:abstractNumId w:val="0"/>
   </w:num>
-  <w:num w:numId="31" w16cid:durableId="66150112">
+  <w:num w:numId="31" w16cid:durableId="1755977514">
     <w:abstractNumId w:val="1"/>
     <w:lvlOverride w:ilvl="0">
       <w:startOverride w:val="1"/>
@@ -45715,7 +45765,7 @@
       <w:startOverride w:val="1"/>
     </w:lvlOverride>
   </w:num>
-  <w:num w:numId="32" w16cid:durableId="538788030">
+  <w:num w:numId="32" w16cid:durableId="1128619568">
     <w:abstractNumId w:val="1"/>
     <w:lvlOverride w:ilvl="0">
       <w:startOverride w:val="1"/>
@@ -45745,7 +45795,7 @@
       <w:startOverride w:val="1"/>
     </w:lvlOverride>
   </w:num>
-  <w:num w:numId="33" w16cid:durableId="606353737">
+  <w:num w:numId="33" w16cid:durableId="1113205218">
     <w:abstractNumId w:val="1"/>
     <w:lvlOverride w:ilvl="0">
       <w:startOverride w:val="1"/>
@@ -45775,7 +45825,7 @@
       <w:startOverride w:val="1"/>
     </w:lvlOverride>
   </w:num>
-  <w:num w:numId="34" w16cid:durableId="658921661">
+  <w:num w:numId="34" w16cid:durableId="1898858492">
     <w:abstractNumId w:val="1"/>
     <w:lvlOverride w:ilvl="0">
       <w:startOverride w:val="1"/>
@@ -45805,7 +45855,7 @@
       <w:startOverride w:val="1"/>
     </w:lvlOverride>
   </w:num>
-  <w:num w:numId="35" w16cid:durableId="1257593143">
+  <w:num w:numId="35" w16cid:durableId="1046106878">
     <w:abstractNumId w:val="1"/>
     <w:lvlOverride w:ilvl="0">
       <w:startOverride w:val="1"/>
@@ -45835,7 +45885,7 @@
       <w:startOverride w:val="1"/>
     </w:lvlOverride>
   </w:num>
-  <w:num w:numId="36" w16cid:durableId="932320465">
+  <w:num w:numId="36" w16cid:durableId="748038881">
     <w:abstractNumId w:val="1"/>
     <w:lvlOverride w:ilvl="0">
       <w:startOverride w:val="1"/>
@@ -45865,7 +45915,7 @@
       <w:startOverride w:val="1"/>
     </w:lvlOverride>
   </w:num>
-  <w:num w:numId="37" w16cid:durableId="290985995">
+  <w:num w:numId="37" w16cid:durableId="1291934864">
     <w:abstractNumId w:val="1"/>
     <w:lvlOverride w:ilvl="0">
       <w:startOverride w:val="1"/>
@@ -45895,7 +45945,7 @@
       <w:startOverride w:val="1"/>
     </w:lvlOverride>
   </w:num>
-  <w:num w:numId="38" w16cid:durableId="573708127">
+  <w:num w:numId="38" w16cid:durableId="723794478">
     <w:abstractNumId w:val="1"/>
     <w:lvlOverride w:ilvl="0">
       <w:startOverride w:val="1"/>
@@ -45925,13 +45975,13 @@
       <w:startOverride w:val="1"/>
     </w:lvlOverride>
   </w:num>
-  <w:num w:numId="39" w16cid:durableId="2111730233">
+  <w:num w:numId="39" w16cid:durableId="513082189">
     <w:abstractNumId w:val="0"/>
   </w:num>
-  <w:num w:numId="40" w16cid:durableId="1214191247">
+  <w:num w:numId="40" w16cid:durableId="501702217">
     <w:abstractNumId w:val="0"/>
   </w:num>
-  <w:num w:numId="41" w16cid:durableId="377819663">
+  <w:num w:numId="41" w16cid:durableId="1213686464">
     <w:abstractNumId w:val="0"/>
   </w:num>
   <w:numIdMacAtCleanup w:val="41"/>
@@ -47564,7 +47614,7 @@
     <w:autoRedefine/>
     <w:uiPriority w:val="39"/>
     <w:unhideWhenUsed/>
-    <w:rsid w:val="0066206C"/>
+    <w:rsid w:val="00714596"/>
     <w:pPr>
       <w:spacing w:after="100"/>
     </w:pPr>

</xml_diff>